<commit_message>
finished the description of plataform
</commit_message>
<xml_diff>
--- a/Relatorio_WORD_2010 v0.1.docx
+++ b/Relatorio_WORD_2010 v0.1.docx
@@ -736,7 +736,7 @@
                 </mc:Choice>
                 <mc:Fallback>
                   <w:pict>
-                    <v:line w14:anchorId="66E571DD" id="Straight Connector 4" o:spid="_x0000_s1026" style="position:absolute;flip:y;z-index:251654656;visibility:visible;mso-wrap-style:square;mso-width-percent:0;mso-height-percent:0;mso-wrap-distance-left:9pt;mso-wrap-distance-top:0;mso-wrap-distance-right:9pt;mso-wrap-distance-bottom:0;mso-position-horizontal:absolute;mso-position-horizontal-relative:text;mso-position-vertical:absolute;mso-position-vertical-relative:text;mso-width-percent:0;mso-height-percent:0;mso-width-relative:margin;mso-height-relative:margin" from="-59pt,8.7pt" to="311.75pt,9.35pt" o:gfxdata="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" strokecolor="#d1d1d1 [3044]"/>
+                    <v:line w14:anchorId="2696860F" id="Straight Connector 4" o:spid="_x0000_s1026" style="position:absolute;flip:y;z-index:251654656;visibility:visible;mso-wrap-style:square;mso-width-percent:0;mso-height-percent:0;mso-wrap-distance-left:9pt;mso-wrap-distance-top:0;mso-wrap-distance-right:9pt;mso-wrap-distance-bottom:0;mso-position-horizontal:absolute;mso-position-horizontal-relative:text;mso-position-vertical:absolute;mso-position-vertical-relative:text;mso-width-percent:0;mso-height-percent:0;mso-width-relative:margin;mso-height-relative:margin" from="-59pt,8.7pt" to="311.75pt,9.35pt" o:gfxdata="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" strokecolor="#d1d1d1 [3044]"/>
                   </w:pict>
                 </mc:Fallback>
               </mc:AlternateContent>
@@ -821,7 +821,7 @@
           </mc:Choice>
           <mc:Fallback>
             <w:pict>
-              <v:line w14:anchorId="694C60D8" id="Straight Connector 5" o:spid="_x0000_s1026" style="position:absolute;flip:y;z-index:251655680;visibility:visible;mso-wrap-style:square;mso-wrap-distance-left:9pt;mso-wrap-distance-top:0;mso-wrap-distance-right:9pt;mso-wrap-distance-bottom:0;mso-position-horizontal:absolute;mso-position-horizontal-relative:text;mso-position-vertical:absolute;mso-position-vertical-relative:text" from="31.2pt,10.75pt" to="401.95pt,11.4pt" o:gfxdata="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" strokecolor="#d1d1d1 [3044]"/>
+              <v:line w14:anchorId="41C98647" id="Straight Connector 5" o:spid="_x0000_s1026" style="position:absolute;flip:y;z-index:251655680;visibility:visible;mso-wrap-style:square;mso-wrap-distance-left:9pt;mso-wrap-distance-top:0;mso-wrap-distance-right:9pt;mso-wrap-distance-bottom:0;mso-position-horizontal:absolute;mso-position-horizontal-relative:text;mso-position-vertical:absolute;mso-position-vertical-relative:text" from="31.2pt,10.75pt" to="401.95pt,11.4pt" o:gfxdata="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" strokecolor="#d1d1d1 [3044]"/>
             </w:pict>
           </mc:Fallback>
         </mc:AlternateContent>
@@ -1014,7 +1014,7 @@
           </mc:Choice>
           <mc:Fallback>
             <w:pict>
-              <v:line w14:anchorId="42BD1548" id="Straight Connector 7" o:spid="_x0000_s1026" style="position:absolute;flip:y;z-index:251660800;visibility:visible;mso-wrap-style:square;mso-wrap-distance-left:9pt;mso-wrap-distance-top:0;mso-wrap-distance-right:9pt;mso-wrap-distance-bottom:0;mso-position-horizontal:absolute;mso-position-horizontal-relative:text;mso-position-vertical:absolute;mso-position-vertical-relative:text" from="31.05pt,.65pt" to="401.8pt,1.3pt" o:gfxdata="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" strokecolor="#4a7ebb"/>
+              <v:line w14:anchorId="73353718" id="Straight Connector 7" o:spid="_x0000_s1026" style="position:absolute;flip:y;z-index:251660800;visibility:visible;mso-wrap-style:square;mso-wrap-distance-left:9pt;mso-wrap-distance-top:0;mso-wrap-distance-right:9pt;mso-wrap-distance-bottom:0;mso-position-horizontal:absolute;mso-position-horizontal-relative:text;mso-position-vertical:absolute;mso-position-vertical-relative:text" from="31.05pt,.65pt" to="401.8pt,1.3pt" o:gfxdata="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" strokecolor="#4a7ebb"/>
             </w:pict>
           </mc:Fallback>
         </mc:AlternateContent>
@@ -1081,7 +1081,7 @@
           </mc:Choice>
           <mc:Fallback>
             <w:pict>
-              <v:line w14:anchorId="3A66BCF5" id="Straight Connector 6" o:spid="_x0000_s1026" style="position:absolute;flip:y;z-index:251658752;visibility:visible;mso-wrap-style:square;mso-wrap-distance-left:9pt;mso-wrap-distance-top:0;mso-wrap-distance-right:9pt;mso-wrap-distance-bottom:0;mso-position-horizontal:absolute;mso-position-horizontal-relative:text;mso-position-vertical:absolute;mso-position-vertical-relative:text" from="31.05pt,7.9pt" to="401.8pt,8.55pt" o:gfxdata="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" strokecolor="#d1d1d1 [3044]"/>
+              <v:line w14:anchorId="17D0E16B" id="Straight Connector 6" o:spid="_x0000_s1026" style="position:absolute;flip:y;z-index:251658752;visibility:visible;mso-wrap-style:square;mso-wrap-distance-left:9pt;mso-wrap-distance-top:0;mso-wrap-distance-right:9pt;mso-wrap-distance-bottom:0;mso-position-horizontal:absolute;mso-position-horizontal-relative:text;mso-position-vertical:absolute;mso-position-vertical-relative:text" from="31.05pt,7.9pt" to="401.8pt,8.55pt" o:gfxdata="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" strokecolor="#d1d1d1 [3044]"/>
             </w:pict>
           </mc:Fallback>
         </mc:AlternateContent>
@@ -5171,6 +5171,12 @@
           </w:r>
           <w:r>
             <w:fldChar w:fldCharType="separate"/>
+          </w:r>
+          <w:r>
+            <w:rPr>
+              <w:noProof/>
+            </w:rPr>
+            <w:t xml:space="preserve"> </w:t>
           </w:r>
           <w:r>
             <w:rPr>
@@ -5841,6 +5847,7 @@
           <w:ilvl w:val="0"/>
           <w:numId w:val="25"/>
         </w:numPr>
+        <w:ind w:left="1077" w:hanging="357"/>
       </w:pPr>
       <w:r>
         <w:t>Sendo capaz de desenvolver as duas vertentes</w:t>
@@ -6031,7 +6038,425 @@
         <w:t>verificada</w:t>
       </w:r>
       <w:r>
-        <w:t xml:space="preserve"> na figura  </w:t>
+        <w:t xml:space="preserve"> na </w:t>
+      </w:r>
+      <w:r>
+        <w:fldChar w:fldCharType="begin"/>
+      </w:r>
+      <w:r>
+        <w:instrText xml:space="preserve"> REF _Ref512089941 \h </w:instrText>
+      </w:r>
+      <w:r>
+        <w:fldChar w:fldCharType="separate"/>
+      </w:r>
+      <w:r>
+        <w:t xml:space="preserve">Figura </w:t>
+      </w:r>
+      <w:r>
+        <w:rPr>
+          <w:noProof/>
+        </w:rPr>
+        <w:t>2</w:t>
+      </w:r>
+      <w:r>
+        <w:fldChar w:fldCharType="end"/>
+      </w:r>
+      <w:r>
+        <w:t>.</w:t>
+      </w:r>
+    </w:p>
+    <w:p>
+      <w:pPr>
+        <w:jc w:val="center"/>
+      </w:pPr>
+      <w:r>
+        <w:rPr>
+          <w:noProof/>
+        </w:rPr>
+        <w:drawing>
+          <wp:inline distT="0" distB="0" distL="0" distR="0">
+            <wp:extent cx="3714750" cy="2990850"/>
+            <wp:effectExtent l="0" t="0" r="0" b="0"/>
+            <wp:docPr id="17" name="Imagem 17" descr="C:\Users\Diogo\AppData\Local\Microsoft\Windows\INetCache\Content.Word\code generator.png"/>
+            <wp:cNvGraphicFramePr>
+              <a:graphicFrameLocks xmlns:a="http://schemas.openxmlformats.org/drawingml/2006/main" noChangeAspect="1"/>
+            </wp:cNvGraphicFramePr>
+            <a:graphic xmlns:a="http://schemas.openxmlformats.org/drawingml/2006/main">
+              <a:graphicData uri="http://schemas.openxmlformats.org/drawingml/2006/picture">
+                <pic:pic xmlns:pic="http://schemas.openxmlformats.org/drawingml/2006/picture">
+                  <pic:nvPicPr>
+                    <pic:cNvPr id="0" name="Picture 1" descr="C:\Users\Diogo\AppData\Local\Microsoft\Windows\INetCache\Content.Word\code generator.png"/>
+                    <pic:cNvPicPr>
+                      <a:picLocks noChangeAspect="1" noChangeArrowheads="1"/>
+                    </pic:cNvPicPr>
+                  </pic:nvPicPr>
+                  <pic:blipFill>
+                    <a:blip r:embed="rId12">
+                      <a:extLst>
+                        <a:ext uri="{28A0092B-C50C-407E-A947-70E740481C1C}">
+                          <a14:useLocalDpi xmlns:a14="http://schemas.microsoft.com/office/drawing/2010/main" val="0"/>
+                        </a:ext>
+                      </a:extLst>
+                    </a:blip>
+                    <a:srcRect/>
+                    <a:stretch>
+                      <a:fillRect/>
+                    </a:stretch>
+                  </pic:blipFill>
+                  <pic:spPr bwMode="auto">
+                    <a:xfrm>
+                      <a:off x="0" y="0"/>
+                      <a:ext cx="3714750" cy="2990850"/>
+                    </a:xfrm>
+                    <a:prstGeom prst="rect">
+                      <a:avLst/>
+                    </a:prstGeom>
+                    <a:noFill/>
+                    <a:ln>
+                      <a:noFill/>
+                    </a:ln>
+                  </pic:spPr>
+                </pic:pic>
+              </a:graphicData>
+            </a:graphic>
+          </wp:inline>
+        </w:drawing>
+      </w:r>
+    </w:p>
+    <w:p>
+      <w:pPr>
+        <w:pStyle w:val="Legenda"/>
+      </w:pPr>
+      <w:bookmarkStart w:id="17" w:name="_Ref512089934"/>
+      <w:bookmarkStart w:id="18" w:name="_Ref512089941"/>
+      <w:r>
+        <w:t xml:space="preserve">Figura </w:t>
+      </w:r>
+      <w:fldSimple w:instr=" SEQ Figura \* ARABIC ">
+        <w:r>
+          <w:rPr>
+            <w:noProof/>
+          </w:rPr>
+          <w:t>2</w:t>
+        </w:r>
+      </w:fldSimple>
+      <w:bookmarkEnd w:id="18"/>
+      <w:r>
+        <w:t xml:space="preserve"> - Componentes OutSystems, Code Generator</w:t>
+      </w:r>
+      <w:bookmarkEnd w:id="17"/>
+      <w:r>
+        <w:t xml:space="preserve"> </w:t>
+      </w:r>
+      <w:sdt>
+        <w:sdtPr>
+          <w:id w:val="-1697776489"/>
+          <w:citation/>
+        </w:sdtPr>
+        <w:sdtContent>
+          <w:r>
+            <w:fldChar w:fldCharType="begin"/>
+          </w:r>
+          <w:r>
+            <w:instrText xml:space="preserve"> CITATION Out18 \l 2070 </w:instrText>
+          </w:r>
+          <w:r>
+            <w:fldChar w:fldCharType="separate"/>
+          </w:r>
+          <w:r>
+            <w:rPr>
+              <w:noProof/>
+            </w:rPr>
+            <w:t>[5]</w:t>
+          </w:r>
+          <w:r>
+            <w:fldChar w:fldCharType="end"/>
+          </w:r>
+        </w:sdtContent>
+      </w:sdt>
+    </w:p>
+    <w:p>
+      <w:r>
+        <w:tab/>
+        <w:t>Este componente tem a responsabilidade de:</w:t>
+      </w:r>
+    </w:p>
+    <w:p>
+      <w:pPr>
+        <w:pStyle w:val="PargrafodaLista"/>
+        <w:numPr>
+          <w:ilvl w:val="0"/>
+          <w:numId w:val="28"/>
+        </w:numPr>
+        <w:ind w:left="1077" w:hanging="357"/>
+      </w:pPr>
+      <w:r>
+        <w:t>executar uma análise profunda da interface gráfica, cuja informação é utilizada para verificar dependências externas e aplicar otimizações a aplicação.</w:t>
+      </w:r>
+    </w:p>
+    <w:p>
+      <w:pPr>
+        <w:pStyle w:val="PargrafodaLista"/>
+        <w:numPr>
+          <w:ilvl w:val="0"/>
+          <w:numId w:val="28"/>
+        </w:numPr>
+        <w:ind w:left="1077" w:hanging="357"/>
+      </w:pPr>
+      <w:r>
+        <w:t>verificar</w:t>
+      </w:r>
+      <w:r>
+        <w:t xml:space="preserve"> otimizações </w:t>
+      </w:r>
+      <w:r>
+        <w:t>possíveis sobre o código.</w:t>
+      </w:r>
+    </w:p>
+    <w:p>
+      <w:pPr>
+        <w:pStyle w:val="PargrafodaLista"/>
+        <w:numPr>
+          <w:ilvl w:val="1"/>
+          <w:numId w:val="28"/>
+        </w:numPr>
+        <w:ind w:left="1775" w:hanging="357"/>
+      </w:pPr>
+      <w:r>
+        <w:t xml:space="preserve">Por exemplo, se um </w:t>
+      </w:r>
+      <w:r>
+        <w:t>aplicação incluir</w:t>
+      </w:r>
+      <w:r>
+        <w:t xml:space="preserve"> uma consulta </w:t>
+      </w:r>
+      <w:r>
+        <w:t>a base de dados</w:t>
+      </w:r>
+      <w:r>
+        <w:t xml:space="preserve">, </w:t>
+      </w:r>
+      <w:r>
+        <w:t>mas o resultado nunca é utilizado, então a mesma não é incluída no código final</w:t>
+      </w:r>
+    </w:p>
+    <w:p>
+      <w:pPr>
+        <w:pStyle w:val="PargrafodaLista"/>
+        <w:numPr>
+          <w:ilvl w:val="0"/>
+          <w:numId w:val="28"/>
+        </w:numPr>
+        <w:ind w:left="1077" w:hanging="357"/>
+      </w:pPr>
+      <w:r>
+        <w:t>g</w:t>
+      </w:r>
+      <w:r>
+        <w:t>era</w:t>
+      </w:r>
+      <w:r>
+        <w:t>r</w:t>
+      </w:r>
+      <w:r>
+        <w:t xml:space="preserve"> proxies de integração para isolar </w:t>
+      </w:r>
+      <w:r>
+        <w:t>uma</w:t>
+      </w:r>
+      <w:r>
+        <w:t xml:space="preserve"> </w:t>
+      </w:r>
+      <w:r>
+        <w:t>aplicação</w:t>
+      </w:r>
+      <w:r>
+        <w:t xml:space="preserve"> de alterações </w:t>
+      </w:r>
+      <w:r>
+        <w:t>realizadas</w:t>
+      </w:r>
+      <w:r>
+        <w:t xml:space="preserve"> </w:t>
+      </w:r>
+      <w:r>
+        <w:t xml:space="preserve">sobre </w:t>
+      </w:r>
+      <w:r>
+        <w:t>serviços externos.</w:t>
+      </w:r>
+    </w:p>
+    <w:p>
+      <w:pPr>
+        <w:pStyle w:val="PargrafodaLista"/>
+        <w:numPr>
+          <w:ilvl w:val="0"/>
+          <w:numId w:val="28"/>
+        </w:numPr>
+        <w:ind w:left="1077" w:hanging="357"/>
+      </w:pPr>
+      <w:r>
+        <w:t>g</w:t>
+      </w:r>
+      <w:r>
+        <w:t>era</w:t>
+      </w:r>
+      <w:r>
+        <w:t>r</w:t>
+      </w:r>
+      <w:r>
+        <w:t xml:space="preserve"> código nativo para todas as camadas na pilha de aplicativos: do SQL para interagir com o </w:t>
+      </w:r>
+      <w:r>
+        <w:t>base de dados</w:t>
+      </w:r>
+      <w:r>
+        <w:t xml:space="preserve"> e os serviços de lógica de negócios de backend para os componentes JavaScript no frontend.</w:t>
+      </w:r>
+    </w:p>
+    <w:p>
+      <w:pPr>
+        <w:pStyle w:val="PargrafodaLista"/>
+        <w:numPr>
+          <w:ilvl w:val="0"/>
+          <w:numId w:val="28"/>
+        </w:numPr>
+        <w:ind w:left="1077" w:hanging="357"/>
+      </w:pPr>
+      <w:r>
+        <w:t>a</w:t>
+      </w:r>
+      <w:r>
+        <w:t>grupa</w:t>
+      </w:r>
+      <w:r>
+        <w:t>r</w:t>
+      </w:r>
+      <w:r>
+        <w:t xml:space="preserve"> o </w:t>
+      </w:r>
+      <w:r>
+        <w:t>as capacidades de gerir</w:t>
+      </w:r>
+      <w:r>
+        <w:t xml:space="preserve"> de sessão, aute</w:t>
+      </w:r>
+      <w:r>
+        <w:t>nticação e configurações para a aplicação</w:t>
+      </w:r>
+      <w:r>
+        <w:t>.</w:t>
+      </w:r>
+    </w:p>
+    <w:p>
+      <w:pPr>
+        <w:pStyle w:val="PargrafodaLista"/>
+        <w:numPr>
+          <w:ilvl w:val="0"/>
+          <w:numId w:val="28"/>
+        </w:numPr>
+        <w:ind w:left="1077" w:hanging="357"/>
+      </w:pPr>
+      <w:r>
+        <w:t>a</w:t>
+      </w:r>
+      <w:r>
+        <w:t>diciona</w:t>
+      </w:r>
+      <w:r>
+        <w:t>r</w:t>
+      </w:r>
+      <w:r>
+        <w:t xml:space="preserve"> recursos de registro e monitoramento </w:t>
+      </w:r>
+      <w:r>
+        <w:t>a aplicação</w:t>
+      </w:r>
+    </w:p>
+    <w:p>
+      <w:pPr>
+        <w:pStyle w:val="PargrafodaLista"/>
+        <w:numPr>
+          <w:ilvl w:val="0"/>
+          <w:numId w:val="28"/>
+        </w:numPr>
+        <w:ind w:left="1077" w:hanging="357"/>
+      </w:pPr>
+      <w:r>
+        <w:lastRenderedPageBreak/>
+        <w:t>gerir</w:t>
+      </w:r>
+      <w:r>
+        <w:t xml:space="preserve"> os scripts de construção para atualizar o modelo de </w:t>
+      </w:r>
+      <w:r>
+        <w:t>base de dados</w:t>
+      </w:r>
+      <w:r>
+        <w:t xml:space="preserve"> e implementar </w:t>
+      </w:r>
+      <w:r>
+        <w:t>a aplicação</w:t>
+      </w:r>
+    </w:p>
+    <w:p>
+      <w:pPr>
+        <w:pStyle w:val="Cabealho2"/>
+        <w:numPr>
+          <w:ilvl w:val="2"/>
+          <w:numId w:val="27"/>
+        </w:numPr>
+      </w:pPr>
+      <w:r>
+        <w:t>Deployment Services</w:t>
+      </w:r>
+    </w:p>
+    <w:p>
+      <w:r>
+        <w:t>Neste componente</w:t>
+      </w:r>
+      <w:r>
+        <w:t xml:space="preserve"> da arquitetura da OutSystems,</w:t>
+      </w:r>
+      <w:r>
+        <w:t xml:space="preserve"> </w:t>
+      </w:r>
+      <w:r>
+        <w:t>os componentes gerados duma aplicação são aplicados num server de aplicações, garantido que a mesma é instalada consistentemente em cada servidor front-end da farm de servidores da organização dona da aplicação.</w:t>
+      </w:r>
+      <w:r>
+        <w:t xml:space="preserve"> </w:t>
+      </w:r>
+    </w:p>
+    <w:p>
+      <w:r>
+        <w:tab/>
+        <w:t xml:space="preserve">A </w:t>
+      </w:r>
+      <w:r>
+        <w:fldChar w:fldCharType="begin"/>
+      </w:r>
+      <w:r>
+        <w:instrText xml:space="preserve"> REF _Ref512091410 \h </w:instrText>
+      </w:r>
+      <w:r>
+        <w:fldChar w:fldCharType="separate"/>
+      </w:r>
+      <w:r>
+        <w:t xml:space="preserve">Figura </w:t>
+      </w:r>
+      <w:r>
+        <w:rPr>
+          <w:noProof/>
+        </w:rPr>
+        <w:t>3</w:t>
+      </w:r>
+      <w:r>
+        <w:fldChar w:fldCharType="end"/>
+      </w:r>
+      <w:r>
+        <w:t>, que se segue, demonstra uma simples representação deste componente.</w:t>
       </w:r>
     </w:p>
     <w:p>
@@ -6039,46 +6464,730 @@
         <w:keepNext/>
         <w:jc w:val="center"/>
       </w:pPr>
-      <w:bookmarkStart w:id="17" w:name="_GoBack"/>
-      <w:bookmarkEnd w:id="17"/>
+      <w:r>
+        <w:rPr>
+          <w:noProof/>
+        </w:rPr>
+        <w:drawing>
+          <wp:inline distT="0" distB="0" distL="0" distR="0">
+            <wp:extent cx="3152775" cy="2562225"/>
+            <wp:effectExtent l="0" t="0" r="9525" b="9525"/>
+            <wp:docPr id="21" name="Imagem 21" descr="C:\Users\Diogo\AppData\Local\Microsoft\Windows\INetCache\Content.Word\Deployment services.png"/>
+            <wp:cNvGraphicFramePr>
+              <a:graphicFrameLocks xmlns:a="http://schemas.openxmlformats.org/drawingml/2006/main" noChangeAspect="1"/>
+            </wp:cNvGraphicFramePr>
+            <a:graphic xmlns:a="http://schemas.openxmlformats.org/drawingml/2006/main">
+              <a:graphicData uri="http://schemas.openxmlformats.org/drawingml/2006/picture">
+                <pic:pic xmlns:pic="http://schemas.openxmlformats.org/drawingml/2006/picture">
+                  <pic:nvPicPr>
+                    <pic:cNvPr id="0" name="Picture 3" descr="C:\Users\Diogo\AppData\Local\Microsoft\Windows\INetCache\Content.Word\Deployment services.png"/>
+                    <pic:cNvPicPr>
+                      <a:picLocks noChangeAspect="1" noChangeArrowheads="1"/>
+                    </pic:cNvPicPr>
+                  </pic:nvPicPr>
+                  <pic:blipFill>
+                    <a:blip r:embed="rId13">
+                      <a:extLst>
+                        <a:ext uri="{28A0092B-C50C-407E-A947-70E740481C1C}">
+                          <a14:useLocalDpi xmlns:a14="http://schemas.microsoft.com/office/drawing/2010/main" val="0"/>
+                        </a:ext>
+                      </a:extLst>
+                    </a:blip>
+                    <a:srcRect/>
+                    <a:stretch>
+                      <a:fillRect/>
+                    </a:stretch>
+                  </pic:blipFill>
+                  <pic:spPr bwMode="auto">
+                    <a:xfrm>
+                      <a:off x="0" y="0"/>
+                      <a:ext cx="3152775" cy="2562225"/>
+                    </a:xfrm>
+                    <a:prstGeom prst="rect">
+                      <a:avLst/>
+                    </a:prstGeom>
+                    <a:noFill/>
+                    <a:ln>
+                      <a:noFill/>
+                    </a:ln>
+                  </pic:spPr>
+                </pic:pic>
+              </a:graphicData>
+            </a:graphic>
+          </wp:inline>
+        </w:drawing>
+      </w:r>
     </w:p>
     <w:p>
       <w:pPr>
         <w:pStyle w:val="Legenda"/>
-      </w:pPr>
-      <w:r>
+        <w:rPr>
+          <w:lang w:val="en-US"/>
+        </w:rPr>
+      </w:pPr>
+      <w:bookmarkStart w:id="19" w:name="_Ref512091410"/>
+      <w:r>
+        <w:rPr>
+          <w:lang w:val="en-US"/>
+        </w:rPr>
         <w:t xml:space="preserve">Figura </w:t>
       </w:r>
-      <w:fldSimple w:instr=" SEQ Figura \* ARABIC ">
-        <w:r>
-          <w:rPr>
-            <w:noProof/>
-          </w:rPr>
-          <w:t>2</w:t>
-        </w:r>
-      </w:fldSimple>
-      <w:r>
-        <w:t xml:space="preserve"> - Arquitectura Outsystems, Code Generator</w:t>
-      </w:r>
-    </w:p>
-    <w:p/>
-    <w:p/>
-    <w:p>
-      <w:pPr>
+      <w:r>
+        <w:fldChar w:fldCharType="begin"/>
+      </w:r>
+      <w:r>
+        <w:rPr>
+          <w:lang w:val="en-US"/>
+        </w:rPr>
+        <w:instrText xml:space="preserve"> SEQ Figura \* ARABIC </w:instrText>
+      </w:r>
+      <w:r>
+        <w:fldChar w:fldCharType="separate"/>
+      </w:r>
+      <w:r>
+        <w:rPr>
+          <w:noProof/>
+          <w:lang w:val="en-US"/>
+        </w:rPr>
+        <w:t>3</w:t>
+      </w:r>
+      <w:r>
+        <w:fldChar w:fldCharType="end"/>
+      </w:r>
+      <w:bookmarkEnd w:id="19"/>
+      <w:r>
+        <w:rPr>
+          <w:lang w:val="en-US"/>
+        </w:rPr>
+        <w:t xml:space="preserve"> - Arquitectura OutSystems, Deployment Services </w:t>
+      </w:r>
+      <w:sdt>
+        <w:sdtPr>
+          <w:rPr>
+            <w:lang w:val="en-US"/>
+          </w:rPr>
+          <w:id w:val="2095128443"/>
+          <w:citation/>
+        </w:sdtPr>
+        <w:sdtContent>
+          <w:r>
+            <w:rPr>
+              <w:lang w:val="en-US"/>
+            </w:rPr>
+            <w:fldChar w:fldCharType="begin"/>
+          </w:r>
+          <w:r>
+            <w:rPr>
+              <w:lang w:val="en-US"/>
+            </w:rPr>
+            <w:instrText xml:space="preserve"> CITATION Out18 \l 2070 </w:instrText>
+          </w:r>
+          <w:r>
+            <w:rPr>
+              <w:lang w:val="en-US"/>
+            </w:rPr>
+            <w:fldChar w:fldCharType="separate"/>
+          </w:r>
+          <w:r>
+            <w:rPr>
+              <w:noProof/>
+              <w:lang w:val="en-US"/>
+            </w:rPr>
+            <w:t>[5]</w:t>
+          </w:r>
+          <w:r>
+            <w:rPr>
+              <w:lang w:val="en-US"/>
+            </w:rPr>
+            <w:fldChar w:fldCharType="end"/>
+          </w:r>
+        </w:sdtContent>
+      </w:sdt>
+    </w:p>
+    <w:p>
+      <w:pPr>
+        <w:ind w:firstLine="708"/>
+      </w:pPr>
+      <w:bookmarkStart w:id="20" w:name="_Toc417484105"/>
+      <w:r>
+        <w:t xml:space="preserve">Existem dois </w:t>
+      </w:r>
+      <w:r>
+        <w:t>elementos implementação principais neste componente:</w:t>
+      </w:r>
+    </w:p>
+    <w:p>
+      <w:pPr>
+        <w:pStyle w:val="PargrafodaLista"/>
+        <w:numPr>
+          <w:ilvl w:val="0"/>
+          <w:numId w:val="30"/>
+        </w:numPr>
+        <w:ind w:left="1077" w:hanging="357"/>
+      </w:pPr>
+      <w:r>
+        <w:t>O serviço de implantação</w:t>
+      </w:r>
+      <w:r>
+        <w:t xml:space="preserve">, que implanta a aplicação </w:t>
+      </w:r>
+      <w:r>
+        <w:t xml:space="preserve">.NET </w:t>
+      </w:r>
+      <w:r>
+        <w:t>num servidor front-end específico.</w:t>
+      </w:r>
+    </w:p>
+    <w:p>
+      <w:pPr>
+        <w:pStyle w:val="PargrafodaLista"/>
+        <w:numPr>
+          <w:ilvl w:val="0"/>
+          <w:numId w:val="30"/>
+        </w:numPr>
+        <w:ind w:left="1077" w:hanging="357"/>
+      </w:pPr>
+      <w:r>
+        <w:t>O controlador de implantação</w:t>
+      </w:r>
+      <w:r>
+        <w:t>, que</w:t>
+      </w:r>
+      <w:r>
+        <w:t xml:space="preserve"> coordena a implantação em todos os servidores front-end </w:t>
+      </w:r>
+    </w:p>
+    <w:p>
+      <w:pPr>
+        <w:pStyle w:val="Cabealho2"/>
+        <w:numPr>
+          <w:ilvl w:val="2"/>
+          <w:numId w:val="27"/>
+        </w:numPr>
+      </w:pPr>
+      <w:r>
+        <w:t>Applications Services</w:t>
+      </w:r>
+    </w:p>
+    <w:p>
+      <w:r>
+        <w:t xml:space="preserve">A plataforma de desenvolvimento da OutSystems fornece servidores que administra as aplicações em tempo de execução. </w:t>
+      </w:r>
+    </w:p>
+    <w:p>
+      <w:r>
+        <w:tab/>
+        <w:t xml:space="preserve">Para tal inclui dois servidores separados: </w:t>
+      </w:r>
+    </w:p>
+    <w:p>
+      <w:pPr>
+        <w:pStyle w:val="PargrafodaLista"/>
+        <w:numPr>
+          <w:ilvl w:val="0"/>
+          <w:numId w:val="31"/>
+        </w:numPr>
+        <w:rPr>
+          <w:rStyle w:val="Forte"/>
+          <w:b w:val="0"/>
+        </w:rPr>
+      </w:pPr>
+      <w:r>
+        <w:t xml:space="preserve">O </w:t>
+      </w:r>
+      <w:r>
+        <w:rPr>
+          <w:rStyle w:val="Forte"/>
+        </w:rPr>
+        <w:t>S</w:t>
+      </w:r>
+      <w:r>
+        <w:rPr>
+          <w:rStyle w:val="Forte"/>
+          <w:b w:val="0"/>
+        </w:rPr>
+        <w:t xml:space="preserve">cheduler Service, que administra a execução de theards planeadas. </w:t>
+      </w:r>
+    </w:p>
+    <w:p>
+      <w:pPr>
+        <w:pStyle w:val="PargrafodaLista"/>
+        <w:numPr>
+          <w:ilvl w:val="2"/>
+          <w:numId w:val="31"/>
+        </w:numPr>
+        <w:rPr>
+          <w:bCs/>
+        </w:rPr>
+      </w:pPr>
+      <w:r>
+        <w:rPr>
+          <w:bCs/>
+        </w:rPr>
+        <w:t xml:space="preserve">Este servidor pode ser verificado na </w:t>
+      </w:r>
+      <w:r>
+        <w:rPr>
+          <w:bCs/>
+        </w:rPr>
+        <w:fldChar w:fldCharType="begin"/>
+      </w:r>
+      <w:r>
+        <w:rPr>
+          <w:bCs/>
+        </w:rPr>
+        <w:instrText xml:space="preserve"> REF _Ref512095053 \h </w:instrText>
+      </w:r>
+      <w:r>
+        <w:rPr>
+          <w:bCs/>
+        </w:rPr>
+      </w:r>
+      <w:r>
+        <w:rPr>
+          <w:bCs/>
+        </w:rPr>
+        <w:fldChar w:fldCharType="separate"/>
+      </w:r>
+      <w:r>
+        <w:t xml:space="preserve">Figura </w:t>
+      </w:r>
+      <w:r>
+        <w:rPr>
+          <w:noProof/>
+        </w:rPr>
+        <w:t>4</w:t>
+      </w:r>
+      <w:r>
+        <w:rPr>
+          <w:bCs/>
+        </w:rPr>
+        <w:fldChar w:fldCharType="end"/>
+      </w:r>
+    </w:p>
+    <w:p>
+      <w:pPr>
+        <w:pStyle w:val="PargrafodaLista"/>
+        <w:numPr>
+          <w:ilvl w:val="1"/>
+          <w:numId w:val="31"/>
+        </w:numPr>
+        <w:ind w:left="1066" w:hanging="357"/>
+        <w:rPr>
+          <w:bCs/>
+        </w:rPr>
+      </w:pPr>
+      <w:r>
+        <w:rPr>
+          <w:bCs/>
+        </w:rPr>
+        <w:t xml:space="preserve">O Log Service, responsável por gerir erros, auditorias e </w:t>
+      </w:r>
+      <w:r>
+        <w:rPr>
+          <w:bCs/>
+        </w:rPr>
+        <w:t>o desempenho duma aplicação</w:t>
+      </w:r>
+    </w:p>
+    <w:p>
+      <w:pPr>
+        <w:pStyle w:val="PargrafodaLista"/>
+        <w:numPr>
+          <w:ilvl w:val="2"/>
+          <w:numId w:val="31"/>
+        </w:numPr>
+        <w:rPr>
+          <w:bCs/>
+        </w:rPr>
+      </w:pPr>
+      <w:r>
+        <w:rPr>
+          <w:bCs/>
+        </w:rPr>
+        <w:t xml:space="preserve">A </w:t>
+      </w:r>
+      <w:r>
+        <w:rPr>
+          <w:bCs/>
+        </w:rPr>
+        <w:fldChar w:fldCharType="begin"/>
+      </w:r>
+      <w:r>
+        <w:rPr>
+          <w:bCs/>
+        </w:rPr>
+        <w:instrText xml:space="preserve"> REF _Ref512095061 \h </w:instrText>
+      </w:r>
+      <w:r>
+        <w:rPr>
+          <w:bCs/>
+        </w:rPr>
+      </w:r>
+      <w:r>
+        <w:rPr>
+          <w:bCs/>
+        </w:rPr>
+        <w:fldChar w:fldCharType="separate"/>
+      </w:r>
+      <w:r>
+        <w:t xml:space="preserve">Figura </w:t>
+      </w:r>
+      <w:r>
+        <w:rPr>
+          <w:noProof/>
+        </w:rPr>
+        <w:t>5</w:t>
+      </w:r>
+      <w:r>
+        <w:rPr>
+          <w:bCs/>
+        </w:rPr>
+        <w:fldChar w:fldCharType="end"/>
+      </w:r>
+      <w:r>
+        <w:rPr>
+          <w:bCs/>
+        </w:rPr>
+        <w:t xml:space="preserve"> demonstra uma representação deste servidor</w:t>
+      </w:r>
+    </w:p>
+    <w:p>
+      <w:r>
+        <w:rPr>
+          <w:b/>
+        </w:rPr>
+        <w:t xml:space="preserve"> </w:t>
+      </w:r>
+      <w:r>
+        <w:br w:type="page"/>
+      </w:r>
+    </w:p>
+    <w:p>
+      <w:pPr>
+        <w:keepNext/>
         <w:spacing w:after="200" w:line="276" w:lineRule="auto"/>
-        <w:jc w:val="left"/>
+        <w:jc w:val="center"/>
+      </w:pPr>
+      <w:r>
+        <w:rPr>
+          <w:noProof/>
+        </w:rPr>
+        <w:lastRenderedPageBreak/>
+        <w:drawing>
+          <wp:inline distT="0" distB="0" distL="0" distR="0">
+            <wp:extent cx="3181350" cy="2552700"/>
+            <wp:effectExtent l="0" t="0" r="0" b="0"/>
+            <wp:docPr id="31" name="Imagem 31" descr="C:\Users\Diogo\AppData\Local\Microsoft\Windows\INetCache\Content.Word\Scheduler service.png"/>
+            <wp:cNvGraphicFramePr>
+              <a:graphicFrameLocks xmlns:a="http://schemas.openxmlformats.org/drawingml/2006/main" noChangeAspect="1"/>
+            </wp:cNvGraphicFramePr>
+            <a:graphic xmlns:a="http://schemas.openxmlformats.org/drawingml/2006/main">
+              <a:graphicData uri="http://schemas.openxmlformats.org/drawingml/2006/picture">
+                <pic:pic xmlns:pic="http://schemas.openxmlformats.org/drawingml/2006/picture">
+                  <pic:nvPicPr>
+                    <pic:cNvPr id="0" name="Picture 5" descr="C:\Users\Diogo\AppData\Local\Microsoft\Windows\INetCache\Content.Word\Scheduler service.png"/>
+                    <pic:cNvPicPr>
+                      <a:picLocks noChangeAspect="1" noChangeArrowheads="1"/>
+                    </pic:cNvPicPr>
+                  </pic:nvPicPr>
+                  <pic:blipFill>
+                    <a:blip r:embed="rId14">
+                      <a:extLst>
+                        <a:ext uri="{28A0092B-C50C-407E-A947-70E740481C1C}">
+                          <a14:useLocalDpi xmlns:a14="http://schemas.microsoft.com/office/drawing/2010/main" val="0"/>
+                        </a:ext>
+                      </a:extLst>
+                    </a:blip>
+                    <a:srcRect/>
+                    <a:stretch>
+                      <a:fillRect/>
+                    </a:stretch>
+                  </pic:blipFill>
+                  <pic:spPr bwMode="auto">
+                    <a:xfrm>
+                      <a:off x="0" y="0"/>
+                      <a:ext cx="3181350" cy="2552700"/>
+                    </a:xfrm>
+                    <a:prstGeom prst="rect">
+                      <a:avLst/>
+                    </a:prstGeom>
+                    <a:noFill/>
+                    <a:ln>
+                      <a:noFill/>
+                    </a:ln>
+                  </pic:spPr>
+                </pic:pic>
+              </a:graphicData>
+            </a:graphic>
+          </wp:inline>
+        </w:drawing>
+      </w:r>
+    </w:p>
+    <w:p>
+      <w:pPr>
+        <w:pStyle w:val="Legenda"/>
         <w:rPr>
           <w:rFonts w:eastAsiaTheme="majorEastAsia" w:cstheme="majorBidi"/>
-          <w:b/>
-          <w:bCs/>
+          <w:b w:val="0"/>
+          <w:bCs w:val="0"/>
           <w:sz w:val="40"/>
           <w:szCs w:val="28"/>
-        </w:rPr>
-      </w:pPr>
-      <w:bookmarkStart w:id="18" w:name="_Toc417484105"/>
-      <w:r>
-        <w:br w:type="page"/>
-      </w:r>
+          <w:lang w:val="en-US"/>
+        </w:rPr>
+      </w:pPr>
+      <w:bookmarkStart w:id="21" w:name="_Ref512095053"/>
+      <w:r>
+        <w:rPr>
+          <w:lang w:val="en-US"/>
+        </w:rPr>
+        <w:t xml:space="preserve">Figura </w:t>
+      </w:r>
+      <w:r>
+        <w:fldChar w:fldCharType="begin"/>
+      </w:r>
+      <w:r>
+        <w:rPr>
+          <w:lang w:val="en-US"/>
+        </w:rPr>
+        <w:instrText xml:space="preserve"> SEQ Figura \* ARABIC </w:instrText>
+      </w:r>
+      <w:r>
+        <w:fldChar w:fldCharType="separate"/>
+      </w:r>
+      <w:r>
+        <w:rPr>
+          <w:noProof/>
+          <w:lang w:val="en-US"/>
+        </w:rPr>
+        <w:t>4</w:t>
+      </w:r>
+      <w:r>
+        <w:fldChar w:fldCharType="end"/>
+      </w:r>
+      <w:bookmarkEnd w:id="21"/>
+      <w:r>
+        <w:rPr>
+          <w:lang w:val="en-US"/>
+        </w:rPr>
+        <w:t xml:space="preserve"> - Arquitetura OutSystems, Scheduler Service </w:t>
+      </w:r>
+      <w:sdt>
+        <w:sdtPr>
+          <w:rPr>
+            <w:lang w:val="en-US"/>
+          </w:rPr>
+          <w:id w:val="1220401721"/>
+          <w:citation/>
+        </w:sdtPr>
+        <w:sdtContent>
+          <w:r>
+            <w:rPr>
+              <w:lang w:val="en-US"/>
+            </w:rPr>
+            <w:fldChar w:fldCharType="begin"/>
+          </w:r>
+          <w:r>
+            <w:rPr>
+              <w:lang w:val="en-US"/>
+            </w:rPr>
+            <w:instrText xml:space="preserve"> CITATION Out18 \l 2070 </w:instrText>
+          </w:r>
+          <w:r>
+            <w:rPr>
+              <w:lang w:val="en-US"/>
+            </w:rPr>
+            <w:fldChar w:fldCharType="separate"/>
+          </w:r>
+          <w:r>
+            <w:rPr>
+              <w:noProof/>
+              <w:lang w:val="en-US"/>
+            </w:rPr>
+            <w:t>[5]</w:t>
+          </w:r>
+          <w:r>
+            <w:rPr>
+              <w:lang w:val="en-US"/>
+            </w:rPr>
+            <w:fldChar w:fldCharType="end"/>
+          </w:r>
+        </w:sdtContent>
+      </w:sdt>
+    </w:p>
+    <w:p>
+      <w:pPr>
+        <w:keepNext/>
+        <w:spacing w:after="200" w:line="276" w:lineRule="auto"/>
+        <w:jc w:val="center"/>
+      </w:pPr>
+      <w:r>
+        <w:rPr>
+          <w:noProof/>
+        </w:rPr>
+        <w:drawing>
+          <wp:inline distT="0" distB="0" distL="0" distR="0">
+            <wp:extent cx="3781425" cy="2971800"/>
+            <wp:effectExtent l="0" t="0" r="9525" b="0"/>
+            <wp:docPr id="36" name="Imagem 36" descr="C:\Users\Diogo\AppData\Local\Microsoft\Windows\INetCache\Content.Word\Log service.png"/>
+            <wp:cNvGraphicFramePr>
+              <a:graphicFrameLocks xmlns:a="http://schemas.openxmlformats.org/drawingml/2006/main" noChangeAspect="1"/>
+            </wp:cNvGraphicFramePr>
+            <a:graphic xmlns:a="http://schemas.openxmlformats.org/drawingml/2006/main">
+              <a:graphicData uri="http://schemas.openxmlformats.org/drawingml/2006/picture">
+                <pic:pic xmlns:pic="http://schemas.openxmlformats.org/drawingml/2006/picture">
+                  <pic:nvPicPr>
+                    <pic:cNvPr id="0" name="Picture 9" descr="C:\Users\Diogo\AppData\Local\Microsoft\Windows\INetCache\Content.Word\Log service.png"/>
+                    <pic:cNvPicPr>
+                      <a:picLocks noChangeAspect="1" noChangeArrowheads="1"/>
+                    </pic:cNvPicPr>
+                  </pic:nvPicPr>
+                  <pic:blipFill>
+                    <a:blip r:embed="rId15">
+                      <a:extLst>
+                        <a:ext uri="{28A0092B-C50C-407E-A947-70E740481C1C}">
+                          <a14:useLocalDpi xmlns:a14="http://schemas.microsoft.com/office/drawing/2010/main" val="0"/>
+                        </a:ext>
+                      </a:extLst>
+                    </a:blip>
+                    <a:srcRect/>
+                    <a:stretch>
+                      <a:fillRect/>
+                    </a:stretch>
+                  </pic:blipFill>
+                  <pic:spPr bwMode="auto">
+                    <a:xfrm>
+                      <a:off x="0" y="0"/>
+                      <a:ext cx="3781425" cy="2971800"/>
+                    </a:xfrm>
+                    <a:prstGeom prst="rect">
+                      <a:avLst/>
+                    </a:prstGeom>
+                    <a:noFill/>
+                    <a:ln>
+                      <a:noFill/>
+                    </a:ln>
+                  </pic:spPr>
+                </pic:pic>
+              </a:graphicData>
+            </a:graphic>
+          </wp:inline>
+        </w:drawing>
+      </w:r>
+    </w:p>
+    <w:p>
+      <w:pPr>
+        <w:pStyle w:val="Legenda"/>
+      </w:pPr>
+      <w:bookmarkStart w:id="22" w:name="_Ref512095061"/>
+      <w:r>
+        <w:t xml:space="preserve">Figura </w:t>
+      </w:r>
+      <w:fldSimple w:instr=" SEQ Figura \* ARABIC ">
+        <w:r>
+          <w:rPr>
+            <w:noProof/>
+          </w:rPr>
+          <w:t>5</w:t>
+        </w:r>
+      </w:fldSimple>
+      <w:bookmarkEnd w:id="22"/>
+      <w:r>
+        <w:t xml:space="preserve"> - Arquitetura OutSystems, Log Service </w:t>
+      </w:r>
+      <w:sdt>
+        <w:sdtPr>
+          <w:id w:val="-1318655995"/>
+          <w:citation/>
+        </w:sdtPr>
+        <w:sdtContent>
+          <w:r>
+            <w:fldChar w:fldCharType="begin"/>
+          </w:r>
+          <w:r>
+            <w:instrText xml:space="preserve"> CITATION Out18 \l 2070 </w:instrText>
+          </w:r>
+          <w:r>
+            <w:fldChar w:fldCharType="separate"/>
+          </w:r>
+          <w:r>
+            <w:rPr>
+              <w:noProof/>
+            </w:rPr>
+            <w:t>[5]</w:t>
+          </w:r>
+          <w:r>
+            <w:fldChar w:fldCharType="end"/>
+          </w:r>
+        </w:sdtContent>
+      </w:sdt>
+    </w:p>
+    <w:p>
+      <w:pPr>
+        <w:ind w:firstLine="525"/>
+      </w:pPr>
+      <w:r>
+        <w:t>A plataforma</w:t>
+      </w:r>
+      <w:r>
+        <w:t xml:space="preserve"> OutSystems</w:t>
+      </w:r>
+      <w:r>
+        <w:t>, pelo Scbeduler Service,</w:t>
+      </w:r>
+      <w:r>
+        <w:t xml:space="preserve"> suporta a execução de tarefas em lote agendadas </w:t>
+      </w:r>
+      <w:r>
+        <w:t>nas aplicações</w:t>
+      </w:r>
+      <w:r>
+        <w:t xml:space="preserve">. Em tempo de execução, o serviço de agendamento recupera o próximo trabalho pendente </w:t>
+      </w:r>
+      <w:r>
+        <w:t>da base de dados de metadados e o executa.</w:t>
+      </w:r>
+    </w:p>
+    <w:p>
+      <w:pPr>
+        <w:ind w:firstLine="525"/>
+      </w:pPr>
+      <w:r>
+        <w:t>As tarefas em lote são projetadas para escalabilidade horizontal, de modo que são distribuídas em todos os servidores front-end.</w:t>
+      </w:r>
+    </w:p>
+    <w:p>
+      <w:pPr>
+        <w:ind w:firstLine="525"/>
+      </w:pPr>
+      <w:r>
+        <w:t>No Log Service, as aplicações</w:t>
+      </w:r>
+      <w:r>
+        <w:t xml:space="preserve"> são </w:t>
+      </w:r>
+      <w:r>
+        <w:t>instrumentadas</w:t>
+      </w:r>
+      <w:r>
+        <w:t xml:space="preserve"> automaticamente para criar logs de erro, auditoria e desempenho. </w:t>
+      </w:r>
+    </w:p>
+    <w:p>
+      <w:pPr>
+        <w:ind w:firstLine="525"/>
+      </w:pPr>
+      <w:r>
+        <w:t>Em tempo de execução, essas métricas são capturadas de forma assínc</w:t>
+      </w:r>
+      <w:r>
+        <w:t xml:space="preserve">rona, para que o desempenho das aplicações </w:t>
+      </w:r>
+      <w:r>
+        <w:t>não seja comprometido enquanto eles criam um fluxo constante de métricas.</w:t>
+      </w:r>
+      <w:bookmarkStart w:id="23" w:name="_GoBack"/>
+      <w:bookmarkEnd w:id="23"/>
     </w:p>
     <w:p>
       <w:pPr>
@@ -6095,7 +7204,7 @@
       <w:r>
         <w:t>a - Grandes Ideias</w:t>
       </w:r>
-      <w:bookmarkEnd w:id="18"/>
+      <w:bookmarkEnd w:id="20"/>
     </w:p>
     <w:p/>
     <w:p>
@@ -6124,11 +7233,11 @@
       <w:pPr>
         <w:pStyle w:val="Cabealho2"/>
       </w:pPr>
-      <w:bookmarkStart w:id="19" w:name="_Toc417484106"/>
+      <w:bookmarkStart w:id="24" w:name="_Toc417484106"/>
       <w:r>
         <w:t xml:space="preserve">3.1 </w:t>
       </w:r>
-      <w:bookmarkEnd w:id="19"/>
+      <w:bookmarkEnd w:id="24"/>
       <w:r>
         <w:t>Layers da OutSytesms</w:t>
       </w:r>
@@ -6142,7 +7251,7 @@
           <w:sz w:val="22"/>
         </w:rPr>
       </w:pPr>
-      <w:bookmarkStart w:id="20" w:name="_Toc417484107"/>
+      <w:bookmarkStart w:id="25" w:name="_Toc417484107"/>
       <w:r>
         <w:rPr>
           <w:b w:val="0"/>
@@ -6268,7 +7377,7 @@
                     </pic:cNvPicPr>
                   </pic:nvPicPr>
                   <pic:blipFill>
-                    <a:blip r:embed="rId12">
+                    <a:blip r:embed="rId16">
                       <a:extLst>
                         <a:ext uri="{28A0092B-C50C-407E-A947-70E740481C1C}">
                           <a14:useLocalDpi xmlns:a14="http://schemas.microsoft.com/office/drawing/2010/main" val="0"/>
@@ -6304,7 +7413,7 @@
       <w:pPr>
         <w:pStyle w:val="Legenda"/>
       </w:pPr>
-      <w:bookmarkStart w:id="21" w:name="_Ref511852722"/>
+      <w:bookmarkStart w:id="26" w:name="_Ref511852722"/>
       <w:r>
         <w:t xml:space="preserve">Figura </w:t>
       </w:r>
@@ -6313,10 +7422,10 @@
           <w:rPr>
             <w:noProof/>
           </w:rPr>
-          <w:t>3</w:t>
+          <w:t>6</w:t>
         </w:r>
       </w:fldSimple>
-      <w:bookmarkEnd w:id="21"/>
+      <w:bookmarkEnd w:id="26"/>
       <w:r>
         <w:t xml:space="preserve"> - Estrutura 4 Layer Canvas</w:t>
       </w:r>
@@ -6349,7 +7458,7 @@
                     </pic:cNvPicPr>
                   </pic:nvPicPr>
                   <pic:blipFill>
-                    <a:blip r:embed="rId13">
+                    <a:blip r:embed="rId17">
                       <a:extLst>
                         <a:ext uri="{28A0092B-C50C-407E-A947-70E740481C1C}">
                           <a14:useLocalDpi xmlns:a14="http://schemas.microsoft.com/office/drawing/2010/main" val="0"/>
@@ -6387,7 +7496,7 @@
         <w:ind w:left="2124" w:firstLine="708"/>
         <w:jc w:val="both"/>
       </w:pPr>
-      <w:bookmarkStart w:id="22" w:name="_Ref511852749"/>
+      <w:bookmarkStart w:id="27" w:name="_Ref511852749"/>
       <w:r>
         <w:t xml:space="preserve">Figura </w:t>
       </w:r>
@@ -6396,10 +7505,10 @@
           <w:rPr>
             <w:noProof/>
           </w:rPr>
-          <w:t>4</w:t>
+          <w:t>7</w:t>
         </w:r>
       </w:fldSimple>
-      <w:bookmarkEnd w:id="22"/>
+      <w:bookmarkEnd w:id="27"/>
       <w:r>
         <w:t xml:space="preserve"> - 4 Layers Canvas Exemplo</w:t>
       </w:r>
@@ -6676,7 +7785,7 @@
       <w:r>
         <w:t xml:space="preserve">3.2 </w:t>
       </w:r>
-      <w:bookmarkEnd w:id="20"/>
+      <w:bookmarkEnd w:id="25"/>
       <w:r>
         <w:t>Base de dados</w:t>
       </w:r>
@@ -6749,11 +7858,11 @@
       <w:pPr>
         <w:pStyle w:val="Cabealho3"/>
       </w:pPr>
-      <w:bookmarkStart w:id="23" w:name="_Toc417484108"/>
+      <w:bookmarkStart w:id="28" w:name="_Toc417484108"/>
       <w:r>
         <w:t xml:space="preserve">3.2.1 </w:t>
       </w:r>
-      <w:bookmarkEnd w:id="23"/>
+      <w:bookmarkEnd w:id="28"/>
       <w:r>
         <w:t>Utilizadores</w:t>
       </w:r>
@@ -6769,7 +7878,7 @@
           <w:noProof/>
         </w:rPr>
         <w:drawing>
-          <wp:anchor distT="0" distB="0" distL="114300" distR="114300" simplePos="0" relativeHeight="251655168" behindDoc="0" locked="0" layoutInCell="1" allowOverlap="1">
+          <wp:anchor distT="0" distB="0" distL="114300" distR="114300" simplePos="0" relativeHeight="251652096" behindDoc="0" locked="0" layoutInCell="1" allowOverlap="1">
             <wp:simplePos x="0" y="0"/>
             <wp:positionH relativeFrom="column">
               <wp:posOffset>-299085</wp:posOffset>
@@ -6794,7 +7903,7 @@
                     </pic:cNvPicPr>
                   </pic:nvPicPr>
                   <pic:blipFill>
-                    <a:blip r:embed="rId14">
+                    <a:blip r:embed="rId18">
                       <a:extLst>
                         <a:ext uri="{28A0092B-C50C-407E-A947-70E740481C1C}">
                           <a14:useLocalDpi xmlns:a14="http://schemas.microsoft.com/office/drawing/2010/main" val="0"/>
@@ -6835,7 +7944,7 @@
         <mc:AlternateContent>
           <mc:Choice Requires="wps">
             <w:drawing>
-              <wp:anchor distT="0" distB="0" distL="114300" distR="114300" simplePos="0" relativeHeight="251658240" behindDoc="0" locked="0" layoutInCell="1" allowOverlap="1" wp14:anchorId="335AFF77" wp14:editId="45073B84">
+              <wp:anchor distT="0" distB="0" distL="114300" distR="114300" simplePos="0" relativeHeight="251662336" behindDoc="0" locked="0" layoutInCell="1" allowOverlap="1" wp14:anchorId="335AFF77" wp14:editId="45073B84">
                 <wp:simplePos x="0" y="0"/>
                 <wp:positionH relativeFrom="column">
                   <wp:posOffset>-299085</wp:posOffset>
@@ -6876,7 +7985,7 @@
                                 <w:noProof/>
                               </w:rPr>
                             </w:pPr>
-                            <w:bookmarkStart w:id="24" w:name="_Ref511853013"/>
+                            <w:bookmarkStart w:id="29" w:name="_Ref511853013"/>
                             <w:r>
                               <w:t xml:space="preserve">Figura </w:t>
                             </w:r>
@@ -6885,10 +7994,10 @@
                                 <w:rPr>
                                   <w:noProof/>
                                 </w:rPr>
-                                <w:t>5</w:t>
+                                <w:t>8</w:t>
                               </w:r>
                             </w:fldSimple>
-                            <w:bookmarkEnd w:id="24"/>
+                            <w:bookmarkEnd w:id="29"/>
                             <w:r>
                               <w:t xml:space="preserve"> - Modelo EA, Utilizadoes</w:t>
                             </w:r>
@@ -6916,7 +8025,7 @@
                 <v:stroke joinstyle="miter"/>
                 <v:path gradientshapeok="t" o:connecttype="rect"/>
               </v:shapetype>
-              <v:shape id="Caixa de texto 26" o:spid="_x0000_s1026" type="#_x0000_t202" style="position:absolute;left:0;text-align:left;margin-left:-23.55pt;margin-top:339.6pt;width:471.6pt;height:10.5pt;z-index:251658240;visibility:visible;mso-wrap-style:square;mso-height-percent:0;mso-wrap-distance-left:9pt;mso-wrap-distance-top:0;mso-wrap-distance-right:9pt;mso-wrap-distance-bottom:0;mso-position-horizontal:absolute;mso-position-horizontal-relative:text;mso-position-vertical:absolute;mso-position-vertical-relative:text;mso-height-percent:0;mso-height-relative:margin;v-text-anchor:top" o:gfxdata="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" stroked="f">
+              <v:shape id="Caixa de texto 26" o:spid="_x0000_s1026" type="#_x0000_t202" style="position:absolute;left:0;text-align:left;margin-left:-23.55pt;margin-top:339.6pt;width:471.6pt;height:10.5pt;z-index:251662336;visibility:visible;mso-wrap-style:square;mso-height-percent:0;mso-wrap-distance-left:9pt;mso-wrap-distance-top:0;mso-wrap-distance-right:9pt;mso-wrap-distance-bottom:0;mso-position-horizontal:absolute;mso-position-horizontal-relative:text;mso-position-vertical:absolute;mso-position-vertical-relative:text;mso-height-percent:0;mso-height-relative:margin;v-text-anchor:top" o:gfxdata="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" stroked="f">
                 <v:textbox inset="0,0,0,0">
                   <w:txbxContent>
                     <w:p>
@@ -6926,7 +8035,7 @@
                           <w:noProof/>
                         </w:rPr>
                       </w:pPr>
-                      <w:bookmarkStart w:id="25" w:name="_Ref511853013"/>
+                      <w:bookmarkStart w:id="30" w:name="_Ref511853013"/>
                       <w:r>
                         <w:t xml:space="preserve">Figura </w:t>
                       </w:r>
@@ -6935,10 +8044,10 @@
                           <w:rPr>
                             <w:noProof/>
                           </w:rPr>
-                          <w:t>5</w:t>
+                          <w:t>8</w:t>
                         </w:r>
                       </w:fldSimple>
-                      <w:bookmarkEnd w:id="25"/>
+                      <w:bookmarkEnd w:id="30"/>
                       <w:r>
                         <w:t xml:space="preserve"> - Modelo EA, Utilizadoes</w:t>
                       </w:r>
@@ -7418,11 +8527,11 @@
       <w:pPr>
         <w:pStyle w:val="Cabealho3"/>
       </w:pPr>
-      <w:bookmarkStart w:id="26" w:name="_Toc417484109"/>
+      <w:bookmarkStart w:id="31" w:name="_Toc417484109"/>
       <w:r>
         <w:t xml:space="preserve">3.2.2 </w:t>
       </w:r>
-      <w:bookmarkEnd w:id="26"/>
+      <w:bookmarkEnd w:id="31"/>
       <w:r>
         <w:t>Vagas</w:t>
       </w:r>
@@ -7440,7 +8549,7 @@
         <mc:AlternateContent>
           <mc:Choice Requires="wps">
             <w:drawing>
-              <wp:anchor distT="0" distB="0" distL="114300" distR="114300" simplePos="0" relativeHeight="251661312" behindDoc="0" locked="0" layoutInCell="1" allowOverlap="1" wp14:anchorId="7C3A625C" wp14:editId="66DC65B8">
+              <wp:anchor distT="0" distB="0" distL="114300" distR="114300" simplePos="0" relativeHeight="251667456" behindDoc="0" locked="0" layoutInCell="1" allowOverlap="1" wp14:anchorId="7C3A625C" wp14:editId="66DC65B8">
                 <wp:simplePos x="0" y="0"/>
                 <wp:positionH relativeFrom="column">
                   <wp:posOffset>-489585</wp:posOffset>
@@ -7481,7 +8590,7 @@
                                 <w:noProof/>
                               </w:rPr>
                             </w:pPr>
-                            <w:bookmarkStart w:id="27" w:name="_Ref511853097"/>
+                            <w:bookmarkStart w:id="32" w:name="_Ref511853097"/>
                             <w:r>
                               <w:t xml:space="preserve">Figura </w:t>
                             </w:r>
@@ -7490,10 +8599,10 @@
                                 <w:rPr>
                                   <w:noProof/>
                                 </w:rPr>
-                                <w:t>6</w:t>
+                                <w:t>9</w:t>
                               </w:r>
                             </w:fldSimple>
-                            <w:bookmarkEnd w:id="27"/>
+                            <w:bookmarkEnd w:id="32"/>
                             <w:r>
                               <w:t xml:space="preserve"> - Modelo EA, Vagas</w:t>
                             </w:r>
@@ -7517,7 +8626,7 @@
           </mc:Choice>
           <mc:Fallback>
             <w:pict>
-              <v:shape w14:anchorId="7C3A625C" id="Caixa de texto 29" o:spid="_x0000_s1027" type="#_x0000_t202" style="position:absolute;left:0;text-align:left;margin-left:-38.55pt;margin-top:371.55pt;width:514.5pt;height:15pt;z-index:251661312;visibility:visible;mso-wrap-style:square;mso-height-percent:0;mso-wrap-distance-left:9pt;mso-wrap-distance-top:0;mso-wrap-distance-right:9pt;mso-wrap-distance-bottom:0;mso-position-horizontal:absolute;mso-position-horizontal-relative:text;mso-position-vertical:absolute;mso-position-vertical-relative:text;mso-height-percent:0;mso-height-relative:margin;v-text-anchor:top" o:gfxdata="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" stroked="f">
+              <v:shape w14:anchorId="7C3A625C" id="Caixa de texto 29" o:spid="_x0000_s1027" type="#_x0000_t202" style="position:absolute;left:0;text-align:left;margin-left:-38.55pt;margin-top:371.55pt;width:514.5pt;height:15pt;z-index:251667456;visibility:visible;mso-wrap-style:square;mso-height-percent:0;mso-wrap-distance-left:9pt;mso-wrap-distance-top:0;mso-wrap-distance-right:9pt;mso-wrap-distance-bottom:0;mso-position-horizontal:absolute;mso-position-horizontal-relative:text;mso-position-vertical:absolute;mso-position-vertical-relative:text;mso-height-percent:0;mso-height-relative:margin;v-text-anchor:top" o:gfxdata="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" stroked="f">
                 <v:textbox inset="0,0,0,0">
                   <w:txbxContent>
                     <w:p>
@@ -7527,7 +8636,7 @@
                           <w:noProof/>
                         </w:rPr>
                       </w:pPr>
-                      <w:bookmarkStart w:id="28" w:name="_Ref511853097"/>
+                      <w:bookmarkStart w:id="33" w:name="_Ref511853097"/>
                       <w:r>
                         <w:t xml:space="preserve">Figura </w:t>
                       </w:r>
@@ -7536,10 +8645,10 @@
                           <w:rPr>
                             <w:noProof/>
                           </w:rPr>
-                          <w:t>6</w:t>
+                          <w:t>9</w:t>
                         </w:r>
                       </w:fldSimple>
-                      <w:bookmarkEnd w:id="28"/>
+                      <w:bookmarkEnd w:id="33"/>
                       <w:r>
                         <w:t xml:space="preserve"> - Modelo EA, Vagas</w:t>
                       </w:r>
@@ -7557,7 +8666,7 @@
           <w:noProof/>
         </w:rPr>
         <w:drawing>
-          <wp:anchor distT="0" distB="0" distL="114300" distR="114300" simplePos="0" relativeHeight="251653120" behindDoc="0" locked="0" layoutInCell="1" allowOverlap="1">
+          <wp:anchor distT="0" distB="0" distL="114300" distR="114300" simplePos="0" relativeHeight="251646976" behindDoc="0" locked="0" layoutInCell="1" allowOverlap="1">
             <wp:simplePos x="0" y="0"/>
             <wp:positionH relativeFrom="column">
               <wp:posOffset>-489585</wp:posOffset>
@@ -7582,7 +8691,7 @@
                     </pic:cNvPicPr>
                   </pic:nvPicPr>
                   <pic:blipFill>
-                    <a:blip r:embed="rId15">
+                    <a:blip r:embed="rId19">
                       <a:extLst>
                         <a:ext uri="{28A0092B-C50C-407E-A947-70E740481C1C}">
                           <a14:useLocalDpi xmlns:a14="http://schemas.microsoft.com/office/drawing/2010/main" val="0"/>
@@ -8143,7 +9252,7 @@
           <w:numId w:val="27"/>
         </w:numPr>
       </w:pPr>
-      <w:bookmarkStart w:id="29" w:name="_Toc417484110"/>
+      <w:bookmarkStart w:id="34" w:name="_Toc417484110"/>
       <w:r>
         <w:t>Events</w:t>
       </w:r>
@@ -8170,7 +9279,7 @@
         <mc:AlternateContent>
           <mc:Choice Requires="wps">
             <w:drawing>
-              <wp:anchor distT="0" distB="0" distL="114300" distR="114300" simplePos="0" relativeHeight="251663360" behindDoc="0" locked="0" layoutInCell="1" allowOverlap="1" wp14:anchorId="0EDBAFF3" wp14:editId="1CF9C97B">
+              <wp:anchor distT="0" distB="0" distL="114300" distR="114300" simplePos="0" relativeHeight="251672576" behindDoc="0" locked="0" layoutInCell="1" allowOverlap="1" wp14:anchorId="0EDBAFF3" wp14:editId="1CF9C97B">
                 <wp:simplePos x="0" y="0"/>
                 <wp:positionH relativeFrom="column">
                   <wp:posOffset>-746760</wp:posOffset>
@@ -8211,7 +9320,7 @@
                                 <w:noProof/>
                               </w:rPr>
                             </w:pPr>
-                            <w:bookmarkStart w:id="30" w:name="_Ref511853179"/>
+                            <w:bookmarkStart w:id="35" w:name="_Ref511853179"/>
                             <w:r>
                               <w:t xml:space="preserve">Figura </w:t>
                             </w:r>
@@ -8220,10 +9329,10 @@
                                 <w:rPr>
                                   <w:noProof/>
                                 </w:rPr>
-                                <w:t>7</w:t>
+                                <w:t>10</w:t>
                               </w:r>
                             </w:fldSimple>
-                            <w:bookmarkEnd w:id="30"/>
+                            <w:bookmarkEnd w:id="35"/>
                             <w:r>
                               <w:t xml:space="preserve"> - Modelo EA, Eventos</w:t>
                             </w:r>
@@ -8247,7 +9356,7 @@
           </mc:Choice>
           <mc:Fallback>
             <w:pict>
-              <v:shape w14:anchorId="0EDBAFF3" id="Caixa de texto 30" o:spid="_x0000_s1028" type="#_x0000_t202" style="position:absolute;left:0;text-align:left;margin-left:-58.8pt;margin-top:238.4pt;width:541.9pt;height:13.5pt;z-index:251663360;visibility:visible;mso-wrap-style:square;mso-height-percent:0;mso-wrap-distance-left:9pt;mso-wrap-distance-top:0;mso-wrap-distance-right:9pt;mso-wrap-distance-bottom:0;mso-position-horizontal:absolute;mso-position-horizontal-relative:text;mso-position-vertical:absolute;mso-position-vertical-relative:text;mso-height-percent:0;mso-height-relative:margin;v-text-anchor:top" o:gfxdata="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" stroked="f">
+              <v:shape w14:anchorId="0EDBAFF3" id="Caixa de texto 30" o:spid="_x0000_s1028" type="#_x0000_t202" style="position:absolute;left:0;text-align:left;margin-left:-58.8pt;margin-top:238.4pt;width:541.9pt;height:13.5pt;z-index:251672576;visibility:visible;mso-wrap-style:square;mso-height-percent:0;mso-wrap-distance-left:9pt;mso-wrap-distance-top:0;mso-wrap-distance-right:9pt;mso-wrap-distance-bottom:0;mso-position-horizontal:absolute;mso-position-horizontal-relative:text;mso-position-vertical:absolute;mso-position-vertical-relative:text;mso-height-percent:0;mso-height-relative:margin;v-text-anchor:top" o:gfxdata="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" stroked="f">
                 <v:textbox inset="0,0,0,0">
                   <w:txbxContent>
                     <w:p>
@@ -8257,7 +9366,7 @@
                           <w:noProof/>
                         </w:rPr>
                       </w:pPr>
-                      <w:bookmarkStart w:id="31" w:name="_Ref511853179"/>
+                      <w:bookmarkStart w:id="36" w:name="_Ref511853179"/>
                       <w:r>
                         <w:t xml:space="preserve">Figura </w:t>
                       </w:r>
@@ -8266,10 +9375,10 @@
                           <w:rPr>
                             <w:noProof/>
                           </w:rPr>
-                          <w:t>7</w:t>
+                          <w:t>10</w:t>
                         </w:r>
                       </w:fldSimple>
-                      <w:bookmarkEnd w:id="31"/>
+                      <w:bookmarkEnd w:id="36"/>
                       <w:r>
                         <w:t xml:space="preserve"> - Modelo EA, Eventos</w:t>
                       </w:r>
@@ -8312,7 +9421,7 @@
                     </pic:cNvPicPr>
                   </pic:nvPicPr>
                   <pic:blipFill>
-                    <a:blip r:embed="rId16">
+                    <a:blip r:embed="rId20">
                       <a:extLst>
                         <a:ext uri="{28A0092B-C50C-407E-A947-70E740481C1C}">
                           <a14:useLocalDpi xmlns:a14="http://schemas.microsoft.com/office/drawing/2010/main" val="0"/>
@@ -8602,7 +9711,7 @@
       <w:r>
         <w:t xml:space="preserve">3.3 </w:t>
       </w:r>
-      <w:bookmarkEnd w:id="29"/>
+      <w:bookmarkEnd w:id="34"/>
       <w:r>
         <w:t>Wireframes</w:t>
       </w:r>
@@ -8712,7 +9821,7 @@
                     </pic:cNvPicPr>
                   </pic:nvPicPr>
                   <pic:blipFill>
-                    <a:blip r:embed="rId17">
+                    <a:blip r:embed="rId21">
                       <a:extLst>
                         <a:ext uri="{28A0092B-C50C-407E-A947-70E740481C1C}">
                           <a14:useLocalDpi xmlns:a14="http://schemas.microsoft.com/office/drawing/2010/main" val="0"/>
@@ -8748,7 +9857,7 @@
       <w:pPr>
         <w:pStyle w:val="Legenda"/>
       </w:pPr>
-      <w:bookmarkStart w:id="32" w:name="_Ref511853469"/>
+      <w:bookmarkStart w:id="37" w:name="_Ref511853469"/>
       <w:r>
         <w:t xml:space="preserve">Figura </w:t>
       </w:r>
@@ -8757,10 +9866,10 @@
           <w:rPr>
             <w:noProof/>
           </w:rPr>
-          <w:t>8</w:t>
+          <w:t>11</w:t>
         </w:r>
       </w:fldSimple>
-      <w:bookmarkEnd w:id="32"/>
+      <w:bookmarkEnd w:id="37"/>
       <w:r>
         <w:t xml:space="preserve"> – Frames, Home Page</w:t>
       </w:r>
@@ -8791,7 +9900,7 @@
                     </pic:cNvPicPr>
                   </pic:nvPicPr>
                   <pic:blipFill>
-                    <a:blip r:embed="rId18">
+                    <a:blip r:embed="rId22">
                       <a:extLst>
                         <a:ext uri="{28A0092B-C50C-407E-A947-70E740481C1C}">
                           <a14:useLocalDpi xmlns:a14="http://schemas.microsoft.com/office/drawing/2010/main" val="0"/>
@@ -8827,7 +9936,7 @@
       <w:pPr>
         <w:pStyle w:val="Legenda"/>
       </w:pPr>
-      <w:bookmarkStart w:id="33" w:name="_Ref511853515"/>
+      <w:bookmarkStart w:id="38" w:name="_Ref511853515"/>
       <w:r>
         <w:t xml:space="preserve">Figura </w:t>
       </w:r>
@@ -8836,10 +9945,10 @@
           <w:rPr>
             <w:noProof/>
           </w:rPr>
-          <w:t>9</w:t>
+          <w:t>12</w:t>
         </w:r>
       </w:fldSimple>
-      <w:bookmarkEnd w:id="33"/>
+      <w:bookmarkEnd w:id="38"/>
       <w:r>
         <w:t xml:space="preserve"> - Frames, Header</w:t>
       </w:r>
@@ -9339,7 +10448,7 @@
                     </pic:cNvPicPr>
                   </pic:nvPicPr>
                   <pic:blipFill>
-                    <a:blip r:embed="rId19">
+                    <a:blip r:embed="rId23">
                       <a:extLst>
                         <a:ext uri="{28A0092B-C50C-407E-A947-70E740481C1C}">
                           <a14:useLocalDpi xmlns:a14="http://schemas.microsoft.com/office/drawing/2010/main" val="0"/>
@@ -9399,7 +10508,7 @@
                     </pic:cNvPicPr>
                   </pic:nvPicPr>
                   <pic:blipFill>
-                    <a:blip r:embed="rId20">
+                    <a:blip r:embed="rId24">
                       <a:extLst>
                         <a:ext uri="{28A0092B-C50C-407E-A947-70E740481C1C}">
                           <a14:useLocalDpi xmlns:a14="http://schemas.microsoft.com/office/drawing/2010/main" val="0"/>
@@ -9458,7 +10567,7 @@
                     </pic:cNvPicPr>
                   </pic:nvPicPr>
                   <pic:blipFill>
-                    <a:blip r:embed="rId21">
+                    <a:blip r:embed="rId25">
                       <a:extLst>
                         <a:ext uri="{28A0092B-C50C-407E-A947-70E740481C1C}">
                           <a14:useLocalDpi xmlns:a14="http://schemas.microsoft.com/office/drawing/2010/main" val="0"/>
@@ -9513,7 +10622,7 @@
                     </pic:cNvPicPr>
                   </pic:nvPicPr>
                   <pic:blipFill>
-                    <a:blip r:embed="rId22">
+                    <a:blip r:embed="rId26">
                       <a:extLst>
                         <a:ext uri="{28A0092B-C50C-407E-A947-70E740481C1C}">
                           <a14:useLocalDpi xmlns:a14="http://schemas.microsoft.com/office/drawing/2010/main" val="0"/>
@@ -9572,7 +10681,7 @@
                     </pic:cNvPicPr>
                   </pic:nvPicPr>
                   <pic:blipFill>
-                    <a:blip r:embed="rId23">
+                    <a:blip r:embed="rId27">
                       <a:extLst>
                         <a:ext uri="{28A0092B-C50C-407E-A947-70E740481C1C}">
                           <a14:useLocalDpi xmlns:a14="http://schemas.microsoft.com/office/drawing/2010/main" val="0"/>
@@ -9608,7 +10717,7 @@
       <w:pPr>
         <w:pStyle w:val="Legenda"/>
       </w:pPr>
-      <w:bookmarkStart w:id="34" w:name="_Ref511853614"/>
+      <w:bookmarkStart w:id="39" w:name="_Ref511853614"/>
       <w:r>
         <w:t xml:space="preserve">Figura </w:t>
       </w:r>
@@ -9617,10 +10726,10 @@
           <w:rPr>
             <w:noProof/>
           </w:rPr>
-          <w:t>10</w:t>
+          <w:t>13</w:t>
         </w:r>
       </w:fldSimple>
-      <w:bookmarkEnd w:id="34"/>
+      <w:bookmarkEnd w:id="39"/>
       <w:r>
         <w:t xml:space="preserve"> - Frame, MoreInfo</w:t>
       </w:r>
@@ -9981,7 +11090,7 @@
                     </pic:cNvPicPr>
                   </pic:nvPicPr>
                   <pic:blipFill>
-                    <a:blip r:embed="rId24">
+                    <a:blip r:embed="rId28">
                       <a:extLst>
                         <a:ext uri="{28A0092B-C50C-407E-A947-70E740481C1C}">
                           <a14:useLocalDpi xmlns:a14="http://schemas.microsoft.com/office/drawing/2010/main" val="0"/>
@@ -10043,7 +11152,7 @@
                     </pic:cNvPicPr>
                   </pic:nvPicPr>
                   <pic:blipFill>
-                    <a:blip r:embed="rId25">
+                    <a:blip r:embed="rId29">
                       <a:extLst>
                         <a:ext uri="{28A0092B-C50C-407E-A947-70E740481C1C}">
                           <a14:useLocalDpi xmlns:a14="http://schemas.microsoft.com/office/drawing/2010/main" val="0"/>
@@ -10082,8 +11191,8 @@
           <w:color w:val="000000" w:themeColor="text1"/>
         </w:rPr>
       </w:pPr>
-      <w:bookmarkStart w:id="35" w:name="_Ref511853812"/>
-      <w:bookmarkStart w:id="36" w:name="_Ref511853808"/>
+      <w:bookmarkStart w:id="40" w:name="_Ref511853812"/>
+      <w:bookmarkStart w:id="41" w:name="_Ref511853808"/>
       <w:r>
         <w:t xml:space="preserve">Figura </w:t>
       </w:r>
@@ -10092,14 +11201,14 @@
           <w:rPr>
             <w:noProof/>
           </w:rPr>
-          <w:t>11</w:t>
+          <w:t>14</w:t>
         </w:r>
       </w:fldSimple>
-      <w:bookmarkEnd w:id="35"/>
+      <w:bookmarkEnd w:id="40"/>
       <w:r>
         <w:t xml:space="preserve"> - Frame, MyCurriculum</w:t>
       </w:r>
-      <w:bookmarkEnd w:id="36"/>
+      <w:bookmarkEnd w:id="41"/>
     </w:p>
     <w:p>
       <w:pPr>
@@ -10456,7 +11565,7 @@
                     </pic:cNvPicPr>
                   </pic:nvPicPr>
                   <pic:blipFill>
-                    <a:blip r:embed="rId26">
+                    <a:blip r:embed="rId30">
                       <a:extLst>
                         <a:ext uri="{28A0092B-C50C-407E-A947-70E740481C1C}">
                           <a14:useLocalDpi xmlns:a14="http://schemas.microsoft.com/office/drawing/2010/main" val="0"/>
@@ -10492,7 +11601,7 @@
       <w:pPr>
         <w:pStyle w:val="Legenda"/>
       </w:pPr>
-      <w:bookmarkStart w:id="37" w:name="_Ref511853918"/>
+      <w:bookmarkStart w:id="42" w:name="_Ref511853918"/>
       <w:r>
         <w:lastRenderedPageBreak/>
         <w:t xml:space="preserve">Figura </w:t>
@@ -10502,10 +11611,10 @@
           <w:rPr>
             <w:noProof/>
           </w:rPr>
-          <w:t>12</w:t>
+          <w:t>15</w:t>
         </w:r>
       </w:fldSimple>
-      <w:bookmarkEnd w:id="37"/>
+      <w:bookmarkEnd w:id="42"/>
       <w:r>
         <w:t xml:space="preserve"> - Frames, MyProfile</w:t>
       </w:r>
@@ -10635,7 +11744,7 @@
                     </pic:cNvPicPr>
                   </pic:nvPicPr>
                   <pic:blipFill>
-                    <a:blip r:embed="rId27">
+                    <a:blip r:embed="rId31">
                       <a:extLst>
                         <a:ext uri="{28A0092B-C50C-407E-A947-70E740481C1C}">
                           <a14:useLocalDpi xmlns:a14="http://schemas.microsoft.com/office/drawing/2010/main" val="0"/>
@@ -10671,7 +11780,7 @@
       <w:pPr>
         <w:pStyle w:val="Legenda"/>
       </w:pPr>
-      <w:bookmarkStart w:id="38" w:name="_Ref511853996"/>
+      <w:bookmarkStart w:id="43" w:name="_Ref511853996"/>
       <w:r>
         <w:t xml:space="preserve">Figura </w:t>
       </w:r>
@@ -10680,10 +11789,10 @@
           <w:rPr>
             <w:noProof/>
           </w:rPr>
-          <w:t>13</w:t>
+          <w:t>16</w:t>
         </w:r>
       </w:fldSimple>
-      <w:bookmarkEnd w:id="38"/>
+      <w:bookmarkEnd w:id="43"/>
       <w:r>
         <w:t xml:space="preserve"> - Frames, Forms</w:t>
       </w:r>
@@ -11036,7 +12145,7 @@
                     </pic:cNvPicPr>
                   </pic:nvPicPr>
                   <pic:blipFill>
-                    <a:blip r:embed="rId28">
+                    <a:blip r:embed="rId32">
                       <a:extLst>
                         <a:ext uri="{28A0092B-C50C-407E-A947-70E740481C1C}">
                           <a14:useLocalDpi xmlns:a14="http://schemas.microsoft.com/office/drawing/2010/main" val="0"/>
@@ -11072,7 +12181,7 @@
       <w:pPr>
         <w:pStyle w:val="Legenda"/>
       </w:pPr>
-      <w:bookmarkStart w:id="39" w:name="_Ref511854151"/>
+      <w:bookmarkStart w:id="44" w:name="_Ref511854151"/>
       <w:r>
         <w:t xml:space="preserve">Figura </w:t>
       </w:r>
@@ -11081,10 +12190,10 @@
           <w:rPr>
             <w:noProof/>
           </w:rPr>
-          <w:t>14</w:t>
+          <w:t>17</w:t>
         </w:r>
       </w:fldSimple>
-      <w:bookmarkEnd w:id="39"/>
+      <w:bookmarkEnd w:id="44"/>
       <w:r>
         <w:t xml:space="preserve"> - Frames, Applications</w:t>
       </w:r>
@@ -11392,7 +12501,7 @@
                     </pic:cNvPicPr>
                   </pic:nvPicPr>
                   <pic:blipFill>
-                    <a:blip r:embed="rId29">
+                    <a:blip r:embed="rId33">
                       <a:extLst>
                         <a:ext uri="{28A0092B-C50C-407E-A947-70E740481C1C}">
                           <a14:useLocalDpi xmlns:a14="http://schemas.microsoft.com/office/drawing/2010/main" val="0"/>
@@ -11428,7 +12537,7 @@
       <w:pPr>
         <w:pStyle w:val="Legenda"/>
       </w:pPr>
-      <w:bookmarkStart w:id="40" w:name="_Ref511854401"/>
+      <w:bookmarkStart w:id="45" w:name="_Ref511854401"/>
       <w:r>
         <w:t xml:space="preserve">Figura </w:t>
       </w:r>
@@ -11437,10 +12546,10 @@
           <w:rPr>
             <w:noProof/>
           </w:rPr>
-          <w:t>15</w:t>
+          <w:t>18</w:t>
         </w:r>
       </w:fldSimple>
-      <w:bookmarkEnd w:id="40"/>
+      <w:bookmarkEnd w:id="45"/>
       <w:r>
         <w:t xml:space="preserve"> - Frames, Vacancies</w:t>
       </w:r>
@@ -11597,7 +12706,7 @@
                     </pic:cNvPicPr>
                   </pic:nvPicPr>
                   <pic:blipFill>
-                    <a:blip r:embed="rId30">
+                    <a:blip r:embed="rId34">
                       <a:extLst>
                         <a:ext uri="{28A0092B-C50C-407E-A947-70E740481C1C}">
                           <a14:useLocalDpi xmlns:a14="http://schemas.microsoft.com/office/drawing/2010/main" val="0"/>
@@ -11636,7 +12745,7 @@
           <w:color w:val="000000" w:themeColor="text1"/>
         </w:rPr>
       </w:pPr>
-      <w:bookmarkStart w:id="41" w:name="_Ref511854431"/>
+      <w:bookmarkStart w:id="46" w:name="_Ref511854431"/>
       <w:r>
         <w:t xml:space="preserve">Figura </w:t>
       </w:r>
@@ -11645,10 +12754,10 @@
           <w:rPr>
             <w:noProof/>
           </w:rPr>
-          <w:t>16</w:t>
+          <w:t>19</w:t>
         </w:r>
       </w:fldSimple>
-      <w:bookmarkEnd w:id="41"/>
+      <w:bookmarkEnd w:id="46"/>
       <w:r>
         <w:t xml:space="preserve"> - Frames, CheckCV</w:t>
       </w:r>
@@ -11815,7 +12924,7 @@
                     </pic:cNvPicPr>
                   </pic:nvPicPr>
                   <pic:blipFill>
-                    <a:blip r:embed="rId31">
+                    <a:blip r:embed="rId35">
                       <a:extLst>
                         <a:ext uri="{28A0092B-C50C-407E-A947-70E740481C1C}">
                           <a14:useLocalDpi xmlns:a14="http://schemas.microsoft.com/office/drawing/2010/main" val="0"/>
@@ -11857,7 +12966,7 @@
       <w:pPr>
         <w:pStyle w:val="Legenda"/>
       </w:pPr>
-      <w:bookmarkStart w:id="42" w:name="_Ref511854499"/>
+      <w:bookmarkStart w:id="47" w:name="_Ref511854499"/>
       <w:r>
         <w:lastRenderedPageBreak/>
         <w:t xml:space="preserve">Figura </w:t>
@@ -11867,10 +12976,10 @@
           <w:rPr>
             <w:noProof/>
           </w:rPr>
-          <w:t>17</w:t>
+          <w:t>20</w:t>
         </w:r>
       </w:fldSimple>
-      <w:bookmarkEnd w:id="42"/>
+      <w:bookmarkEnd w:id="47"/>
       <w:r>
         <w:t xml:space="preserve"> - Frames, Events</w:t>
       </w:r>
@@ -12004,7 +13113,7 @@
                     </pic:cNvPicPr>
                   </pic:nvPicPr>
                   <pic:blipFill>
-                    <a:blip r:embed="rId32">
+                    <a:blip r:embed="rId36">
                       <a:extLst>
                         <a:ext uri="{28A0092B-C50C-407E-A947-70E740481C1C}">
                           <a14:useLocalDpi xmlns:a14="http://schemas.microsoft.com/office/drawing/2010/main" val="0"/>
@@ -12043,7 +13152,7 @@
           <w:color w:val="000000" w:themeColor="text1"/>
         </w:rPr>
       </w:pPr>
-      <w:bookmarkStart w:id="43" w:name="_Ref511854634"/>
+      <w:bookmarkStart w:id="48" w:name="_Ref511854634"/>
       <w:r>
         <w:t xml:space="preserve">Figura </w:t>
       </w:r>
@@ -12052,10 +13161,10 @@
           <w:rPr>
             <w:noProof/>
           </w:rPr>
-          <w:t>18</w:t>
+          <w:t>21</w:t>
         </w:r>
       </w:fldSimple>
-      <w:bookmarkEnd w:id="43"/>
+      <w:bookmarkEnd w:id="48"/>
       <w:r>
         <w:t xml:space="preserve"> - Frames, Candidate</w:t>
       </w:r>
@@ -12137,7 +13246,7 @@
                     </pic:cNvPicPr>
                   </pic:nvPicPr>
                   <pic:blipFill>
-                    <a:blip r:embed="rId33">
+                    <a:blip r:embed="rId37">
                       <a:extLst>
                         <a:ext uri="{28A0092B-C50C-407E-A947-70E740481C1C}">
                           <a14:useLocalDpi xmlns:a14="http://schemas.microsoft.com/office/drawing/2010/main" val="0"/>
@@ -12173,7 +13282,7 @@
       <w:pPr>
         <w:pStyle w:val="Legenda"/>
       </w:pPr>
-      <w:bookmarkStart w:id="44" w:name="_Ref511854816"/>
+      <w:bookmarkStart w:id="49" w:name="_Ref511854816"/>
       <w:r>
         <w:t xml:space="preserve">Figura </w:t>
       </w:r>
@@ -12182,10 +13291,10 @@
           <w:rPr>
             <w:noProof/>
           </w:rPr>
-          <w:t>19</w:t>
+          <w:t>22</w:t>
         </w:r>
       </w:fldSimple>
-      <w:bookmarkEnd w:id="44"/>
+      <w:bookmarkEnd w:id="49"/>
       <w:r>
         <w:t xml:space="preserve"> - Frames, Event</w:t>
       </w:r>
@@ -12353,7 +13462,7 @@
                     </pic:cNvPicPr>
                   </pic:nvPicPr>
                   <pic:blipFill>
-                    <a:blip r:embed="rId34">
+                    <a:blip r:embed="rId38">
                       <a:extLst>
                         <a:ext uri="{28A0092B-C50C-407E-A947-70E740481C1C}">
                           <a14:useLocalDpi xmlns:a14="http://schemas.microsoft.com/office/drawing/2010/main" val="0"/>
@@ -12392,7 +13501,7 @@
           <w:color w:val="000000" w:themeColor="text1"/>
         </w:rPr>
       </w:pPr>
-      <w:bookmarkStart w:id="45" w:name="_Ref511854863"/>
+      <w:bookmarkStart w:id="50" w:name="_Ref511854863"/>
       <w:r>
         <w:t xml:space="preserve">Figura </w:t>
       </w:r>
@@ -12401,10 +13510,10 @@
           <w:rPr>
             <w:noProof/>
           </w:rPr>
-          <w:t>20</w:t>
+          <w:t>23</w:t>
         </w:r>
       </w:fldSimple>
-      <w:bookmarkEnd w:id="45"/>
+      <w:bookmarkEnd w:id="50"/>
       <w:r>
         <w:t xml:space="preserve"> - Frames, Application</w:t>
       </w:r>
@@ -12542,7 +13651,7 @@
                     </pic:cNvPicPr>
                   </pic:nvPicPr>
                   <pic:blipFill>
-                    <a:blip r:embed="rId35">
+                    <a:blip r:embed="rId39">
                       <a:extLst>
                         <a:ext uri="{28A0092B-C50C-407E-A947-70E740481C1C}">
                           <a14:useLocalDpi xmlns:a14="http://schemas.microsoft.com/office/drawing/2010/main" val="0"/>
@@ -12581,7 +13690,7 @@
           <w:color w:val="000000" w:themeColor="text1"/>
         </w:rPr>
       </w:pPr>
-      <w:bookmarkStart w:id="46" w:name="_Ref511855103"/>
+      <w:bookmarkStart w:id="51" w:name="_Ref511855103"/>
       <w:r>
         <w:lastRenderedPageBreak/>
         <w:t xml:space="preserve">Figura </w:t>
@@ -12591,10 +13700,10 @@
           <w:rPr>
             <w:noProof/>
           </w:rPr>
-          <w:t>21</w:t>
+          <w:t>24</w:t>
         </w:r>
       </w:fldSimple>
-      <w:bookmarkEnd w:id="46"/>
+      <w:bookmarkEnd w:id="51"/>
       <w:r>
         <w:t xml:space="preserve"> - Frames, Vacancy</w:t>
       </w:r>
@@ -12773,7 +13882,7 @@
                     </pic:cNvPicPr>
                   </pic:nvPicPr>
                   <pic:blipFill>
-                    <a:blip r:embed="rId36">
+                    <a:blip r:embed="rId40">
                       <a:extLst>
                         <a:ext uri="{28A0092B-C50C-407E-A947-70E740481C1C}">
                           <a14:useLocalDpi xmlns:a14="http://schemas.microsoft.com/office/drawing/2010/main" val="0"/>
@@ -12812,7 +13921,7 @@
           <w:color w:val="000000" w:themeColor="text1"/>
         </w:rPr>
       </w:pPr>
-      <w:bookmarkStart w:id="47" w:name="_Ref511855166"/>
+      <w:bookmarkStart w:id="52" w:name="_Ref511855166"/>
       <w:r>
         <w:t xml:space="preserve">Figura </w:t>
       </w:r>
@@ -12821,10 +13930,10 @@
           <w:rPr>
             <w:noProof/>
           </w:rPr>
-          <w:t>22</w:t>
+          <w:t>25</w:t>
         </w:r>
       </w:fldSimple>
-      <w:bookmarkEnd w:id="47"/>
+      <w:bookmarkEnd w:id="52"/>
       <w:r>
         <w:t xml:space="preserve"> - Frames, FormEditAdd</w:t>
       </w:r>
@@ -13147,7 +14256,7 @@
                     </pic:cNvPicPr>
                   </pic:nvPicPr>
                   <pic:blipFill>
-                    <a:blip r:embed="rId37">
+                    <a:blip r:embed="rId41">
                       <a:extLst>
                         <a:ext uri="{28A0092B-C50C-407E-A947-70E740481C1C}">
                           <a14:useLocalDpi xmlns:a14="http://schemas.microsoft.com/office/drawing/2010/main" val="0"/>
@@ -13235,7 +14344,7 @@
                     </pic:cNvPicPr>
                   </pic:nvPicPr>
                   <pic:blipFill>
-                    <a:blip r:embed="rId38">
+                    <a:blip r:embed="rId42">
                       <a:extLst>
                         <a:ext uri="{28A0092B-C50C-407E-A947-70E740481C1C}">
                           <a14:useLocalDpi xmlns:a14="http://schemas.microsoft.com/office/drawing/2010/main" val="0"/>
@@ -13274,7 +14383,7 @@
           <w:color w:val="000000" w:themeColor="text1"/>
         </w:rPr>
       </w:pPr>
-      <w:bookmarkStart w:id="48" w:name="_Ref511855228"/>
+      <w:bookmarkStart w:id="53" w:name="_Ref511855228"/>
       <w:r>
         <w:t xml:space="preserve">Figura </w:t>
       </w:r>
@@ -13283,10 +14392,10 @@
           <w:rPr>
             <w:noProof/>
           </w:rPr>
-          <w:t>23</w:t>
+          <w:t>26</w:t>
         </w:r>
       </w:fldSimple>
-      <w:bookmarkEnd w:id="48"/>
+      <w:bookmarkEnd w:id="53"/>
       <w:r>
         <w:t xml:space="preserve"> - Frames VacancyAdd</w:t>
       </w:r>
@@ -13377,14 +14486,14 @@
           <w:numId w:val="27"/>
         </w:numPr>
       </w:pPr>
-      <w:bookmarkStart w:id="49" w:name="_Toc417484111"/>
+      <w:bookmarkStart w:id="54" w:name="_Toc417484111"/>
       <w:r>
         <w:t>Aval</w:t>
       </w:r>
       <w:r>
         <w:t>iação Experimental</w:t>
       </w:r>
-      <w:bookmarkEnd w:id="49"/>
+      <w:bookmarkEnd w:id="54"/>
     </w:p>
     <w:p/>
     <w:p>
@@ -13431,7 +14540,7 @@
       <w:pPr>
         <w:pStyle w:val="Cabealho2"/>
       </w:pPr>
-      <w:bookmarkStart w:id="50" w:name="_Toc417484112"/>
+      <w:bookmarkStart w:id="55" w:name="_Toc417484112"/>
       <w:r>
         <w:t xml:space="preserve">4.1 </w:t>
       </w:r>
@@ -13441,7 +14550,7 @@
       <w:r>
         <w:t>ão deste capítulo</w:t>
       </w:r>
-      <w:bookmarkEnd w:id="50"/>
+      <w:bookmarkEnd w:id="55"/>
     </w:p>
     <w:p>
       <w:r>
@@ -13476,7 +14585,7 @@
       <w:pPr>
         <w:pStyle w:val="Cabealho2"/>
       </w:pPr>
-      <w:bookmarkStart w:id="51" w:name="_Toc417484113"/>
+      <w:bookmarkStart w:id="56" w:name="_Toc417484113"/>
       <w:r>
         <w:t xml:space="preserve">4.2 </w:t>
       </w:r>
@@ -13486,7 +14595,7 @@
       <w:r>
         <w:t>ão deste capítulo</w:t>
       </w:r>
-      <w:bookmarkEnd w:id="51"/>
+      <w:bookmarkEnd w:id="56"/>
     </w:p>
     <w:p>
       <w:r>
@@ -13502,14 +14611,14 @@
       <w:pPr>
         <w:pStyle w:val="Cabealho3"/>
       </w:pPr>
-      <w:bookmarkStart w:id="52" w:name="_Toc417484114"/>
+      <w:bookmarkStart w:id="57" w:name="_Toc417484114"/>
       <w:r>
         <w:t xml:space="preserve">4.2.1 </w:t>
       </w:r>
       <w:r>
         <w:t>A primeira sub-secção desta secção</w:t>
       </w:r>
-      <w:bookmarkEnd w:id="52"/>
+      <w:bookmarkEnd w:id="57"/>
     </w:p>
     <w:p>
       <w:r>
@@ -13544,7 +14653,7 @@
       <w:pPr>
         <w:pStyle w:val="Cabealho3"/>
       </w:pPr>
-      <w:bookmarkStart w:id="53" w:name="_Toc417484115"/>
+      <w:bookmarkStart w:id="58" w:name="_Toc417484115"/>
       <w:r>
         <w:t xml:space="preserve">4.2.2 </w:t>
       </w:r>
@@ -13563,7 +14672,7 @@
       <w:r>
         <w:t>desta secção</w:t>
       </w:r>
-      <w:bookmarkEnd w:id="53"/>
+      <w:bookmarkEnd w:id="58"/>
     </w:p>
     <w:p>
       <w:r>
@@ -13584,7 +14693,7 @@
       <w:pPr>
         <w:pStyle w:val="Cabealho2"/>
       </w:pPr>
-      <w:bookmarkStart w:id="54" w:name="_Toc417484116"/>
+      <w:bookmarkStart w:id="59" w:name="_Toc417484116"/>
       <w:r>
         <w:t xml:space="preserve">4.3 </w:t>
       </w:r>
@@ -13594,7 +14703,7 @@
       <w:r>
         <w:t>ise de resultados</w:t>
       </w:r>
-      <w:bookmarkEnd w:id="54"/>
+      <w:bookmarkEnd w:id="59"/>
     </w:p>
     <w:p>
       <w:r>
@@ -13756,11 +14865,11 @@
           <w:numId w:val="27"/>
         </w:numPr>
       </w:pPr>
-      <w:bookmarkStart w:id="55" w:name="_Toc417484117"/>
+      <w:bookmarkStart w:id="60" w:name="_Toc417484117"/>
       <w:r>
         <w:t>Conclusões</w:t>
       </w:r>
-      <w:bookmarkEnd w:id="55"/>
+      <w:bookmarkEnd w:id="60"/>
     </w:p>
     <w:p>
       <w:r>
@@ -13805,7 +14914,7 @@
         <w:jc w:val="left"/>
       </w:pPr>
     </w:p>
-    <w:bookmarkStart w:id="56" w:name="_Toc417484118" w:displacedByCustomXml="next"/>
+    <w:bookmarkStart w:id="61" w:name="_Toc417484118" w:displacedByCustomXml="next"/>
     <w:sdt>
       <w:sdtPr>
         <w:rPr>
@@ -13829,7 +14938,7 @@
           <w:r>
             <w:t>Referências</w:t>
           </w:r>
-          <w:bookmarkEnd w:id="56"/>
+          <w:bookmarkEnd w:id="61"/>
         </w:p>
         <w:p>
           <w:pPr>
@@ -13852,6 +14961,7 @@
           <w:tblPr>
             <w:tblW w:w="5000" w:type="pct"/>
             <w:tblCellSpacing w:w="15" w:type="dxa"/>
+            <w:tblInd w:w="444" w:type="dxa"/>
             <w:tblCellMar>
               <w:top w:w="15" w:type="dxa"/>
               <w:left w:w="15" w:type="dxa"/>
@@ -13862,16 +14972,17 @@
           </w:tblPr>
           <w:tblGrid>
             <w:gridCol w:w="332"/>
-            <w:gridCol w:w="8262"/>
+            <w:gridCol w:w="66"/>
+            <w:gridCol w:w="8415"/>
           </w:tblGrid>
           <w:tr>
             <w:trPr>
-              <w:divId w:val="1348559920"/>
+              <w:divId w:val="607397363"/>
               <w:tblCellSpacing w:w="15" w:type="dxa"/>
             </w:trPr>
             <w:tc>
               <w:tcPr>
-                <w:tcW w:w="50" w:type="pct"/>
+                <w:tcW w:w="163" w:type="pct"/>
                 <w:hideMark/>
               </w:tcPr>
               <w:p>
@@ -13893,7 +15004,20 @@
             </w:tc>
             <w:tc>
               <w:tcPr>
-                <w:tcW w:w="0" w:type="auto"/>
+                <w:tcW w:w="21" w:type="pct"/>
+              </w:tcPr>
+              <w:p>
+                <w:pPr>
+                  <w:pStyle w:val="Bibliografia"/>
+                  <w:rPr>
+                    <w:noProof/>
+                  </w:rPr>
+                </w:pPr>
+              </w:p>
+            </w:tc>
+            <w:tc>
+              <w:tcPr>
+                <w:tcW w:w="4746" w:type="pct"/>
                 <w:hideMark/>
               </w:tcPr>
               <w:p>
@@ -13921,12 +15045,12 @@
           </w:tr>
           <w:tr>
             <w:trPr>
-              <w:divId w:val="1348559920"/>
+              <w:divId w:val="607397363"/>
               <w:tblCellSpacing w:w="15" w:type="dxa"/>
             </w:trPr>
             <w:tc>
               <w:tcPr>
-                <w:tcW w:w="50" w:type="pct"/>
+                <w:tcW w:w="163" w:type="pct"/>
                 <w:hideMark/>
               </w:tcPr>
               <w:p>
@@ -13946,7 +15070,20 @@
             </w:tc>
             <w:tc>
               <w:tcPr>
-                <w:tcW w:w="0" w:type="auto"/>
+                <w:tcW w:w="21" w:type="pct"/>
+              </w:tcPr>
+              <w:p>
+                <w:pPr>
+                  <w:pStyle w:val="Bibliografia"/>
+                  <w:rPr>
+                    <w:noProof/>
+                  </w:rPr>
+                </w:pPr>
+              </w:p>
+            </w:tc>
+            <w:tc>
+              <w:tcPr>
+                <w:tcW w:w="4746" w:type="pct"/>
                 <w:hideMark/>
               </w:tcPr>
               <w:p>
@@ -13972,10 +15109,208 @@
               </w:p>
             </w:tc>
           </w:tr>
+          <w:tr>
+            <w:trPr>
+              <w:divId w:val="607397363"/>
+              <w:tblCellSpacing w:w="15" w:type="dxa"/>
+            </w:trPr>
+            <w:tc>
+              <w:tcPr>
+                <w:tcW w:w="163" w:type="pct"/>
+                <w:hideMark/>
+              </w:tcPr>
+              <w:p>
+                <w:pPr>
+                  <w:pStyle w:val="Bibliografia"/>
+                  <w:rPr>
+                    <w:noProof/>
+                  </w:rPr>
+                </w:pPr>
+                <w:r>
+                  <w:rPr>
+                    <w:noProof/>
+                  </w:rPr>
+                  <w:t xml:space="preserve">[3] </w:t>
+                </w:r>
+              </w:p>
+            </w:tc>
+            <w:tc>
+              <w:tcPr>
+                <w:tcW w:w="21" w:type="pct"/>
+              </w:tcPr>
+              <w:p>
+                <w:pPr>
+                  <w:pStyle w:val="Bibliografia"/>
+                  <w:rPr>
+                    <w:noProof/>
+                  </w:rPr>
+                </w:pPr>
+              </w:p>
+            </w:tc>
+            <w:tc>
+              <w:tcPr>
+                <w:tcW w:w="4746" w:type="pct"/>
+                <w:hideMark/>
+              </w:tcPr>
+              <w:p>
+                <w:pPr>
+                  <w:pStyle w:val="Bibliografia"/>
+                  <w:rPr>
+                    <w:noProof/>
+                  </w:rPr>
+                </w:pPr>
+                <w:r>
+                  <w:rPr>
+                    <w:noProof/>
+                    <w:lang w:val="en-US"/>
+                  </w:rPr>
+                  <w:t xml:space="preserve">LinkedIn Corporation, “LinkeId,” LinkedIn Corporation, 05 Maio 2003. </w:t>
+                </w:r>
+                <w:r>
+                  <w:rPr>
+                    <w:noProof/>
+                  </w:rPr>
+                  <w:t>[Online]. Available: https://pt.linkedin.com/. [Acedido em Abril 2018].</w:t>
+                </w:r>
+              </w:p>
+            </w:tc>
+          </w:tr>
+          <w:tr>
+            <w:trPr>
+              <w:divId w:val="607397363"/>
+              <w:tblCellSpacing w:w="15" w:type="dxa"/>
+            </w:trPr>
+            <w:tc>
+              <w:tcPr>
+                <w:tcW w:w="163" w:type="pct"/>
+                <w:hideMark/>
+              </w:tcPr>
+              <w:p>
+                <w:pPr>
+                  <w:pStyle w:val="Bibliografia"/>
+                  <w:rPr>
+                    <w:noProof/>
+                  </w:rPr>
+                </w:pPr>
+                <w:r>
+                  <w:rPr>
+                    <w:noProof/>
+                  </w:rPr>
+                  <w:t xml:space="preserve">[4] </w:t>
+                </w:r>
+              </w:p>
+            </w:tc>
+            <w:tc>
+              <w:tcPr>
+                <w:tcW w:w="21" w:type="pct"/>
+              </w:tcPr>
+              <w:p>
+                <w:pPr>
+                  <w:pStyle w:val="Bibliografia"/>
+                  <w:rPr>
+                    <w:noProof/>
+                  </w:rPr>
+                </w:pPr>
+              </w:p>
+            </w:tc>
+            <w:tc>
+              <w:tcPr>
+                <w:tcW w:w="4746" w:type="pct"/>
+                <w:hideMark/>
+              </w:tcPr>
+              <w:p>
+                <w:pPr>
+                  <w:pStyle w:val="Bibliografia"/>
+                  <w:rPr>
+                    <w:noProof/>
+                  </w:rPr>
+                </w:pPr>
+                <w:r>
+                  <w:rPr>
+                    <w:noProof/>
+                    <w:lang w:val="en-US"/>
+                  </w:rPr>
+                  <w:t xml:space="preserve">ITJobs Portugal, “ITJobs,” ITJobs Portugal, [Online]. Available: https://www.itjobs.pt/. </w:t>
+                </w:r>
+                <w:r>
+                  <w:rPr>
+                    <w:noProof/>
+                  </w:rPr>
+                  <w:t>[Acedido em Abril 2018].</w:t>
+                </w:r>
+              </w:p>
+            </w:tc>
+          </w:tr>
+          <w:tr>
+            <w:trPr>
+              <w:divId w:val="607397363"/>
+              <w:tblCellSpacing w:w="15" w:type="dxa"/>
+            </w:trPr>
+            <w:tc>
+              <w:tcPr>
+                <w:tcW w:w="163" w:type="pct"/>
+                <w:hideMark/>
+              </w:tcPr>
+              <w:p>
+                <w:pPr>
+                  <w:pStyle w:val="Bibliografia"/>
+                  <w:rPr>
+                    <w:noProof/>
+                  </w:rPr>
+                </w:pPr>
+                <w:r>
+                  <w:rPr>
+                    <w:noProof/>
+                  </w:rPr>
+                  <w:t xml:space="preserve">[5] </w:t>
+                </w:r>
+              </w:p>
+            </w:tc>
+            <w:tc>
+              <w:tcPr>
+                <w:tcW w:w="21" w:type="pct"/>
+              </w:tcPr>
+              <w:p>
+                <w:pPr>
+                  <w:pStyle w:val="Bibliografia"/>
+                  <w:rPr>
+                    <w:noProof/>
+                  </w:rPr>
+                </w:pPr>
+              </w:p>
+            </w:tc>
+            <w:tc>
+              <w:tcPr>
+                <w:tcW w:w="4746" w:type="pct"/>
+                <w:hideMark/>
+              </w:tcPr>
+              <w:p>
+                <w:pPr>
+                  <w:pStyle w:val="Bibliografia"/>
+                  <w:rPr>
+                    <w:noProof/>
+                  </w:rPr>
+                </w:pPr>
+                <w:r>
+                  <w:rPr>
+                    <w:noProof/>
+                    <w:lang w:val="en-US"/>
+                  </w:rPr>
+                  <w:t xml:space="preserve">OutSystems, “OutSystems Architecture,” OutSystems, [Online]. Available: https://success.outsystems.com/Evaluation/Architecture/2_OutSystems_Platform_architecture. </w:t>
+                </w:r>
+                <w:r>
+                  <w:rPr>
+                    <w:noProof/>
+                  </w:rPr>
+                  <w:t>[Acedido em Abril 2018].</w:t>
+                </w:r>
+              </w:p>
+            </w:tc>
+          </w:tr>
         </w:tbl>
         <w:p>
           <w:pPr>
-            <w:divId w:val="1348559920"/>
+            <w:divId w:val="607397363"/>
             <w:rPr>
               <w:rFonts w:eastAsia="Times New Roman"/>
               <w:noProof/>
@@ -14019,7 +15354,7 @@
       <w:pPr>
         <w:pStyle w:val="Cabealho1"/>
       </w:pPr>
-      <w:bookmarkStart w:id="57" w:name="_Toc417484119"/>
+      <w:bookmarkStart w:id="62" w:name="_Toc417484119"/>
       <w:r>
         <w:lastRenderedPageBreak/>
         <w:t xml:space="preserve">A.1 </w:t>
@@ -14030,7 +15365,7 @@
       <w:r>
         <w:t>s da Aplicação</w:t>
       </w:r>
-      <w:bookmarkEnd w:id="57"/>
+      <w:bookmarkEnd w:id="62"/>
     </w:p>
     <w:p>
       <w:pPr>
@@ -14132,7 +15467,7 @@
           <w:szCs w:val="28"/>
         </w:rPr>
       </w:pPr>
-      <w:bookmarkStart w:id="58" w:name="_Toc417484120"/>
+      <w:bookmarkStart w:id="63" w:name="_Toc417484120"/>
       <w:r>
         <w:br w:type="page"/>
       </w:r>
@@ -14148,7 +15483,7 @@
       <w:r>
         <w:t>Modelos de dados</w:t>
       </w:r>
-      <w:bookmarkEnd w:id="58"/>
+      <w:bookmarkEnd w:id="63"/>
     </w:p>
     <w:p>
       <w:pPr>
@@ -14867,7 +16202,7 @@
       </w:r>
     </w:p>
     <w:sectPr>
-      <w:footerReference w:type="first" r:id="rId39"/>
+      <w:footerReference w:type="first" r:id="rId43"/>
       <w:pgSz w:w="11906" w:h="16838"/>
       <w:pgMar w:top="1417" w:right="1701" w:bottom="1417" w:left="1701" w:header="708" w:footer="708" w:gutter="0"/>
       <w:pgNumType w:start="1"/>
@@ -14938,7 +16273,7 @@
           <w:rPr>
             <w:noProof/>
           </w:rPr>
-          <w:t>7</w:t>
+          <w:t>19</w:t>
         </w:r>
         <w:r>
           <w:rPr>
@@ -16450,6 +17785,119 @@
     </w:lvl>
   </w:abstractNum>
   <w:abstractNum w:abstractNumId="12" w15:restartNumberingAfterBreak="0">
+    <w:nsid w:val="3C7C1172"/>
+    <w:multiLevelType w:val="hybridMultilevel"/>
+    <w:tmpl w:val="DB40D4E4"/>
+    <w:lvl w:ilvl="0" w:tplc="08160001">
+      <w:start w:val="1"/>
+      <w:numFmt w:val="bullet"/>
+      <w:lvlText w:val=""/>
+      <w:lvlJc w:val="left"/>
+      <w:pPr>
+        <w:ind w:left="1068" w:hanging="360"/>
+      </w:pPr>
+      <w:rPr>
+        <w:rFonts w:ascii="Symbol" w:hAnsi="Symbol" w:hint="default"/>
+      </w:rPr>
+    </w:lvl>
+    <w:lvl w:ilvl="1" w:tplc="08160003">
+      <w:start w:val="1"/>
+      <w:numFmt w:val="bullet"/>
+      <w:lvlText w:val="o"/>
+      <w:lvlJc w:val="left"/>
+      <w:pPr>
+        <w:ind w:left="732" w:hanging="360"/>
+      </w:pPr>
+      <w:rPr>
+        <w:rFonts w:ascii="Courier New" w:hAnsi="Courier New" w:cs="Courier New" w:hint="default"/>
+      </w:rPr>
+    </w:lvl>
+    <w:lvl w:ilvl="2" w:tplc="08160005" w:tentative="1">
+      <w:start w:val="1"/>
+      <w:numFmt w:val="bullet"/>
+      <w:lvlText w:val=""/>
+      <w:lvlJc w:val="left"/>
+      <w:pPr>
+        <w:ind w:left="1452" w:hanging="360"/>
+      </w:pPr>
+      <w:rPr>
+        <w:rFonts w:ascii="Wingdings" w:hAnsi="Wingdings" w:hint="default"/>
+      </w:rPr>
+    </w:lvl>
+    <w:lvl w:ilvl="3" w:tplc="08160001" w:tentative="1">
+      <w:start w:val="1"/>
+      <w:numFmt w:val="bullet"/>
+      <w:lvlText w:val=""/>
+      <w:lvlJc w:val="left"/>
+      <w:pPr>
+        <w:ind w:left="2172" w:hanging="360"/>
+      </w:pPr>
+      <w:rPr>
+        <w:rFonts w:ascii="Symbol" w:hAnsi="Symbol" w:hint="default"/>
+      </w:rPr>
+    </w:lvl>
+    <w:lvl w:ilvl="4" w:tplc="08160003" w:tentative="1">
+      <w:start w:val="1"/>
+      <w:numFmt w:val="bullet"/>
+      <w:lvlText w:val="o"/>
+      <w:lvlJc w:val="left"/>
+      <w:pPr>
+        <w:ind w:left="2892" w:hanging="360"/>
+      </w:pPr>
+      <w:rPr>
+        <w:rFonts w:ascii="Courier New" w:hAnsi="Courier New" w:cs="Courier New" w:hint="default"/>
+      </w:rPr>
+    </w:lvl>
+    <w:lvl w:ilvl="5" w:tplc="08160005" w:tentative="1">
+      <w:start w:val="1"/>
+      <w:numFmt w:val="bullet"/>
+      <w:lvlText w:val=""/>
+      <w:lvlJc w:val="left"/>
+      <w:pPr>
+        <w:ind w:left="3612" w:hanging="360"/>
+      </w:pPr>
+      <w:rPr>
+        <w:rFonts w:ascii="Wingdings" w:hAnsi="Wingdings" w:hint="default"/>
+      </w:rPr>
+    </w:lvl>
+    <w:lvl w:ilvl="6" w:tplc="08160001" w:tentative="1">
+      <w:start w:val="1"/>
+      <w:numFmt w:val="bullet"/>
+      <w:lvlText w:val=""/>
+      <w:lvlJc w:val="left"/>
+      <w:pPr>
+        <w:ind w:left="4332" w:hanging="360"/>
+      </w:pPr>
+      <w:rPr>
+        <w:rFonts w:ascii="Symbol" w:hAnsi="Symbol" w:hint="default"/>
+      </w:rPr>
+    </w:lvl>
+    <w:lvl w:ilvl="7" w:tplc="08160003" w:tentative="1">
+      <w:start w:val="1"/>
+      <w:numFmt w:val="bullet"/>
+      <w:lvlText w:val="o"/>
+      <w:lvlJc w:val="left"/>
+      <w:pPr>
+        <w:ind w:left="5052" w:hanging="360"/>
+      </w:pPr>
+      <w:rPr>
+        <w:rFonts w:ascii="Courier New" w:hAnsi="Courier New" w:cs="Courier New" w:hint="default"/>
+      </w:rPr>
+    </w:lvl>
+    <w:lvl w:ilvl="8" w:tplc="08160005" w:tentative="1">
+      <w:start w:val="1"/>
+      <w:numFmt w:val="bullet"/>
+      <w:lvlText w:val=""/>
+      <w:lvlJc w:val="left"/>
+      <w:pPr>
+        <w:ind w:left="5772" w:hanging="360"/>
+      </w:pPr>
+      <w:rPr>
+        <w:rFonts w:ascii="Wingdings" w:hAnsi="Wingdings" w:hint="default"/>
+      </w:rPr>
+    </w:lvl>
+  </w:abstractNum>
+  <w:abstractNum w:abstractNumId="13" w15:restartNumberingAfterBreak="0">
     <w:nsid w:val="4B0550B4"/>
     <w:multiLevelType w:val="hybridMultilevel"/>
     <w:tmpl w:val="AA786852"/>
@@ -16562,7 +18010,7 @@
       </w:rPr>
     </w:lvl>
   </w:abstractNum>
-  <w:abstractNum w:abstractNumId="13" w15:restartNumberingAfterBreak="0">
+  <w:abstractNum w:abstractNumId="14" w15:restartNumberingAfterBreak="0">
     <w:nsid w:val="4FB227D5"/>
     <w:multiLevelType w:val="hybridMultilevel"/>
     <w:tmpl w:val="83A82A66"/>
@@ -16675,7 +18123,7 @@
       </w:rPr>
     </w:lvl>
   </w:abstractNum>
-  <w:abstractNum w:abstractNumId="14" w15:restartNumberingAfterBreak="0">
+  <w:abstractNum w:abstractNumId="15" w15:restartNumberingAfterBreak="0">
     <w:nsid w:val="52C5088F"/>
     <w:multiLevelType w:val="hybridMultilevel"/>
     <w:tmpl w:val="E8F46162"/>
@@ -16788,7 +18236,7 @@
       </w:rPr>
     </w:lvl>
   </w:abstractNum>
-  <w:abstractNum w:abstractNumId="15" w15:restartNumberingAfterBreak="0">
+  <w:abstractNum w:abstractNumId="16" w15:restartNumberingAfterBreak="0">
     <w:nsid w:val="52D87F67"/>
     <w:multiLevelType w:val="hybridMultilevel"/>
     <w:tmpl w:val="F2A2C268"/>
@@ -16901,7 +18349,7 @@
       </w:rPr>
     </w:lvl>
   </w:abstractNum>
-  <w:abstractNum w:abstractNumId="16" w15:restartNumberingAfterBreak="0">
+  <w:abstractNum w:abstractNumId="17" w15:restartNumberingAfterBreak="0">
     <w:nsid w:val="53331C53"/>
     <w:multiLevelType w:val="hybridMultilevel"/>
     <w:tmpl w:val="BBF67292"/>
@@ -17014,7 +18462,120 @@
       </w:rPr>
     </w:lvl>
   </w:abstractNum>
-  <w:abstractNum w:abstractNumId="17" w15:restartNumberingAfterBreak="0">
+  <w:abstractNum w:abstractNumId="18" w15:restartNumberingAfterBreak="0">
+    <w:nsid w:val="5BF2260D"/>
+    <w:multiLevelType w:val="hybridMultilevel"/>
+    <w:tmpl w:val="D916AEBE"/>
+    <w:lvl w:ilvl="0" w:tplc="08160001">
+      <w:start w:val="1"/>
+      <w:numFmt w:val="bullet"/>
+      <w:lvlText w:val=""/>
+      <w:lvlJc w:val="left"/>
+      <w:pPr>
+        <w:ind w:left="1776" w:hanging="360"/>
+      </w:pPr>
+      <w:rPr>
+        <w:rFonts w:ascii="Symbol" w:hAnsi="Symbol" w:hint="default"/>
+      </w:rPr>
+    </w:lvl>
+    <w:lvl w:ilvl="1" w:tplc="08160003">
+      <w:start w:val="1"/>
+      <w:numFmt w:val="bullet"/>
+      <w:lvlText w:val="o"/>
+      <w:lvlJc w:val="left"/>
+      <w:pPr>
+        <w:ind w:left="1440" w:hanging="360"/>
+      </w:pPr>
+      <w:rPr>
+        <w:rFonts w:ascii="Courier New" w:hAnsi="Courier New" w:cs="Courier New" w:hint="default"/>
+      </w:rPr>
+    </w:lvl>
+    <w:lvl w:ilvl="2" w:tplc="08160005" w:tentative="1">
+      <w:start w:val="1"/>
+      <w:numFmt w:val="bullet"/>
+      <w:lvlText w:val=""/>
+      <w:lvlJc w:val="left"/>
+      <w:pPr>
+        <w:ind w:left="2160" w:hanging="360"/>
+      </w:pPr>
+      <w:rPr>
+        <w:rFonts w:ascii="Wingdings" w:hAnsi="Wingdings" w:hint="default"/>
+      </w:rPr>
+    </w:lvl>
+    <w:lvl w:ilvl="3" w:tplc="08160001" w:tentative="1">
+      <w:start w:val="1"/>
+      <w:numFmt w:val="bullet"/>
+      <w:lvlText w:val=""/>
+      <w:lvlJc w:val="left"/>
+      <w:pPr>
+        <w:ind w:left="2880" w:hanging="360"/>
+      </w:pPr>
+      <w:rPr>
+        <w:rFonts w:ascii="Symbol" w:hAnsi="Symbol" w:hint="default"/>
+      </w:rPr>
+    </w:lvl>
+    <w:lvl w:ilvl="4" w:tplc="08160003" w:tentative="1">
+      <w:start w:val="1"/>
+      <w:numFmt w:val="bullet"/>
+      <w:lvlText w:val="o"/>
+      <w:lvlJc w:val="left"/>
+      <w:pPr>
+        <w:ind w:left="3600" w:hanging="360"/>
+      </w:pPr>
+      <w:rPr>
+        <w:rFonts w:ascii="Courier New" w:hAnsi="Courier New" w:cs="Courier New" w:hint="default"/>
+      </w:rPr>
+    </w:lvl>
+    <w:lvl w:ilvl="5" w:tplc="08160005" w:tentative="1">
+      <w:start w:val="1"/>
+      <w:numFmt w:val="bullet"/>
+      <w:lvlText w:val=""/>
+      <w:lvlJc w:val="left"/>
+      <w:pPr>
+        <w:ind w:left="4320" w:hanging="360"/>
+      </w:pPr>
+      <w:rPr>
+        <w:rFonts w:ascii="Wingdings" w:hAnsi="Wingdings" w:hint="default"/>
+      </w:rPr>
+    </w:lvl>
+    <w:lvl w:ilvl="6" w:tplc="08160001" w:tentative="1">
+      <w:start w:val="1"/>
+      <w:numFmt w:val="bullet"/>
+      <w:lvlText w:val=""/>
+      <w:lvlJc w:val="left"/>
+      <w:pPr>
+        <w:ind w:left="5040" w:hanging="360"/>
+      </w:pPr>
+      <w:rPr>
+        <w:rFonts w:ascii="Symbol" w:hAnsi="Symbol" w:hint="default"/>
+      </w:rPr>
+    </w:lvl>
+    <w:lvl w:ilvl="7" w:tplc="08160003" w:tentative="1">
+      <w:start w:val="1"/>
+      <w:numFmt w:val="bullet"/>
+      <w:lvlText w:val="o"/>
+      <w:lvlJc w:val="left"/>
+      <w:pPr>
+        <w:ind w:left="5760" w:hanging="360"/>
+      </w:pPr>
+      <w:rPr>
+        <w:rFonts w:ascii="Courier New" w:hAnsi="Courier New" w:cs="Courier New" w:hint="default"/>
+      </w:rPr>
+    </w:lvl>
+    <w:lvl w:ilvl="8" w:tplc="08160005" w:tentative="1">
+      <w:start w:val="1"/>
+      <w:numFmt w:val="bullet"/>
+      <w:lvlText w:val=""/>
+      <w:lvlJc w:val="left"/>
+      <w:pPr>
+        <w:ind w:left="6480" w:hanging="360"/>
+      </w:pPr>
+      <w:rPr>
+        <w:rFonts w:ascii="Wingdings" w:hAnsi="Wingdings" w:hint="default"/>
+      </w:rPr>
+    </w:lvl>
+  </w:abstractNum>
+  <w:abstractNum w:abstractNumId="19" w15:restartNumberingAfterBreak="0">
     <w:nsid w:val="600F6A78"/>
     <w:multiLevelType w:val="hybridMultilevel"/>
     <w:tmpl w:val="83D867A8"/>
@@ -17127,7 +18688,7 @@
       </w:rPr>
     </w:lvl>
   </w:abstractNum>
-  <w:abstractNum w:abstractNumId="18" w15:restartNumberingAfterBreak="0">
+  <w:abstractNum w:abstractNumId="20" w15:restartNumberingAfterBreak="0">
     <w:nsid w:val="622735D0"/>
     <w:multiLevelType w:val="hybridMultilevel"/>
     <w:tmpl w:val="6D9458B2"/>
@@ -17240,7 +18801,7 @@
       </w:rPr>
     </w:lvl>
   </w:abstractNum>
-  <w:abstractNum w:abstractNumId="19" w15:restartNumberingAfterBreak="0">
+  <w:abstractNum w:abstractNumId="21" w15:restartNumberingAfterBreak="0">
     <w:nsid w:val="63FC7F63"/>
     <w:multiLevelType w:val="singleLevel"/>
     <w:tmpl w:val="8D72B51E"/>
@@ -17260,7 +18821,120 @@
       </w:rPr>
     </w:lvl>
   </w:abstractNum>
-  <w:abstractNum w:abstractNumId="20" w15:restartNumberingAfterBreak="0">
+  <w:abstractNum w:abstractNumId="22" w15:restartNumberingAfterBreak="0">
+    <w:nsid w:val="64B838B3"/>
+    <w:multiLevelType w:val="hybridMultilevel"/>
+    <w:tmpl w:val="A71446EE"/>
+    <w:lvl w:ilvl="0" w:tplc="08160001">
+      <w:start w:val="1"/>
+      <w:numFmt w:val="bullet"/>
+      <w:lvlText w:val=""/>
+      <w:lvlJc w:val="left"/>
+      <w:pPr>
+        <w:ind w:left="1068" w:hanging="360"/>
+      </w:pPr>
+      <w:rPr>
+        <w:rFonts w:ascii="Symbol" w:hAnsi="Symbol" w:hint="default"/>
+      </w:rPr>
+    </w:lvl>
+    <w:lvl w:ilvl="1" w:tplc="08160001">
+      <w:start w:val="1"/>
+      <w:numFmt w:val="bullet"/>
+      <w:lvlText w:val=""/>
+      <w:lvlJc w:val="left"/>
+      <w:pPr>
+        <w:ind w:left="732" w:hanging="360"/>
+      </w:pPr>
+      <w:rPr>
+        <w:rFonts w:ascii="Symbol" w:hAnsi="Symbol" w:hint="default"/>
+      </w:rPr>
+    </w:lvl>
+    <w:lvl w:ilvl="2" w:tplc="08160003">
+      <w:start w:val="1"/>
+      <w:numFmt w:val="bullet"/>
+      <w:lvlText w:val="o"/>
+      <w:lvlJc w:val="left"/>
+      <w:pPr>
+        <w:ind w:left="1452" w:hanging="360"/>
+      </w:pPr>
+      <w:rPr>
+        <w:rFonts w:ascii="Courier New" w:hAnsi="Courier New" w:cs="Courier New" w:hint="default"/>
+      </w:rPr>
+    </w:lvl>
+    <w:lvl w:ilvl="3" w:tplc="08160001" w:tentative="1">
+      <w:start w:val="1"/>
+      <w:numFmt w:val="bullet"/>
+      <w:lvlText w:val=""/>
+      <w:lvlJc w:val="left"/>
+      <w:pPr>
+        <w:ind w:left="2172" w:hanging="360"/>
+      </w:pPr>
+      <w:rPr>
+        <w:rFonts w:ascii="Symbol" w:hAnsi="Symbol" w:hint="default"/>
+      </w:rPr>
+    </w:lvl>
+    <w:lvl w:ilvl="4" w:tplc="08160003" w:tentative="1">
+      <w:start w:val="1"/>
+      <w:numFmt w:val="bullet"/>
+      <w:lvlText w:val="o"/>
+      <w:lvlJc w:val="left"/>
+      <w:pPr>
+        <w:ind w:left="2892" w:hanging="360"/>
+      </w:pPr>
+      <w:rPr>
+        <w:rFonts w:ascii="Courier New" w:hAnsi="Courier New" w:cs="Courier New" w:hint="default"/>
+      </w:rPr>
+    </w:lvl>
+    <w:lvl w:ilvl="5" w:tplc="08160005" w:tentative="1">
+      <w:start w:val="1"/>
+      <w:numFmt w:val="bullet"/>
+      <w:lvlText w:val=""/>
+      <w:lvlJc w:val="left"/>
+      <w:pPr>
+        <w:ind w:left="3612" w:hanging="360"/>
+      </w:pPr>
+      <w:rPr>
+        <w:rFonts w:ascii="Wingdings" w:hAnsi="Wingdings" w:hint="default"/>
+      </w:rPr>
+    </w:lvl>
+    <w:lvl w:ilvl="6" w:tplc="08160001" w:tentative="1">
+      <w:start w:val="1"/>
+      <w:numFmt w:val="bullet"/>
+      <w:lvlText w:val=""/>
+      <w:lvlJc w:val="left"/>
+      <w:pPr>
+        <w:ind w:left="4332" w:hanging="360"/>
+      </w:pPr>
+      <w:rPr>
+        <w:rFonts w:ascii="Symbol" w:hAnsi="Symbol" w:hint="default"/>
+      </w:rPr>
+    </w:lvl>
+    <w:lvl w:ilvl="7" w:tplc="08160003" w:tentative="1">
+      <w:start w:val="1"/>
+      <w:numFmt w:val="bullet"/>
+      <w:lvlText w:val="o"/>
+      <w:lvlJc w:val="left"/>
+      <w:pPr>
+        <w:ind w:left="5052" w:hanging="360"/>
+      </w:pPr>
+      <w:rPr>
+        <w:rFonts w:ascii="Courier New" w:hAnsi="Courier New" w:cs="Courier New" w:hint="default"/>
+      </w:rPr>
+    </w:lvl>
+    <w:lvl w:ilvl="8" w:tplc="08160005" w:tentative="1">
+      <w:start w:val="1"/>
+      <w:numFmt w:val="bullet"/>
+      <w:lvlText w:val=""/>
+      <w:lvlJc w:val="left"/>
+      <w:pPr>
+        <w:ind w:left="5772" w:hanging="360"/>
+      </w:pPr>
+      <w:rPr>
+        <w:rFonts w:ascii="Wingdings" w:hAnsi="Wingdings" w:hint="default"/>
+      </w:rPr>
+    </w:lvl>
+  </w:abstractNum>
+  <w:abstractNum w:abstractNumId="23" w15:restartNumberingAfterBreak="0">
     <w:nsid w:val="6993777A"/>
     <w:multiLevelType w:val="hybridMultilevel"/>
     <w:tmpl w:val="8B4A1596"/>
@@ -17373,7 +19047,7 @@
       </w:rPr>
     </w:lvl>
   </w:abstractNum>
-  <w:abstractNum w:abstractNumId="21" w15:restartNumberingAfterBreak="0">
+  <w:abstractNum w:abstractNumId="24" w15:restartNumberingAfterBreak="0">
     <w:nsid w:val="69DB55AA"/>
     <w:multiLevelType w:val="hybridMultilevel"/>
     <w:tmpl w:val="51046616"/>
@@ -17486,7 +19160,7 @@
       </w:rPr>
     </w:lvl>
   </w:abstractNum>
-  <w:abstractNum w:abstractNumId="22" w15:restartNumberingAfterBreak="0">
+  <w:abstractNum w:abstractNumId="25" w15:restartNumberingAfterBreak="0">
     <w:nsid w:val="6A8D018A"/>
     <w:multiLevelType w:val="hybridMultilevel"/>
     <w:tmpl w:val="970C10C0"/>
@@ -17599,7 +19273,7 @@
       </w:rPr>
     </w:lvl>
   </w:abstractNum>
-  <w:abstractNum w:abstractNumId="23" w15:restartNumberingAfterBreak="0">
+  <w:abstractNum w:abstractNumId="26" w15:restartNumberingAfterBreak="0">
     <w:nsid w:val="707922B1"/>
     <w:multiLevelType w:val="hybridMultilevel"/>
     <w:tmpl w:val="2B4098A4"/>
@@ -17712,7 +19386,7 @@
       </w:rPr>
     </w:lvl>
   </w:abstractNum>
-  <w:abstractNum w:abstractNumId="24" w15:restartNumberingAfterBreak="0">
+  <w:abstractNum w:abstractNumId="27" w15:restartNumberingAfterBreak="0">
     <w:nsid w:val="7B473330"/>
     <w:multiLevelType w:val="hybridMultilevel"/>
     <w:tmpl w:val="FD8C6A44"/>
@@ -17825,7 +19499,7 @@
       </w:rPr>
     </w:lvl>
   </w:abstractNum>
-  <w:abstractNum w:abstractNumId="25" w15:restartNumberingAfterBreak="0">
+  <w:abstractNum w:abstractNumId="28" w15:restartNumberingAfterBreak="0">
     <w:nsid w:val="7BE014D4"/>
     <w:multiLevelType w:val="hybridMultilevel"/>
     <w:tmpl w:val="CAFCB2A0"/>
@@ -17938,7 +19612,7 @@
       </w:rPr>
     </w:lvl>
   </w:abstractNum>
-  <w:abstractNum w:abstractNumId="26" w15:restartNumberingAfterBreak="0">
+  <w:abstractNum w:abstractNumId="29" w15:restartNumberingAfterBreak="0">
     <w:nsid w:val="7DE76D84"/>
     <w:multiLevelType w:val="hybridMultilevel"/>
     <w:tmpl w:val="6706F018"/>
@@ -17967,6 +19641,119 @@
       </w:rPr>
     </w:lvl>
     <w:lvl w:ilvl="2" w:tplc="08160005">
+      <w:start w:val="1"/>
+      <w:numFmt w:val="bullet"/>
+      <w:lvlText w:val=""/>
+      <w:lvlJc w:val="left"/>
+      <w:pPr>
+        <w:ind w:left="3216" w:hanging="360"/>
+      </w:pPr>
+      <w:rPr>
+        <w:rFonts w:ascii="Wingdings" w:hAnsi="Wingdings" w:hint="default"/>
+      </w:rPr>
+    </w:lvl>
+    <w:lvl w:ilvl="3" w:tplc="08160001" w:tentative="1">
+      <w:start w:val="1"/>
+      <w:numFmt w:val="bullet"/>
+      <w:lvlText w:val=""/>
+      <w:lvlJc w:val="left"/>
+      <w:pPr>
+        <w:ind w:left="3936" w:hanging="360"/>
+      </w:pPr>
+      <w:rPr>
+        <w:rFonts w:ascii="Symbol" w:hAnsi="Symbol" w:hint="default"/>
+      </w:rPr>
+    </w:lvl>
+    <w:lvl w:ilvl="4" w:tplc="08160003" w:tentative="1">
+      <w:start w:val="1"/>
+      <w:numFmt w:val="bullet"/>
+      <w:lvlText w:val="o"/>
+      <w:lvlJc w:val="left"/>
+      <w:pPr>
+        <w:ind w:left="4656" w:hanging="360"/>
+      </w:pPr>
+      <w:rPr>
+        <w:rFonts w:ascii="Courier New" w:hAnsi="Courier New" w:cs="Courier New" w:hint="default"/>
+      </w:rPr>
+    </w:lvl>
+    <w:lvl w:ilvl="5" w:tplc="08160005" w:tentative="1">
+      <w:start w:val="1"/>
+      <w:numFmt w:val="bullet"/>
+      <w:lvlText w:val=""/>
+      <w:lvlJc w:val="left"/>
+      <w:pPr>
+        <w:ind w:left="5376" w:hanging="360"/>
+      </w:pPr>
+      <w:rPr>
+        <w:rFonts w:ascii="Wingdings" w:hAnsi="Wingdings" w:hint="default"/>
+      </w:rPr>
+    </w:lvl>
+    <w:lvl w:ilvl="6" w:tplc="08160001" w:tentative="1">
+      <w:start w:val="1"/>
+      <w:numFmt w:val="bullet"/>
+      <w:lvlText w:val=""/>
+      <w:lvlJc w:val="left"/>
+      <w:pPr>
+        <w:ind w:left="6096" w:hanging="360"/>
+      </w:pPr>
+      <w:rPr>
+        <w:rFonts w:ascii="Symbol" w:hAnsi="Symbol" w:hint="default"/>
+      </w:rPr>
+    </w:lvl>
+    <w:lvl w:ilvl="7" w:tplc="08160003" w:tentative="1">
+      <w:start w:val="1"/>
+      <w:numFmt w:val="bullet"/>
+      <w:lvlText w:val="o"/>
+      <w:lvlJc w:val="left"/>
+      <w:pPr>
+        <w:ind w:left="6816" w:hanging="360"/>
+      </w:pPr>
+      <w:rPr>
+        <w:rFonts w:ascii="Courier New" w:hAnsi="Courier New" w:cs="Courier New" w:hint="default"/>
+      </w:rPr>
+    </w:lvl>
+    <w:lvl w:ilvl="8" w:tplc="08160005" w:tentative="1">
+      <w:start w:val="1"/>
+      <w:numFmt w:val="bullet"/>
+      <w:lvlText w:val=""/>
+      <w:lvlJc w:val="left"/>
+      <w:pPr>
+        <w:ind w:left="7536" w:hanging="360"/>
+      </w:pPr>
+      <w:rPr>
+        <w:rFonts w:ascii="Wingdings" w:hAnsi="Wingdings" w:hint="default"/>
+      </w:rPr>
+    </w:lvl>
+  </w:abstractNum>
+  <w:abstractNum w:abstractNumId="30" w15:restartNumberingAfterBreak="0">
+    <w:nsid w:val="7F99615F"/>
+    <w:multiLevelType w:val="hybridMultilevel"/>
+    <w:tmpl w:val="8C646D58"/>
+    <w:lvl w:ilvl="0" w:tplc="08160001">
+      <w:start w:val="1"/>
+      <w:numFmt w:val="bullet"/>
+      <w:lvlText w:val=""/>
+      <w:lvlJc w:val="left"/>
+      <w:pPr>
+        <w:ind w:left="1776" w:hanging="360"/>
+      </w:pPr>
+      <w:rPr>
+        <w:rFonts w:ascii="Symbol" w:hAnsi="Symbol" w:hint="default"/>
+      </w:rPr>
+    </w:lvl>
+    <w:lvl w:ilvl="1" w:tplc="08160003">
+      <w:start w:val="1"/>
+      <w:numFmt w:val="bullet"/>
+      <w:lvlText w:val="o"/>
+      <w:lvlJc w:val="left"/>
+      <w:pPr>
+        <w:ind w:left="2496" w:hanging="360"/>
+      </w:pPr>
+      <w:rPr>
+        <w:rFonts w:ascii="Courier New" w:hAnsi="Courier New" w:cs="Courier New" w:hint="default"/>
+      </w:rPr>
+    </w:lvl>
+    <w:lvl w:ilvl="2" w:tplc="08160005" w:tentative="1">
       <w:start w:val="1"/>
       <w:numFmt w:val="bullet"/>
       <w:lvlText w:val=""/>
@@ -18064,61 +19851,61 @@
     <w:abstractNumId w:val="11"/>
   </w:num>
   <w:num w:numId="5">
-    <w:abstractNumId w:val="25"/>
+    <w:abstractNumId w:val="28"/>
   </w:num>
   <w:num w:numId="6">
-    <w:abstractNumId w:val="19"/>
+    <w:abstractNumId w:val="21"/>
   </w:num>
   <w:num w:numId="7">
-    <w:abstractNumId w:val="18"/>
+    <w:abstractNumId w:val="20"/>
   </w:num>
   <w:num w:numId="8">
     <w:abstractNumId w:val="9"/>
   </w:num>
   <w:num w:numId="9">
-    <w:abstractNumId w:val="16"/>
+    <w:abstractNumId w:val="17"/>
   </w:num>
   <w:num w:numId="10">
-    <w:abstractNumId w:val="17"/>
+    <w:abstractNumId w:val="19"/>
   </w:num>
   <w:num w:numId="11">
+    <w:abstractNumId w:val="29"/>
+  </w:num>
+  <w:num w:numId="12">
+    <w:abstractNumId w:val="13"/>
+  </w:num>
+  <w:num w:numId="13">
     <w:abstractNumId w:val="26"/>
   </w:num>
-  <w:num w:numId="12">
-    <w:abstractNumId w:val="12"/>
-  </w:num>
-  <w:num w:numId="13">
-    <w:abstractNumId w:val="23"/>
-  </w:num>
   <w:num w:numId="14">
-    <w:abstractNumId w:val="15"/>
+    <w:abstractNumId w:val="16"/>
   </w:num>
   <w:num w:numId="15">
     <w:abstractNumId w:val="7"/>
   </w:num>
   <w:num w:numId="16">
-    <w:abstractNumId w:val="21"/>
+    <w:abstractNumId w:val="24"/>
   </w:num>
   <w:num w:numId="17">
-    <w:abstractNumId w:val="14"/>
+    <w:abstractNumId w:val="15"/>
   </w:num>
   <w:num w:numId="18">
     <w:abstractNumId w:val="0"/>
   </w:num>
   <w:num w:numId="19">
-    <w:abstractNumId w:val="22"/>
+    <w:abstractNumId w:val="25"/>
   </w:num>
   <w:num w:numId="20">
-    <w:abstractNumId w:val="20"/>
+    <w:abstractNumId w:val="23"/>
   </w:num>
   <w:num w:numId="21">
     <w:abstractNumId w:val="6"/>
   </w:num>
   <w:num w:numId="22">
-    <w:abstractNumId w:val="13"/>
+    <w:abstractNumId w:val="14"/>
   </w:num>
   <w:num w:numId="23">
-    <w:abstractNumId w:val="24"/>
+    <w:abstractNumId w:val="27"/>
   </w:num>
   <w:num w:numId="24">
     <w:abstractNumId w:val="2"/>
@@ -18131,6 +19918,18 @@
   </w:num>
   <w:num w:numId="27">
     <w:abstractNumId w:val="10"/>
+  </w:num>
+  <w:num w:numId="28">
+    <w:abstractNumId w:val="30"/>
+  </w:num>
+  <w:num w:numId="29">
+    <w:abstractNumId w:val="12"/>
+  </w:num>
+  <w:num w:numId="30">
+    <w:abstractNumId w:val="18"/>
+  </w:num>
+  <w:num w:numId="31">
+    <w:abstractNumId w:val="22"/>
   </w:num>
 </w:numbering>
 </file>
@@ -19140,6 +20939,17 @@
     <w:basedOn w:val="Tipodeletrapredefinidodopargrafo"/>
     <w:rsid w:val="00AF42CB"/>
   </w:style>
+  <w:style w:type="character" w:styleId="Forte">
+    <w:name w:val="Strong"/>
+    <w:basedOn w:val="Tipodeletrapredefinidodopargrafo"/>
+    <w:uiPriority w:val="22"/>
+    <w:qFormat/>
+    <w:rsid w:val="00067D28"/>
+    <w:rPr>
+      <w:b/>
+      <w:bCs/>
+    </w:rPr>
+  </w:style>
 </w:styles>
 </file>
 
@@ -19517,7 +21327,7 @@
 </file>
 
 <file path=customXml/itemProps1.xml><?xml version="1.0" encoding="utf-8"?>
-<ds:datastoreItem xmlns:ds="http://schemas.openxmlformats.org/officeDocument/2006/customXml" ds:itemID="{EC02EAF9-373E-4C33-B4F9-E05F61FB942A}">
+<ds:datastoreItem xmlns:ds="http://schemas.openxmlformats.org/officeDocument/2006/customXml" ds:itemID="{B0895CC3-ADAF-4974-ADC8-673A763ED3AD}">
   <ds:schemaRefs>
     <ds:schemaRef ds:uri="http://schemas.openxmlformats.org/officeDocument/2006/bibliography"/>
   </ds:schemaRefs>

</xml_diff>

<commit_message>
add sync to report
</commit_message>
<xml_diff>
--- a/Relatorio_WORD_2010 v0.1.docx
+++ b/Relatorio_WORD_2010 v0.1.docx
@@ -736,7 +736,7 @@
                 </mc:Choice>
                 <mc:Fallback>
                   <w:pict>
-                    <v:line w14:anchorId="0C2D4968" id="Straight Connector 4" o:spid="_x0000_s1026" style="position:absolute;flip:y;z-index:251637760;visibility:visible;mso-wrap-style:square;mso-width-percent:0;mso-height-percent:0;mso-wrap-distance-left:9pt;mso-wrap-distance-top:0;mso-wrap-distance-right:9pt;mso-wrap-distance-bottom:0;mso-position-horizontal:absolute;mso-position-horizontal-relative:text;mso-position-vertical:absolute;mso-position-vertical-relative:text;mso-width-percent:0;mso-height-percent:0;mso-width-relative:margin;mso-height-relative:margin" from="-59pt,8.7pt" to="311.75pt,9.35pt" o:gfxdata="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" strokecolor="#d1d1d1 [3044]"/>
+                    <v:line w14:anchorId="376533B6" id="Straight Connector 4" o:spid="_x0000_s1026" style="position:absolute;flip:y;z-index:251637760;visibility:visible;mso-wrap-style:square;mso-width-percent:0;mso-height-percent:0;mso-wrap-distance-left:9pt;mso-wrap-distance-top:0;mso-wrap-distance-right:9pt;mso-wrap-distance-bottom:0;mso-position-horizontal:absolute;mso-position-horizontal-relative:text;mso-position-vertical:absolute;mso-position-vertical-relative:text;mso-width-percent:0;mso-height-percent:0;mso-width-relative:margin;mso-height-relative:margin" from="-59pt,8.7pt" to="311.75pt,9.35pt" o:gfxdata="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" strokecolor="#d1d1d1 [3044]"/>
                   </w:pict>
                 </mc:Fallback>
               </mc:AlternateContent>
@@ -821,7 +821,7 @@
           </mc:Choice>
           <mc:Fallback>
             <w:pict>
-              <v:line w14:anchorId="0DCFFE74" id="Straight Connector 5" o:spid="_x0000_s1026" style="position:absolute;flip:y;z-index:251639808;visibility:visible;mso-wrap-style:square;mso-wrap-distance-left:9pt;mso-wrap-distance-top:0;mso-wrap-distance-right:9pt;mso-wrap-distance-bottom:0;mso-position-horizontal:absolute;mso-position-horizontal-relative:text;mso-position-vertical:absolute;mso-position-vertical-relative:text" from="31.2pt,10.75pt" to="401.95pt,11.4pt" o:gfxdata="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" strokecolor="#d1d1d1 [3044]"/>
+              <v:line w14:anchorId="3723E49D" id="Straight Connector 5" o:spid="_x0000_s1026" style="position:absolute;flip:y;z-index:251639808;visibility:visible;mso-wrap-style:square;mso-wrap-distance-left:9pt;mso-wrap-distance-top:0;mso-wrap-distance-right:9pt;mso-wrap-distance-bottom:0;mso-position-horizontal:absolute;mso-position-horizontal-relative:text;mso-position-vertical:absolute;mso-position-vertical-relative:text" from="31.2pt,10.75pt" to="401.95pt,11.4pt" o:gfxdata="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" strokecolor="#d1d1d1 [3044]"/>
             </w:pict>
           </mc:Fallback>
         </mc:AlternateContent>
@@ -1014,7 +1014,7 @@
           </mc:Choice>
           <mc:Fallback>
             <w:pict>
-              <v:line w14:anchorId="0E937497" id="Straight Connector 7" o:spid="_x0000_s1026" style="position:absolute;flip:y;z-index:251660288;visibility:visible;mso-wrap-style:square;mso-wrap-distance-left:9pt;mso-wrap-distance-top:0;mso-wrap-distance-right:9pt;mso-wrap-distance-bottom:0;mso-position-horizontal:absolute;mso-position-horizontal-relative:text;mso-position-vertical:absolute;mso-position-vertical-relative:text" from="31.05pt,.65pt" to="401.8pt,1.3pt" o:gfxdata="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" strokecolor="#4a7ebb"/>
+              <v:line w14:anchorId="4965341E" id="Straight Connector 7" o:spid="_x0000_s1026" style="position:absolute;flip:y;z-index:251660288;visibility:visible;mso-wrap-style:square;mso-wrap-distance-left:9pt;mso-wrap-distance-top:0;mso-wrap-distance-right:9pt;mso-wrap-distance-bottom:0;mso-position-horizontal:absolute;mso-position-horizontal-relative:text;mso-position-vertical:absolute;mso-position-vertical-relative:text" from="31.05pt,.65pt" to="401.8pt,1.3pt" o:gfxdata="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" strokecolor="#4a7ebb"/>
             </w:pict>
           </mc:Fallback>
         </mc:AlternateContent>
@@ -1081,7 +1081,7 @@
           </mc:Choice>
           <mc:Fallback>
             <w:pict>
-              <v:line w14:anchorId="57191551" id="Straight Connector 6" o:spid="_x0000_s1026" style="position:absolute;flip:y;z-index:251658240;visibility:visible;mso-wrap-style:square;mso-wrap-distance-left:9pt;mso-wrap-distance-top:0;mso-wrap-distance-right:9pt;mso-wrap-distance-bottom:0;mso-position-horizontal:absolute;mso-position-horizontal-relative:text;mso-position-vertical:absolute;mso-position-vertical-relative:text" from="31.05pt,7.9pt" to="401.8pt,8.55pt" o:gfxdata="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" strokecolor="#d1d1d1 [3044]"/>
+              <v:line w14:anchorId="5688519E" id="Straight Connector 6" o:spid="_x0000_s1026" style="position:absolute;flip:y;z-index:251658240;visibility:visible;mso-wrap-style:square;mso-wrap-distance-left:9pt;mso-wrap-distance-top:0;mso-wrap-distance-right:9pt;mso-wrap-distance-bottom:0;mso-position-horizontal:absolute;mso-position-horizontal-relative:text;mso-position-vertical:absolute;mso-position-vertical-relative:text" from="31.05pt,7.9pt" to="401.8pt,8.55pt" o:gfxdata="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" strokecolor="#d1d1d1 [3044]"/>
             </w:pict>
           </mc:Fallback>
         </mc:AlternateContent>
@@ -1397,9 +1397,13 @@
       <w:pPr>
         <w:rPr>
           <w:rFonts w:eastAsiaTheme="majorEastAsia"/>
-        </w:rPr>
-      </w:pPr>
-      <w:r>
+          <w:lang w:val="en-US"/>
+        </w:rPr>
+      </w:pPr>
+      <w:r>
+        <w:rPr>
+          <w:lang w:val="en-US"/>
+        </w:rPr>
         <w:lastRenderedPageBreak/>
         <w:br w:type="page"/>
       </w:r>
@@ -4749,21 +4753,7 @@
             <w:rStyle w:val="Hiperligao"/>
             <w:noProof/>
           </w:rPr>
-          <w:t>Figura 7 - Aplicação da 4 Layers Canva</w:t>
-        </w:r>
-        <w:r>
-          <w:rPr>
-            <w:rStyle w:val="Hiperligao"/>
-            <w:noProof/>
-          </w:rPr>
-          <w:t>s</w:t>
-        </w:r>
-        <w:r>
-          <w:rPr>
-            <w:rStyle w:val="Hiperligao"/>
-            <w:noProof/>
-          </w:rPr>
-          <w:t xml:space="preserve"> sobre a IView</w:t>
+          <w:t>Figura 7 - Aplicação da 4 Layers Canvas sobre a IView</w:t>
         </w:r>
         <w:r>
           <w:rPr>
@@ -6592,22 +6582,7 @@
         <w:fldChar w:fldCharType="separate"/>
       </w:r>
       <w:r>
-        <w:t>Intro</w:t>
-      </w:r>
-      <w:r>
-        <w:t>d</w:t>
-      </w:r>
-      <w:r>
-        <w:t>u</w:t>
-      </w:r>
-      <w:r>
-        <w:t>ç</w:t>
-      </w:r>
-      <w:r>
-        <w:t>ã</w:t>
-      </w:r>
-      <w:r>
-        <w:t>o</w:t>
+        <w:t>Introdução</w:t>
       </w:r>
       <w:r>
         <w:fldChar w:fldCharType="end"/>
@@ -6727,13 +6702,7 @@
         <w:fldChar w:fldCharType="separate"/>
       </w:r>
       <w:r>
-        <w:t>Descrição do</w:t>
-      </w:r>
-      <w:r>
-        <w:t xml:space="preserve"> </w:t>
-      </w:r>
-      <w:r>
-        <w:t>Projeto</w:t>
+        <w:t>Descrição do Projeto</w:t>
       </w:r>
       <w:r>
         <w:fldChar w:fldCharType="end"/>
@@ -8589,8 +8558,8 @@
       <w:pPr>
         <w:pStyle w:val="Legenda"/>
       </w:pPr>
-      <w:bookmarkStart w:id="32" w:name="_Ref512089934"/>
-      <w:bookmarkStart w:id="33" w:name="_Ref512089941"/>
+      <w:bookmarkStart w:id="32" w:name="_Ref512089941"/>
+      <w:bookmarkStart w:id="33" w:name="_Ref512089934"/>
       <w:bookmarkStart w:id="34" w:name="_Toc512108128"/>
       <w:r>
         <w:t xml:space="preserve">Figura </w:t>
@@ -8603,11 +8572,11 @@
           <w:t>2</w:t>
         </w:r>
       </w:fldSimple>
+      <w:bookmarkEnd w:id="32"/>
+      <w:r>
+        <w:t xml:space="preserve"> - Componentes OutSystems, Code Generator</w:t>
+      </w:r>
       <w:bookmarkEnd w:id="33"/>
-      <w:r>
-        <w:t xml:space="preserve"> - Componentes OutSystems, Code Generator</w:t>
-      </w:r>
-      <w:bookmarkEnd w:id="32"/>
       <w:r>
         <w:t xml:space="preserve"> </w:t>
       </w:r>
@@ -10104,9 +10073,6 @@
         <w:instrText xml:space="preserve"> REF _Ref512084638 \h </w:instrText>
       </w:r>
       <w:r>
-        <w:fldChar w:fldCharType="separate"/>
-      </w:r>
-      <w:r>
         <w:fldChar w:fldCharType="end"/>
       </w:r>
       <w:r>
@@ -10369,13 +10335,7 @@
         <w:t xml:space="preserve"> móvel poder ser vista como também</w:t>
       </w:r>
       <w:r>
-        <w:t xml:space="preserve"> dividas nos três passos do ciclo de vida verificado na ultima subsecção, este ciclo é algo que mais complexo, sendo que não é incluído a ação </w:t>
-      </w:r>
-      <w:r>
-        <w:t>Preparation</w:t>
-      </w:r>
-      <w:r>
-        <w:t>.</w:t>
+        <w:t xml:space="preserve"> dividas nos três passos do ciclo de vida verificado na ultima subsecção, este ciclo é algo que mais complexo, sendo que não é incluído a ação Preparation.</w:t>
       </w:r>
     </w:p>
     <w:p>
@@ -10504,13 +10464,533 @@
         </w:numPr>
       </w:pPr>
       <w:r>
-        <w:t xml:space="preserve"> Este handler permite aplicar logica a destruição</w:t>
-      </w:r>
+        <w:t xml:space="preserve"> Este handler permite aplicar logica a destruição de ecrãs </w:t>
+      </w:r>
+    </w:p>
+    <w:p>
+      <w:pPr>
+        <w:pStyle w:val="Cabealho2"/>
+        <w:numPr>
+          <w:ilvl w:val="2"/>
+          <w:numId w:val="27"/>
+        </w:numPr>
+      </w:pPr>
+      <w:r>
+        <w:t>Sincronismo</w:t>
+      </w:r>
+    </w:p>
+    <w:p>
+      <w:r>
+        <w:t>Desenvolvimento sobre a</w:t>
+      </w:r>
+      <w:r>
+        <w:t xml:space="preserve"> </w:t>
+      </w:r>
+      <w:r>
+        <w:t>plataforma móvel regularmente envolve a utilização de duas fontes de informação, a base de dados, online, e o armazenamento local, offline. Mas estas fontes devem sempre, ou pelo menos o máximo possível, sincronizadas para garantir que informação da segunda fonte é a mais atualizada possível.</w:t>
+      </w:r>
+    </w:p>
+    <w:p>
+      <w:r>
+        <w:tab/>
+        <w:t xml:space="preserve">Por esta razão a OutSytems fornece uma framework de sincronismo </w:t>
+      </w:r>
+      <w:r>
+        <w:t>que pode ser executada em cinco diferentes padrões que são:</w:t>
+      </w:r>
+    </w:p>
+    <w:p>
+      <w:pPr>
+        <w:pStyle w:val="PargrafodaLista"/>
+        <w:numPr>
+          <w:ilvl w:val="0"/>
+          <w:numId w:val="47"/>
+        </w:numPr>
+        <w:rPr>
+          <w:color w:val="000000" w:themeColor="text1"/>
+        </w:rPr>
+      </w:pPr>
+      <w:hyperlink r:id="rId22" w:tooltip="Read-Only Data" w:history="1">
+        <w:r>
+          <w:rPr>
+            <w:rStyle w:val="Hiperligao"/>
+            <w:color w:val="000000" w:themeColor="text1"/>
+            <w:u w:val="none"/>
+          </w:rPr>
+          <w:t>Read-Only Data</w:t>
+        </w:r>
+      </w:hyperlink>
+      <w:r>
+        <w:rPr>
+          <w:color w:val="000000" w:themeColor="text1"/>
+        </w:rPr>
+        <w:t xml:space="preserve"> – utilizável para quando utilizadores precisam unicamente de ler informação e quando a dimensão da data a sincronizar é baixa</w:t>
+      </w:r>
+    </w:p>
+    <w:p>
+      <w:pPr>
+        <w:pStyle w:val="PargrafodaLista"/>
+        <w:numPr>
+          <w:ilvl w:val="0"/>
+          <w:numId w:val="47"/>
+        </w:numPr>
+        <w:rPr>
+          <w:color w:val="000000" w:themeColor="text1"/>
+        </w:rPr>
+      </w:pPr>
+      <w:hyperlink r:id="rId23" w:tooltip="Read-Only Data Optimized" w:history="1">
+        <w:r>
+          <w:rPr>
+            <w:rStyle w:val="Hiperligao"/>
+            <w:color w:val="000000" w:themeColor="text1"/>
+            <w:u w:val="none"/>
+          </w:rPr>
+          <w:t>Read-Only Data Optimized</w:t>
+        </w:r>
+      </w:hyperlink>
+      <w:r>
+        <w:rPr>
+          <w:color w:val="000000" w:themeColor="text1"/>
+        </w:rPr>
+        <w:t xml:space="preserve"> – semelhante ao Read-Only Data, mas para dimensões de data mais extensiva</w:t>
+      </w:r>
+    </w:p>
+    <w:p>
+      <w:pPr>
+        <w:pStyle w:val="PargrafodaLista"/>
+        <w:numPr>
+          <w:ilvl w:val="0"/>
+          <w:numId w:val="47"/>
+        </w:numPr>
+        <w:rPr>
+          <w:color w:val="000000" w:themeColor="text1"/>
+        </w:rPr>
+      </w:pPr>
+      <w:hyperlink r:id="rId24" w:tooltip="Read/Write Data Last Write Wins" w:history="1">
+        <w:r>
+          <w:rPr>
+            <w:rStyle w:val="Hiperligao"/>
+            <w:color w:val="000000" w:themeColor="text1"/>
+            <w:u w:val="none"/>
+          </w:rPr>
+          <w:t>Read/Write Data Last Write Wins</w:t>
+        </w:r>
+      </w:hyperlink>
+      <w:r>
+        <w:rPr>
+          <w:color w:val="000000" w:themeColor="text1"/>
+        </w:rPr>
+        <w:t xml:space="preserve"> – este padr</w:t>
+      </w:r>
+      <w:r>
+        <w:rPr>
+          <w:color w:val="000000" w:themeColor="text1"/>
+        </w:rPr>
+        <w:t>ão</w:t>
+      </w:r>
+      <w:r>
+        <w:rPr>
+          <w:color w:val="000000" w:themeColor="text1"/>
+        </w:rPr>
+        <w:t xml:space="preserve"> é útil</w:t>
+      </w:r>
+      <w:r>
+        <w:rPr>
+          <w:color w:val="000000" w:themeColor="text1"/>
+        </w:rPr>
+        <w:t xml:space="preserve"> quando existe alteração de data</w:t>
+      </w:r>
+      <w:r>
+        <w:rPr>
+          <w:color w:val="000000" w:themeColor="text1"/>
+        </w:rPr>
+        <w:t>, modo offline</w:t>
+      </w:r>
+      <w:r>
+        <w:rPr>
+          <w:color w:val="000000" w:themeColor="text1"/>
+        </w:rPr>
+        <w:t>, mas que</w:t>
+      </w:r>
+      <w:r>
+        <w:rPr>
+          <w:color w:val="000000" w:themeColor="text1"/>
+        </w:rPr>
+        <w:t xml:space="preserve"> em principio,</w:t>
+      </w:r>
+      <w:r>
+        <w:rPr>
+          <w:color w:val="000000" w:themeColor="text1"/>
+        </w:rPr>
+        <w:t xml:space="preserve"> instancias individuais irão ser alteradas por um único utilizador, não existe conflito de escrita entre vários utilizadores</w:t>
+      </w:r>
+    </w:p>
+    <w:p>
+      <w:pPr>
+        <w:pStyle w:val="PargrafodaLista"/>
+        <w:numPr>
+          <w:ilvl w:val="0"/>
+          <w:numId w:val="47"/>
+        </w:numPr>
+        <w:rPr>
+          <w:color w:val="000000" w:themeColor="text1"/>
+        </w:rPr>
+      </w:pPr>
+      <w:hyperlink r:id="rId25" w:tooltip="Read/Write Data with Conflict Detection" w:history="1">
+        <w:r>
+          <w:rPr>
+            <w:rStyle w:val="Hiperligao"/>
+            <w:color w:val="000000" w:themeColor="text1"/>
+            <w:u w:val="none"/>
+          </w:rPr>
+          <w:t>Read/Write Data with Conflict Detection</w:t>
+        </w:r>
+      </w:hyperlink>
+      <w:r>
+        <w:rPr>
+          <w:color w:val="000000" w:themeColor="text1"/>
+        </w:rPr>
+        <w:t xml:space="preserve"> – uma versão mais aprofundada do padrão anterior, permitindo </w:t>
+      </w:r>
+      <w:r>
+        <w:rPr>
+          <w:color w:val="000000" w:themeColor="text1"/>
+        </w:rPr>
+        <w:t xml:space="preserve">conflito </w:t>
+      </w:r>
+      <w:r>
+        <w:rPr>
+          <w:color w:val="000000" w:themeColor="text1"/>
+        </w:rPr>
+        <w:t xml:space="preserve">de escrita </w:t>
+      </w:r>
+      <w:r>
+        <w:rPr>
+          <w:color w:val="000000" w:themeColor="text1"/>
+        </w:rPr>
+        <w:t>alguns</w:t>
+      </w:r>
+      <w:r>
+        <w:rPr>
+          <w:color w:val="000000" w:themeColor="text1"/>
+        </w:rPr>
+        <w:t xml:space="preserve"> utilizadores</w:t>
+      </w:r>
+    </w:p>
+    <w:p>
+      <w:pPr>
+        <w:pStyle w:val="PargrafodaLista"/>
+        <w:numPr>
+          <w:ilvl w:val="0"/>
+          <w:numId w:val="47"/>
+        </w:numPr>
+        <w:rPr>
+          <w:color w:val="000000" w:themeColor="text1"/>
+        </w:rPr>
+      </w:pPr>
+      <w:hyperlink r:id="rId26" w:tooltip="Read/Write Data One-to-Many" w:history="1">
+        <w:r>
+          <w:rPr>
+            <w:rStyle w:val="Hiperligao"/>
+            <w:color w:val="000000" w:themeColor="text1"/>
+            <w:u w:val="none"/>
+          </w:rPr>
+          <w:t>Read/Write Data One-to-Many</w:t>
+        </w:r>
+      </w:hyperlink>
+      <w:r>
+        <w:rPr>
+          <w:color w:val="000000" w:themeColor="text1"/>
+        </w:rPr>
+        <w:t xml:space="preserve"> </w:t>
+      </w:r>
+      <w:r>
+        <w:rPr>
+          <w:color w:val="000000" w:themeColor="text1"/>
+        </w:rPr>
+        <w:t>–</w:t>
+      </w:r>
+      <w:r>
+        <w:rPr>
+          <w:color w:val="000000" w:themeColor="text1"/>
+        </w:rPr>
+        <w:t xml:space="preserve"> </w:t>
+      </w:r>
+      <w:r>
+        <w:rPr>
+          <w:color w:val="000000" w:themeColor="text1"/>
+        </w:rPr>
+        <w:t>continuação dos dois padrões anteriores, este padrão permite que vários utilizadores alterem a mesma informação</w:t>
+      </w:r>
+    </w:p>
+    <w:p>
+      <w:pPr>
+        <w:ind w:firstLine="708"/>
+        <w:rPr>
+          <w:color w:val="000000" w:themeColor="text1"/>
+        </w:rPr>
+      </w:pPr>
+      <w:r>
+        <w:rPr>
+          <w:color w:val="000000" w:themeColor="text1"/>
+        </w:rPr>
+        <w:t xml:space="preserve">Apesar de ainda se poder alterar esta decisão, em principio a aplicação móvel desenvolvida neste projeto utilizara os padrões </w:t>
+      </w:r>
+      <w:hyperlink r:id="rId27" w:tooltip="Read-Only Data Optimized" w:history="1">
+        <w:r>
+          <w:rPr>
+            <w:rStyle w:val="Hiperligao"/>
+            <w:color w:val="000000" w:themeColor="text1"/>
+            <w:u w:val="none"/>
+          </w:rPr>
+          <w:t>Read-Only Data Optimized</w:t>
+        </w:r>
+      </w:hyperlink>
+      <w:r>
+        <w:rPr>
+          <w:color w:val="000000" w:themeColor="text1"/>
+        </w:rPr>
+        <w:t xml:space="preserve"> e </w:t>
+      </w:r>
+      <w:hyperlink r:id="rId28" w:tooltip="Read/Write Data Last Write Wins" w:history="1">
+        <w:r>
+          <w:rPr>
+            <w:rStyle w:val="Hiperligao"/>
+            <w:color w:val="000000" w:themeColor="text1"/>
+            <w:u w:val="none"/>
+          </w:rPr>
+          <w:t>Read/Write Data Last Write Wins</w:t>
+        </w:r>
+      </w:hyperlink>
+      <w:r>
+        <w:rPr>
+          <w:color w:val="000000" w:themeColor="text1"/>
+        </w:rPr>
+        <w:t>.</w:t>
+      </w:r>
+    </w:p>
+    <w:p>
+      <w:pPr>
+        <w:ind w:firstLine="708"/>
+        <w:rPr>
+          <w:color w:val="000000" w:themeColor="text1"/>
+        </w:rPr>
+      </w:pPr>
+      <w:r>
+        <w:rPr>
+          <w:color w:val="000000" w:themeColor="text1"/>
+        </w:rPr>
+        <w:lastRenderedPageBreak/>
+        <w:t>O primeiro para ecrãs onde será verificado unicamente informação que não se pode alterar, exemplo entrevista e aplicações a vagas, que podem incluir uma extensa quantidade de informação.</w:t>
+      </w:r>
+    </w:p>
+    <w:p>
+      <w:pPr>
+        <w:ind w:firstLine="708"/>
+        <w:rPr>
+          <w:color w:val="000000" w:themeColor="text1"/>
+        </w:rPr>
+      </w:pPr>
+      <w:r>
+        <w:rPr>
+          <w:color w:val="000000" w:themeColor="text1"/>
+        </w:rPr>
+        <w:t xml:space="preserve">Já o segundo padrão será utilizado em qualquer alteração </w:t>
+      </w:r>
+      <w:r>
+        <w:rPr>
+          <w:color w:val="000000" w:themeColor="text1"/>
+        </w:rPr>
+        <w:t xml:space="preserve">realizada na aplicação, sendo </w:t>
+      </w:r>
+      <w:r>
+        <w:rPr>
+          <w:color w:val="000000" w:themeColor="text1"/>
+        </w:rPr>
+        <w:t>que as informações a alterar, currículo e possivelmente dossier de capacidades, são únicos a um candidato e por isso não existira concorrência.</w:t>
+      </w:r>
+    </w:p>
+    <w:p/>
+    <w:p/>
+    <w:p/>
+    <w:p/>
+    <w:p>
+      <w:pPr>
+        <w:rPr>
+          <w:color w:val="FF0000"/>
+        </w:rPr>
+      </w:pPr>
+      <w:r>
+        <w:rPr>
+          <w:color w:val="FF0000"/>
+        </w:rPr>
+        <w:t>INFROMAÇÂO EXTRA</w:t>
+      </w:r>
+    </w:p>
+    <w:p>
+      <w:r>
+        <w:tab/>
+        <w:t>Em Cliente Actions, temos a pasta de OfflineDataSync onde devera ser contido todas as ações que correm no dispositivo para atualizar dados do armazenamento local e que troca informação com as ações do Server correspondentes, como se pode verificar na</w:t>
+      </w:r>
+      <w:r>
+        <w:t xml:space="preserve"> FIGURA</w:t>
+      </w:r>
+      <w:r>
+        <w:t>.</w:t>
+      </w:r>
+    </w:p>
+    <w:p/>
+    <w:p>
+      <w:r>
+        <w:tab/>
+        <w:t>Ações desta pasta incluem múltiplas métodos de inchamento e de tentar de novo o sincronismo:</w:t>
+      </w:r>
+    </w:p>
+    <w:p>
+      <w:pPr>
+        <w:pStyle w:val="PargrafodaLista"/>
+        <w:numPr>
+          <w:ilvl w:val="0"/>
+          <w:numId w:val="46"/>
+        </w:numPr>
+      </w:pPr>
+      <w:r>
+        <w:t xml:space="preserve">SyncOnOnline - </w:t>
+      </w:r>
+    </w:p>
+    <w:p>
+      <w:pPr>
+        <w:pStyle w:val="PargrafodaLista"/>
+        <w:numPr>
+          <w:ilvl w:val="0"/>
+          <w:numId w:val="46"/>
+        </w:numPr>
+      </w:pPr>
+      <w:r>
+        <w:t xml:space="preserve">SyncOnLogin - </w:t>
+      </w:r>
+    </w:p>
+    <w:p>
+      <w:pPr>
+        <w:pStyle w:val="PargrafodaLista"/>
+        <w:numPr>
+          <w:ilvl w:val="0"/>
+          <w:numId w:val="46"/>
+        </w:numPr>
+      </w:pPr>
+      <w:r>
+        <w:t xml:space="preserve">SyncOnResume - </w:t>
+      </w:r>
+    </w:p>
+    <w:p>
+      <w:pPr>
+        <w:pStyle w:val="PargrafodaLista"/>
+        <w:numPr>
+          <w:ilvl w:val="0"/>
+          <w:numId w:val="46"/>
+        </w:numPr>
+      </w:pPr>
+      <w:r>
+        <w:t xml:space="preserve">RetryOnError - </w:t>
+      </w:r>
+    </w:p>
+    <w:p>
+      <w:pPr>
+        <w:pStyle w:val="PargrafodaLista"/>
+        <w:numPr>
+          <w:ilvl w:val="0"/>
+          <w:numId w:val="46"/>
+        </w:numPr>
+      </w:pPr>
+      <w:r>
+        <w:t xml:space="preserve">RetryIntervalInSeconds - </w:t>
+      </w:r>
+    </w:p>
+    <w:p/>
+    <w:p>
+      <w:pPr>
+        <w:rPr>
+          <w:color w:val="FF0000"/>
+        </w:rPr>
+      </w:pPr>
+      <w:r>
+        <w:rPr>
+          <w:color w:val="FF0000"/>
+        </w:rPr>
+        <w:t>INFROMAÇÂO EXTRA</w:t>
+      </w:r>
+    </w:p>
+    <w:p>
+      <w:pPr>
+        <w:rPr>
+          <w:color w:val="FF0000"/>
+        </w:rPr>
+      </w:pPr>
+    </w:p>
+    <w:p>
+      <w:pPr>
+        <w:rPr>
+          <w:color w:val="FF0000"/>
+        </w:rPr>
+      </w:pPr>
+    </w:p>
+    <w:p>
+      <w:pPr>
+        <w:rPr>
+          <w:color w:val="FF0000"/>
+        </w:rPr>
+      </w:pPr>
+    </w:p>
+    <w:p>
+      <w:pPr>
+        <w:rPr>
+          <w:color w:val="FF0000"/>
+        </w:rPr>
+      </w:pPr>
+    </w:p>
+    <w:p>
+      <w:pPr>
+        <w:rPr>
+          <w:color w:val="FF0000"/>
+        </w:rPr>
+      </w:pPr>
+    </w:p>
+    <w:p>
+      <w:pPr>
+        <w:rPr>
+          <w:color w:val="FF0000"/>
+        </w:rPr>
+      </w:pPr>
+    </w:p>
+    <w:p>
+      <w:pPr>
+        <w:rPr>
+          <w:color w:val="FF0000"/>
+        </w:rPr>
+      </w:pPr>
+    </w:p>
+    <w:p>
+      <w:pPr>
+        <w:rPr>
+          <w:color w:val="FF0000"/>
+        </w:rPr>
+      </w:pPr>
+    </w:p>
+    <w:p>
+      <w:pPr>
+        <w:rPr>
+          <w:color w:val="FF0000"/>
+        </w:rPr>
+      </w:pPr>
+    </w:p>
+    <w:p>
+      <w:pPr>
+        <w:rPr>
+          <w:color w:val="FF0000"/>
+        </w:rPr>
+      </w:pPr>
       <w:bookmarkStart w:id="48" w:name="_GoBack"/>
       <w:bookmarkEnd w:id="48"/>
-      <w:r>
-        <w:t xml:space="preserve"> de ecrãs </w:t>
-      </w:r>
     </w:p>
     <w:p>
       <w:pPr>
@@ -10523,6 +11003,7 @@
       <w:bookmarkStart w:id="49" w:name="_Ref512097650"/>
       <w:bookmarkStart w:id="50" w:name="_Toc512102632"/>
       <w:r>
+        <w:lastRenderedPageBreak/>
         <w:t>Solução Propost</w:t>
       </w:r>
       <w:r>
@@ -10650,7 +11131,6 @@
         <w:rPr>
           <w:noProof/>
         </w:rPr>
-        <w:lastRenderedPageBreak/>
         <w:drawing>
           <wp:inline distT="0" distB="0" distL="0" distR="0">
             <wp:extent cx="5400040" cy="3220957"/>
@@ -10669,7 +11149,7 @@
                     </pic:cNvPicPr>
                   </pic:nvPicPr>
                   <pic:blipFill>
-                    <a:blip r:embed="rId22">
+                    <a:blip r:embed="rId29">
                       <a:extLst>
                         <a:ext uri="{28A0092B-C50C-407E-A947-70E740481C1C}">
                           <a14:useLocalDpi xmlns:a14="http://schemas.microsoft.com/office/drawing/2010/main" val="0"/>
@@ -10715,7 +11195,7 @@
           <w:rPr>
             <w:noProof/>
           </w:rPr>
-          <w:t>9</w:t>
+          <w:t>10</w:t>
         </w:r>
       </w:fldSimple>
       <w:bookmarkEnd w:id="54"/>
@@ -10797,6 +11277,7 @@
         <w:spacing w:before="120"/>
       </w:pPr>
       <w:r>
+        <w:lastRenderedPageBreak/>
         <w:t>IViewCore – onde é desenvolvido a base de dados e algumas estruturas partilhadas</w:t>
       </w:r>
     </w:p>
@@ -10960,7 +11441,6 @@
         <w:rPr>
           <w:noProof/>
         </w:rPr>
-        <w:lastRenderedPageBreak/>
         <w:drawing>
           <wp:inline distT="0" distB="0" distL="0" distR="0">
             <wp:extent cx="5400040" cy="2386225"/>
@@ -10979,7 +11459,7 @@
                     </pic:cNvPicPr>
                   </pic:nvPicPr>
                   <pic:blipFill>
-                    <a:blip r:embed="rId23">
+                    <a:blip r:embed="rId30">
                       <a:extLst>
                         <a:ext uri="{28A0092B-C50C-407E-A947-70E740481C1C}">
                           <a14:useLocalDpi xmlns:a14="http://schemas.microsoft.com/office/drawing/2010/main" val="0"/>
@@ -11015,8 +11495,8 @@
       <w:pPr>
         <w:pStyle w:val="Legenda"/>
       </w:pPr>
-      <w:bookmarkStart w:id="56" w:name="_Ref512108050"/>
-      <w:bookmarkStart w:id="57" w:name="_Ref512108054"/>
+      <w:bookmarkStart w:id="56" w:name="_Ref512108054"/>
+      <w:bookmarkStart w:id="57" w:name="_Ref512108050"/>
       <w:bookmarkStart w:id="58" w:name="_Toc512108133"/>
       <w:r>
         <w:t xml:space="preserve">Figura </w:t>
@@ -11026,14 +11506,14 @@
           <w:rPr>
             <w:noProof/>
           </w:rPr>
-          <w:t>10</w:t>
+          <w:t>11</w:t>
         </w:r>
       </w:fldSimple>
+      <w:bookmarkEnd w:id="56"/>
+      <w:r>
+        <w:t xml:space="preserve"> - Aplicação da 4 Layers Canvas sobre a IView</w:t>
+      </w:r>
       <w:bookmarkEnd w:id="57"/>
-      <w:r>
-        <w:t xml:space="preserve"> - Aplicação da 4 Layers Canvas sobre a IView</w:t>
-      </w:r>
-      <w:bookmarkEnd w:id="56"/>
       <w:bookmarkEnd w:id="58"/>
     </w:p>
     <w:p>
@@ -11159,6 +11639,7 @@
         </w:numPr>
       </w:pPr>
       <w:r>
+        <w:lastRenderedPageBreak/>
         <w:t>Event</w:t>
       </w:r>
       <w:r>
@@ -11199,9 +11680,8 @@
         <w:rPr>
           <w:noProof/>
         </w:rPr>
-        <w:lastRenderedPageBreak/>
         <w:drawing>
-          <wp:anchor distT="0" distB="0" distL="114300" distR="114300" simplePos="0" relativeHeight="251635712" behindDoc="0" locked="0" layoutInCell="1" allowOverlap="1">
+          <wp:anchor distT="0" distB="0" distL="114300" distR="114300" simplePos="0" relativeHeight="251653120" behindDoc="0" locked="0" layoutInCell="1" allowOverlap="1">
             <wp:simplePos x="0" y="0"/>
             <wp:positionH relativeFrom="column">
               <wp:posOffset>-299085</wp:posOffset>
@@ -11226,7 +11706,7 @@
                     </pic:cNvPicPr>
                   </pic:nvPicPr>
                   <pic:blipFill>
-                    <a:blip r:embed="rId24">
+                    <a:blip r:embed="rId31">
                       <a:extLst>
                         <a:ext uri="{28A0092B-C50C-407E-A947-70E740481C1C}">
                           <a14:useLocalDpi xmlns:a14="http://schemas.microsoft.com/office/drawing/2010/main" val="0"/>
@@ -11267,7 +11747,7 @@
         <mc:AlternateContent>
           <mc:Choice Requires="wps">
             <w:drawing>
-              <wp:anchor distT="0" distB="0" distL="114300" distR="114300" simplePos="0" relativeHeight="251678720" behindDoc="0" locked="0" layoutInCell="1" allowOverlap="1" wp14:anchorId="335AFF77" wp14:editId="45073B84">
+              <wp:anchor distT="0" distB="0" distL="114300" distR="114300" simplePos="0" relativeHeight="251655168" behindDoc="0" locked="0" layoutInCell="1" allowOverlap="1" wp14:anchorId="335AFF77" wp14:editId="45073B84">
                 <wp:simplePos x="0" y="0"/>
                 <wp:positionH relativeFrom="column">
                   <wp:posOffset>-299085</wp:posOffset>
@@ -11318,7 +11798,7 @@
                                 <w:rPr>
                                   <w:noProof/>
                                 </w:rPr>
-                                <w:t>11</w:t>
+                                <w:t>12</w:t>
                               </w:r>
                             </w:fldSimple>
                             <w:bookmarkEnd w:id="63"/>
@@ -11350,7 +11830,7 @@
                 <v:stroke joinstyle="miter"/>
                 <v:path gradientshapeok="t" o:connecttype="rect"/>
               </v:shapetype>
-              <v:shape id="Caixa de texto 26" o:spid="_x0000_s1026" type="#_x0000_t202" style="position:absolute;left:0;text-align:left;margin-left:-23.55pt;margin-top:339.6pt;width:471.6pt;height:10.5pt;z-index:251678720;visibility:visible;mso-wrap-style:square;mso-height-percent:0;mso-wrap-distance-left:9pt;mso-wrap-distance-top:0;mso-wrap-distance-right:9pt;mso-wrap-distance-bottom:0;mso-position-horizontal:absolute;mso-position-horizontal-relative:text;mso-position-vertical:absolute;mso-position-vertical-relative:text;mso-height-percent:0;mso-height-relative:margin;v-text-anchor:top" o:gfxdata="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" stroked="f">
+              <v:shape id="Caixa de texto 26" o:spid="_x0000_s1026" type="#_x0000_t202" style="position:absolute;left:0;text-align:left;margin-left:-23.55pt;margin-top:339.6pt;width:471.6pt;height:10.5pt;z-index:251655168;visibility:visible;mso-wrap-style:square;mso-height-percent:0;mso-wrap-distance-left:9pt;mso-wrap-distance-top:0;mso-wrap-distance-right:9pt;mso-wrap-distance-bottom:0;mso-position-horizontal:absolute;mso-position-horizontal-relative:text;mso-position-vertical:absolute;mso-position-vertical-relative:text;mso-height-percent:0;mso-height-relative:margin;v-text-anchor:top" o:gfxdata="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" stroked="f">
                 <v:textbox inset="0,0,0,0">
                   <w:txbxContent>
                     <w:p>
@@ -11370,7 +11850,7 @@
                           <w:rPr>
                             <w:noProof/>
                           </w:rPr>
-                          <w:t>11</w:t>
+                          <w:t>12</w:t>
                         </w:r>
                       </w:fldSimple>
                       <w:bookmarkEnd w:id="65"/>
@@ -11497,6 +11977,7 @@
         </w:numPr>
       </w:pPr>
       <w:r>
+        <w:lastRenderedPageBreak/>
         <w:t>Photo, todos os utilizadores podem incluir uma fotografia, que é representada por esta entidade</w:t>
       </w:r>
       <w:r>
@@ -11548,7 +12029,6 @@
         </w:numPr>
       </w:pPr>
       <w:r>
-        <w:lastRenderedPageBreak/>
         <w:t>SpontaneousCurriculum, como estabelecido anteriormente uma capacidade de utilizadores não registrados é a capacidade de realizar uma candidatura espontânea. Esta candidatura envolve fornecer informação pessoal, nome, telemóvel e email e um currículo. Destas informações as primeiras três são guardadas em instancias desta entidade</w:t>
       </w:r>
     </w:p>
@@ -11693,6 +12173,7 @@
         </w:numPr>
       </w:pPr>
       <w:r>
+        <w:lastRenderedPageBreak/>
         <w:t xml:space="preserve">CandiadteIDE, uma entidade que faz parte do dossier de capacidades de candidatos, representa a capacidade </w:t>
       </w:r>
       <w:r>
@@ -11753,7 +12234,6 @@
         </w:numPr>
       </w:pPr>
       <w:r>
-        <w:lastRenderedPageBreak/>
         <w:t>CandidateWorkExperience</w:t>
       </w:r>
       <w:r>
@@ -11850,6 +12330,7 @@
       <w:bookmarkStart w:id="67" w:name="_Ref512098035"/>
       <w:bookmarkStart w:id="68" w:name="_Toc512102637"/>
       <w:r>
+        <w:lastRenderedPageBreak/>
         <w:t>Vagas</w:t>
       </w:r>
       <w:bookmarkEnd w:id="67"/>
@@ -11865,11 +12346,10 @@
         <w:rPr>
           <w:noProof/>
         </w:rPr>
-        <w:lastRenderedPageBreak/>
         <mc:AlternateContent>
           <mc:Choice Requires="wps">
             <w:drawing>
-              <wp:anchor distT="0" distB="0" distL="114300" distR="114300" simplePos="0" relativeHeight="251695104" behindDoc="0" locked="0" layoutInCell="1" allowOverlap="1" wp14:anchorId="7C3A625C" wp14:editId="66DC65B8">
+              <wp:anchor distT="0" distB="0" distL="114300" distR="114300" simplePos="0" relativeHeight="251656192" behindDoc="0" locked="0" layoutInCell="1" allowOverlap="1" wp14:anchorId="7C3A625C" wp14:editId="66DC65B8">
                 <wp:simplePos x="0" y="0"/>
                 <wp:positionH relativeFrom="column">
                   <wp:posOffset>-489585</wp:posOffset>
@@ -11920,7 +12400,7 @@
                                 <w:rPr>
                                   <w:noProof/>
                                 </w:rPr>
-                                <w:t>12</w:t>
+                                <w:t>13</w:t>
                               </w:r>
                             </w:fldSimple>
                             <w:bookmarkEnd w:id="69"/>
@@ -11948,7 +12428,7 @@
           </mc:Choice>
           <mc:Fallback>
             <w:pict>
-              <v:shape w14:anchorId="7C3A625C" id="Caixa de texto 29" o:spid="_x0000_s1027" type="#_x0000_t202" style="position:absolute;left:0;text-align:left;margin-left:-38.55pt;margin-top:371.55pt;width:514.5pt;height:15pt;z-index:251695104;visibility:visible;mso-wrap-style:square;mso-height-percent:0;mso-wrap-distance-left:9pt;mso-wrap-distance-top:0;mso-wrap-distance-right:9pt;mso-wrap-distance-bottom:0;mso-position-horizontal:absolute;mso-position-horizontal-relative:text;mso-position-vertical:absolute;mso-position-vertical-relative:text;mso-height-percent:0;mso-height-relative:margin;v-text-anchor:top" o:gfxdata="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" stroked="f">
+              <v:shape w14:anchorId="7C3A625C" id="Caixa de texto 29" o:spid="_x0000_s1027" type="#_x0000_t202" style="position:absolute;left:0;text-align:left;margin-left:-38.55pt;margin-top:371.55pt;width:514.5pt;height:15pt;z-index:251656192;visibility:visible;mso-wrap-style:square;mso-height-percent:0;mso-wrap-distance-left:9pt;mso-wrap-distance-top:0;mso-wrap-distance-right:9pt;mso-wrap-distance-bottom:0;mso-position-horizontal:absolute;mso-position-horizontal-relative:text;mso-position-vertical:absolute;mso-position-vertical-relative:text;mso-height-percent:0;mso-height-relative:margin;v-text-anchor:top" o:gfxdata="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" stroked="f">
                 <v:textbox inset="0,0,0,0">
                   <w:txbxContent>
                     <w:p>
@@ -11968,7 +12448,7 @@
                           <w:rPr>
                             <w:noProof/>
                           </w:rPr>
-                          <w:t>12</w:t>
+                          <w:t>13</w:t>
                         </w:r>
                       </w:fldSimple>
                       <w:bookmarkEnd w:id="71"/>
@@ -11990,7 +12470,7 @@
           <w:noProof/>
         </w:rPr>
         <w:drawing>
-          <wp:anchor distT="0" distB="0" distL="114300" distR="114300" simplePos="0" relativeHeight="251618304" behindDoc="0" locked="0" layoutInCell="1" allowOverlap="1">
+          <wp:anchor distT="0" distB="0" distL="114300" distR="114300" simplePos="0" relativeHeight="251652096" behindDoc="0" locked="0" layoutInCell="1" allowOverlap="1">
             <wp:simplePos x="0" y="0"/>
             <wp:positionH relativeFrom="column">
               <wp:posOffset>-489585</wp:posOffset>
@@ -12015,7 +12495,7 @@
                     </pic:cNvPicPr>
                   </pic:nvPicPr>
                   <pic:blipFill>
-                    <a:blip r:embed="rId25">
+                    <a:blip r:embed="rId32">
                       <a:extLst>
                         <a:ext uri="{28A0092B-C50C-407E-A947-70E740481C1C}">
                           <a14:useLocalDpi xmlns:a14="http://schemas.microsoft.com/office/drawing/2010/main" val="0"/>
@@ -12183,7 +12663,11 @@
         </w:numPr>
       </w:pPr>
       <w:r>
-        <w:t>ProjectResponsible, cada cliente a participar no projeto pode incluir um ou mais responsáveis a que informações dos candidatos escolhidos para vagas serão enviados, para que os mesmo possam decidir quem deve continuar no processo de entrevista, as instancias desta entidade representam tal responsável e por isso são associados diretamente a ProjectClient</w:t>
+        <w:t xml:space="preserve">ProjectResponsible, cada cliente a participar no projeto pode incluir um ou mais responsáveis a que informações dos candidatos escolhidos para vagas serão enviados, para que os mesmo possam decidir quem deve continuar no </w:t>
+      </w:r>
+      <w:r>
+        <w:lastRenderedPageBreak/>
+        <w:t>processo de entrevista, as instancias desta entidade representam tal responsável e por isso são associados diretamente a ProjectClient</w:t>
       </w:r>
     </w:p>
     <w:p>
@@ -12207,7 +12691,6 @@
         </w:numPr>
       </w:pPr>
       <w:r>
-        <w:lastRenderedPageBreak/>
         <w:t xml:space="preserve">Nota: inclui </w:t>
       </w:r>
       <w:r>
@@ -12373,6 +12856,7 @@
         </w:numPr>
       </w:pPr>
       <w:r>
+        <w:lastRenderedPageBreak/>
         <w:t xml:space="preserve">Contract, passo final de qualquer processo (é incluindo por omissão), representa a contratação em si do candidato para </w:t>
       </w:r>
       <w:r>
@@ -12391,7 +12875,6 @@
         </w:numPr>
       </w:pPr>
       <w:r>
-        <w:lastRenderedPageBreak/>
         <w:t xml:space="preserve">Form, sendo que um passo no processo de entrevista pode ser uma entrevista em si, o mesmo pode, não obrigatoriamente referir um Form, que em si é um formulário para uma entrevista   </w:t>
       </w:r>
     </w:p>
@@ -12553,11 +13036,8 @@
         <w:ind w:firstLine="708"/>
       </w:pPr>
       <w:r>
-        <w:t xml:space="preserve">Algo a notar é que uma entrevista refere um candidato e é referida por uma ApplicationStep. Apesar da segunda poder tornar a primeira redundante (sendo que sé uma </w:t>
-      </w:r>
-      <w:r>
         <w:lastRenderedPageBreak/>
-        <w:t xml:space="preserve">Interview é referida por uma ApplicationStep, a mesma refere uma Application que em si refere um User), a primeira é necessária. </w:t>
+        <w:t xml:space="preserve">Algo a notar é que uma entrevista refere um candidato e é referida por uma ApplicationStep. Apesar da segunda poder tornar a primeira redundante (sendo que sé uma Interview é referida por uma ApplicationStep, a mesma refere uma Application que em si refere um User), a primeira é necessária. </w:t>
       </w:r>
     </w:p>
     <w:p>
@@ -12611,7 +13091,7 @@
         <mc:AlternateContent>
           <mc:Choice Requires="wps">
             <w:drawing>
-              <wp:anchor distT="0" distB="0" distL="114300" distR="114300" simplePos="0" relativeHeight="251712512" behindDoc="0" locked="0" layoutInCell="1" allowOverlap="1" wp14:anchorId="0EDBAFF3" wp14:editId="1CF9C97B">
+              <wp:anchor distT="0" distB="0" distL="114300" distR="114300" simplePos="0" relativeHeight="251657216" behindDoc="0" locked="0" layoutInCell="1" allowOverlap="1" wp14:anchorId="0EDBAFF3" wp14:editId="1CF9C97B">
                 <wp:simplePos x="0" y="0"/>
                 <wp:positionH relativeFrom="column">
                   <wp:posOffset>-746760</wp:posOffset>
@@ -12662,7 +13142,7 @@
                                 <w:rPr>
                                   <w:noProof/>
                                 </w:rPr>
-                                <w:t>13</w:t>
+                                <w:t>14</w:t>
                               </w:r>
                             </w:fldSimple>
                             <w:bookmarkEnd w:id="76"/>
@@ -12690,7 +13170,7 @@
           </mc:Choice>
           <mc:Fallback>
             <w:pict>
-              <v:shape w14:anchorId="0EDBAFF3" id="Caixa de texto 30" o:spid="_x0000_s1028" type="#_x0000_t202" style="position:absolute;left:0;text-align:left;margin-left:-58.8pt;margin-top:238.4pt;width:541.9pt;height:13.5pt;z-index:251712512;visibility:visible;mso-wrap-style:square;mso-height-percent:0;mso-wrap-distance-left:9pt;mso-wrap-distance-top:0;mso-wrap-distance-right:9pt;mso-wrap-distance-bottom:0;mso-position-horizontal:absolute;mso-position-horizontal-relative:text;mso-position-vertical:absolute;mso-position-vertical-relative:text;mso-height-percent:0;mso-height-relative:margin;v-text-anchor:top" o:gfxdata="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" stroked="f">
+              <v:shape w14:anchorId="0EDBAFF3" id="Caixa de texto 30" o:spid="_x0000_s1028" type="#_x0000_t202" style="position:absolute;left:0;text-align:left;margin-left:-58.8pt;margin-top:238.4pt;width:541.9pt;height:13.5pt;z-index:251657216;visibility:visible;mso-wrap-style:square;mso-height-percent:0;mso-wrap-distance-left:9pt;mso-wrap-distance-top:0;mso-wrap-distance-right:9pt;mso-wrap-distance-bottom:0;mso-position-horizontal:absolute;mso-position-horizontal-relative:text;mso-position-vertical:absolute;mso-position-vertical-relative:text;mso-height-percent:0;mso-height-relative:margin;v-text-anchor:top" o:gfxdata="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" stroked="f">
                 <v:textbox inset="0,0,0,0">
                   <w:txbxContent>
                     <w:p>
@@ -12710,7 +13190,7 @@
                           <w:rPr>
                             <w:noProof/>
                           </w:rPr>
-                          <w:t>13</w:t>
+                          <w:t>14</w:t>
                         </w:r>
                       </w:fldSimple>
                       <w:bookmarkEnd w:id="78"/>
@@ -12732,7 +13212,7 @@
           <w:noProof/>
         </w:rPr>
         <w:drawing>
-          <wp:anchor distT="0" distB="0" distL="114300" distR="114300" simplePos="0" relativeHeight="251656192" behindDoc="0" locked="0" layoutInCell="1" allowOverlap="1">
+          <wp:anchor distT="0" distB="0" distL="114300" distR="114300" simplePos="0" relativeHeight="251654144" behindDoc="0" locked="0" layoutInCell="1" allowOverlap="1">
             <wp:simplePos x="0" y="0"/>
             <wp:positionH relativeFrom="column">
               <wp:posOffset>-746760</wp:posOffset>
@@ -12757,7 +13237,7 @@
                     </pic:cNvPicPr>
                   </pic:nvPicPr>
                   <pic:blipFill>
-                    <a:blip r:embed="rId26">
+                    <a:blip r:embed="rId33">
                       <a:extLst>
                         <a:ext uri="{28A0092B-C50C-407E-A947-70E740481C1C}">
                           <a14:useLocalDpi xmlns:a14="http://schemas.microsoft.com/office/drawing/2010/main" val="0"/>
@@ -12930,6 +13410,7 @@
         </w:numPr>
       </w:pPr>
       <w:r>
+        <w:lastRenderedPageBreak/>
         <w:t>Interview, entrevista em si entre colaborar e candidato</w:t>
       </w:r>
     </w:p>
@@ -12957,7 +13438,6 @@
         </w:numPr>
       </w:pPr>
       <w:r>
-        <w:lastRenderedPageBreak/>
         <w:t>EventGroupMember, membro individual de um grupo, para um evento</w:t>
       </w:r>
     </w:p>
@@ -13161,7 +13641,7 @@
                     </pic:cNvPicPr>
                   </pic:nvPicPr>
                   <pic:blipFill>
-                    <a:blip r:embed="rId27">
+                    <a:blip r:embed="rId34">
                       <a:extLst>
                         <a:ext uri="{28A0092B-C50C-407E-A947-70E740481C1C}">
                           <a14:useLocalDpi xmlns:a14="http://schemas.microsoft.com/office/drawing/2010/main" val="0"/>
@@ -13207,7 +13687,7 @@
           <w:rPr>
             <w:noProof/>
           </w:rPr>
-          <w:t>14</w:t>
+          <w:t>15</w:t>
         </w:r>
       </w:fldSimple>
       <w:bookmarkEnd w:id="82"/>
@@ -13242,7 +13722,7 @@
                     </pic:cNvPicPr>
                   </pic:nvPicPr>
                   <pic:blipFill>
-                    <a:blip r:embed="rId28">
+                    <a:blip r:embed="rId35">
                       <a:extLst>
                         <a:ext uri="{28A0092B-C50C-407E-A947-70E740481C1C}">
                           <a14:useLocalDpi xmlns:a14="http://schemas.microsoft.com/office/drawing/2010/main" val="0"/>
@@ -13288,7 +13768,7 @@
           <w:rPr>
             <w:noProof/>
           </w:rPr>
-          <w:t>15</w:t>
+          <w:t>16</w:t>
         </w:r>
       </w:fldSimple>
       <w:bookmarkEnd w:id="84"/>
@@ -13791,7 +14271,7 @@
                     </pic:cNvPicPr>
                   </pic:nvPicPr>
                   <pic:blipFill>
-                    <a:blip r:embed="rId29">
+                    <a:blip r:embed="rId36">
                       <a:extLst>
                         <a:ext uri="{28A0092B-C50C-407E-A947-70E740481C1C}">
                           <a14:useLocalDpi xmlns:a14="http://schemas.microsoft.com/office/drawing/2010/main" val="0"/>
@@ -13852,7 +14332,7 @@
                     </pic:cNvPicPr>
                   </pic:nvPicPr>
                   <pic:blipFill>
-                    <a:blip r:embed="rId30">
+                    <a:blip r:embed="rId37">
                       <a:extLst>
                         <a:ext uri="{28A0092B-C50C-407E-A947-70E740481C1C}">
                           <a14:useLocalDpi xmlns:a14="http://schemas.microsoft.com/office/drawing/2010/main" val="0"/>
@@ -13910,7 +14390,7 @@
                     </pic:cNvPicPr>
                   </pic:nvPicPr>
                   <pic:blipFill>
-                    <a:blip r:embed="rId31">
+                    <a:blip r:embed="rId38">
                       <a:extLst>
                         <a:ext uri="{28A0092B-C50C-407E-A947-70E740481C1C}">
                           <a14:useLocalDpi xmlns:a14="http://schemas.microsoft.com/office/drawing/2010/main" val="0"/>
@@ -13965,7 +14445,7 @@
                     </pic:cNvPicPr>
                   </pic:nvPicPr>
                   <pic:blipFill>
-                    <a:blip r:embed="rId32">
+                    <a:blip r:embed="rId39">
                       <a:extLst>
                         <a:ext uri="{28A0092B-C50C-407E-A947-70E740481C1C}">
                           <a14:useLocalDpi xmlns:a14="http://schemas.microsoft.com/office/drawing/2010/main" val="0"/>
@@ -14024,7 +14504,7 @@
                     </pic:cNvPicPr>
                   </pic:nvPicPr>
                   <pic:blipFill>
-                    <a:blip r:embed="rId33">
+                    <a:blip r:embed="rId40">
                       <a:extLst>
                         <a:ext uri="{28A0092B-C50C-407E-A947-70E740481C1C}">
                           <a14:useLocalDpi xmlns:a14="http://schemas.microsoft.com/office/drawing/2010/main" val="0"/>
@@ -14070,7 +14550,7 @@
           <w:rPr>
             <w:noProof/>
           </w:rPr>
-          <w:t>16</w:t>
+          <w:t>17</w:t>
         </w:r>
       </w:fldSimple>
       <w:bookmarkEnd w:id="86"/>
@@ -14373,7 +14853,7 @@
           <w:b/>
           <w:color w:val="000000" w:themeColor="text1"/>
         </w:rPr>
-        <w:instrText xml:space="preserve"> REF _Ref512097913 \h </w:instrText>
+        <w:instrText xml:space="preserve"> REF _Ref512097913 \h  \* MERGEFORMAT </w:instrText>
       </w:r>
       <w:r>
         <w:rPr>
@@ -14386,32 +14866,19 @@
           <w:b/>
           <w:color w:val="000000" w:themeColor="text1"/>
         </w:rPr>
-        <w:instrText xml:space="preserve"> \* MERGEFORMAT </w:instrText>
+        <w:fldChar w:fldCharType="separate"/>
       </w:r>
       <w:r>
         <w:rPr>
           <w:b/>
-          <w:color w:val="000000" w:themeColor="text1"/>
-        </w:rPr>
-        <w:fldChar w:fldCharType="separate"/>
+        </w:rPr>
+        <w:t>Base de D</w:t>
       </w:r>
       <w:r>
         <w:rPr>
           <w:b/>
         </w:rPr>
-        <w:t>Base de D</w:t>
-      </w:r>
-      <w:r>
-        <w:rPr>
-          <w:b/>
-        </w:rPr>
-        <w:t>a</w:t>
-      </w:r>
-      <w:r>
-        <w:rPr>
-          <w:b/>
-        </w:rPr>
-        <w:t>dos</w:t>
+        <w:t>ados</w:t>
       </w:r>
       <w:r>
         <w:rPr>
@@ -14501,7 +14968,7 @@
                     </pic:cNvPicPr>
                   </pic:nvPicPr>
                   <pic:blipFill>
-                    <a:blip r:embed="rId34">
+                    <a:blip r:embed="rId41">
                       <a:extLst>
                         <a:ext uri="{28A0092B-C50C-407E-A947-70E740481C1C}">
                           <a14:useLocalDpi xmlns:a14="http://schemas.microsoft.com/office/drawing/2010/main" val="0"/>
@@ -14563,7 +15030,7 @@
                     </pic:cNvPicPr>
                   </pic:nvPicPr>
                   <pic:blipFill>
-                    <a:blip r:embed="rId35">
+                    <a:blip r:embed="rId42">
                       <a:extLst>
                         <a:ext uri="{28A0092B-C50C-407E-A947-70E740481C1C}">
                           <a14:useLocalDpi xmlns:a14="http://schemas.microsoft.com/office/drawing/2010/main" val="0"/>
@@ -14613,7 +15080,7 @@
           <w:rPr>
             <w:noProof/>
           </w:rPr>
-          <w:t>17</w:t>
+          <w:t>18</w:t>
         </w:r>
       </w:fldSimple>
       <w:bookmarkEnd w:id="88"/>
@@ -14908,20 +15375,13 @@
           <w:b/>
           <w:color w:val="000000" w:themeColor="text1"/>
         </w:rPr>
-        <w:instrText xml:space="preserve"> REF _Ref512097913 \h </w:instrText>
+        <w:instrText xml:space="preserve"> REF _Ref512097913 \h  \* MERGEFORMAT </w:instrText>
       </w:r>
       <w:r>
         <w:rPr>
           <w:b/>
           <w:color w:val="000000" w:themeColor="text1"/>
         </w:rPr>
-      </w:r>
-      <w:r>
-        <w:rPr>
-          <w:b/>
-          <w:color w:val="000000" w:themeColor="text1"/>
-        </w:rPr>
-        <w:instrText xml:space="preserve"> \* MERGEFORMAT </w:instrText>
       </w:r>
       <w:r>
         <w:rPr>
@@ -15025,7 +15485,7 @@
                     </pic:cNvPicPr>
                   </pic:nvPicPr>
                   <pic:blipFill>
-                    <a:blip r:embed="rId36">
+                    <a:blip r:embed="rId43">
                       <a:extLst>
                         <a:ext uri="{28A0092B-C50C-407E-A947-70E740481C1C}">
                           <a14:useLocalDpi xmlns:a14="http://schemas.microsoft.com/office/drawing/2010/main" val="0"/>
@@ -15072,7 +15532,7 @@
           <w:rPr>
             <w:noProof/>
           </w:rPr>
-          <w:t>18</w:t>
+          <w:t>19</w:t>
         </w:r>
       </w:fldSimple>
       <w:bookmarkEnd w:id="91"/>
@@ -15206,7 +15666,7 @@
                     </pic:cNvPicPr>
                   </pic:nvPicPr>
                   <pic:blipFill>
-                    <a:blip r:embed="rId37">
+                    <a:blip r:embed="rId44">
                       <a:extLst>
                         <a:ext uri="{28A0092B-C50C-407E-A947-70E740481C1C}">
                           <a14:useLocalDpi xmlns:a14="http://schemas.microsoft.com/office/drawing/2010/main" val="0"/>
@@ -15252,7 +15712,7 @@
           <w:rPr>
             <w:noProof/>
           </w:rPr>
-          <w:t>19</w:t>
+          <w:t>20</w:t>
         </w:r>
       </w:fldSimple>
       <w:bookmarkEnd w:id="93"/>
@@ -15609,7 +16069,7 @@
                     </pic:cNvPicPr>
                   </pic:nvPicPr>
                   <pic:blipFill>
-                    <a:blip r:embed="rId38">
+                    <a:blip r:embed="rId45">
                       <a:extLst>
                         <a:ext uri="{28A0092B-C50C-407E-A947-70E740481C1C}">
                           <a14:useLocalDpi xmlns:a14="http://schemas.microsoft.com/office/drawing/2010/main" val="0"/>
@@ -15655,7 +16115,7 @@
           <w:rPr>
             <w:noProof/>
           </w:rPr>
-          <w:t>20</w:t>
+          <w:t>21</w:t>
         </w:r>
       </w:fldSimple>
       <w:bookmarkEnd w:id="95"/>
@@ -15973,7 +16433,7 @@
                     </pic:cNvPicPr>
                   </pic:nvPicPr>
                   <pic:blipFill>
-                    <a:blip r:embed="rId39">
+                    <a:blip r:embed="rId46">
                       <a:extLst>
                         <a:ext uri="{28A0092B-C50C-407E-A947-70E740481C1C}">
                           <a14:useLocalDpi xmlns:a14="http://schemas.microsoft.com/office/drawing/2010/main" val="0"/>
@@ -16019,7 +16479,7 @@
           <w:rPr>
             <w:noProof/>
           </w:rPr>
-          <w:t>21</w:t>
+          <w:t>22</w:t>
         </w:r>
       </w:fldSimple>
       <w:bookmarkEnd w:id="97"/>
@@ -16180,7 +16640,7 @@
                     </pic:cNvPicPr>
                   </pic:nvPicPr>
                   <pic:blipFill>
-                    <a:blip r:embed="rId40">
+                    <a:blip r:embed="rId47">
                       <a:extLst>
                         <a:ext uri="{28A0092B-C50C-407E-A947-70E740481C1C}">
                           <a14:useLocalDpi xmlns:a14="http://schemas.microsoft.com/office/drawing/2010/main" val="0"/>
@@ -16229,7 +16689,7 @@
           <w:rPr>
             <w:noProof/>
           </w:rPr>
-          <w:t>22</w:t>
+          <w:t>23</w:t>
         </w:r>
       </w:fldSimple>
       <w:bookmarkEnd w:id="99"/>
@@ -16400,7 +16860,7 @@
                     </pic:cNvPicPr>
                   </pic:nvPicPr>
                   <pic:blipFill>
-                    <a:blip r:embed="rId41">
+                    <a:blip r:embed="rId48">
                       <a:extLst>
                         <a:ext uri="{28A0092B-C50C-407E-A947-70E740481C1C}">
                           <a14:useLocalDpi xmlns:a14="http://schemas.microsoft.com/office/drawing/2010/main" val="0"/>
@@ -16453,7 +16913,7 @@
           <w:rPr>
             <w:noProof/>
           </w:rPr>
-          <w:t>23</w:t>
+          <w:t>24</w:t>
         </w:r>
       </w:fldSimple>
       <w:bookmarkEnd w:id="101"/>
@@ -16591,7 +17051,7 @@
                     </pic:cNvPicPr>
                   </pic:nvPicPr>
                   <pic:blipFill>
-                    <a:blip r:embed="rId42">
+                    <a:blip r:embed="rId49">
                       <a:extLst>
                         <a:ext uri="{28A0092B-C50C-407E-A947-70E740481C1C}">
                           <a14:useLocalDpi xmlns:a14="http://schemas.microsoft.com/office/drawing/2010/main" val="0"/>
@@ -16640,7 +17100,7 @@
           <w:rPr>
             <w:noProof/>
           </w:rPr>
-          <w:t>24</w:t>
+          <w:t>25</w:t>
         </w:r>
       </w:fldSimple>
       <w:bookmarkEnd w:id="103"/>
@@ -16726,7 +17186,7 @@
                     </pic:cNvPicPr>
                   </pic:nvPicPr>
                   <pic:blipFill>
-                    <a:blip r:embed="rId43">
+                    <a:blip r:embed="rId50">
                       <a:extLst>
                         <a:ext uri="{28A0092B-C50C-407E-A947-70E740481C1C}">
                           <a14:useLocalDpi xmlns:a14="http://schemas.microsoft.com/office/drawing/2010/main" val="0"/>
@@ -16772,7 +17232,7 @@
           <w:rPr>
             <w:noProof/>
           </w:rPr>
-          <w:t>25</w:t>
+          <w:t>26</w:t>
         </w:r>
       </w:fldSimple>
       <w:bookmarkEnd w:id="105"/>
@@ -16944,7 +17404,7 @@
                     </pic:cNvPicPr>
                   </pic:nvPicPr>
                   <pic:blipFill>
-                    <a:blip r:embed="rId44">
+                    <a:blip r:embed="rId51">
                       <a:extLst>
                         <a:ext uri="{28A0092B-C50C-407E-A947-70E740481C1C}">
                           <a14:useLocalDpi xmlns:a14="http://schemas.microsoft.com/office/drawing/2010/main" val="0"/>
@@ -16993,7 +17453,7 @@
           <w:rPr>
             <w:noProof/>
           </w:rPr>
-          <w:t>26</w:t>
+          <w:t>27</w:t>
         </w:r>
       </w:fldSimple>
       <w:bookmarkEnd w:id="107"/>
@@ -17135,7 +17595,7 @@
                     </pic:cNvPicPr>
                   </pic:nvPicPr>
                   <pic:blipFill>
-                    <a:blip r:embed="rId45">
+                    <a:blip r:embed="rId52">
                       <a:extLst>
                         <a:ext uri="{28A0092B-C50C-407E-A947-70E740481C1C}">
                           <a14:useLocalDpi xmlns:a14="http://schemas.microsoft.com/office/drawing/2010/main" val="0"/>
@@ -17185,7 +17645,7 @@
           <w:rPr>
             <w:noProof/>
           </w:rPr>
-          <w:t>27</w:t>
+          <w:t>28</w:t>
         </w:r>
       </w:fldSimple>
       <w:bookmarkEnd w:id="109"/>
@@ -17368,7 +17828,7 @@
                     </pic:cNvPicPr>
                   </pic:nvPicPr>
                   <pic:blipFill>
-                    <a:blip r:embed="rId46">
+                    <a:blip r:embed="rId53">
                       <a:extLst>
                         <a:ext uri="{28A0092B-C50C-407E-A947-70E740481C1C}">
                           <a14:useLocalDpi xmlns:a14="http://schemas.microsoft.com/office/drawing/2010/main" val="0"/>
@@ -17417,7 +17877,7 @@
           <w:rPr>
             <w:noProof/>
           </w:rPr>
-          <w:t>28</w:t>
+          <w:t>29</w:t>
         </w:r>
       </w:fldSimple>
       <w:bookmarkEnd w:id="111"/>
@@ -17744,7 +18204,7 @@
                     </pic:cNvPicPr>
                   </pic:nvPicPr>
                   <pic:blipFill>
-                    <a:blip r:embed="rId47">
+                    <a:blip r:embed="rId54">
                       <a:extLst>
                         <a:ext uri="{28A0092B-C50C-407E-A947-70E740481C1C}">
                           <a14:useLocalDpi xmlns:a14="http://schemas.microsoft.com/office/drawing/2010/main" val="0"/>
@@ -17832,7 +18292,7 @@
                     </pic:cNvPicPr>
                   </pic:nvPicPr>
                   <pic:blipFill>
-                    <a:blip r:embed="rId48">
+                    <a:blip r:embed="rId55">
                       <a:extLst>
                         <a:ext uri="{28A0092B-C50C-407E-A947-70E740481C1C}">
                           <a14:useLocalDpi xmlns:a14="http://schemas.microsoft.com/office/drawing/2010/main" val="0"/>
@@ -17881,7 +18341,7 @@
           <w:rPr>
             <w:noProof/>
           </w:rPr>
-          <w:t>29</w:t>
+          <w:t>30</w:t>
         </w:r>
       </w:fldSimple>
       <w:bookmarkEnd w:id="113"/>
@@ -19700,7 +20160,7 @@
       </w:r>
     </w:p>
     <w:sectPr>
-      <w:footerReference w:type="first" r:id="rId49"/>
+      <w:footerReference w:type="first" r:id="rId56"/>
       <w:pgSz w:w="11906" w:h="16838"/>
       <w:pgMar w:top="1417" w:right="1701" w:bottom="1417" w:left="1701" w:header="708" w:footer="708" w:gutter="0"/>
       <w:pgNumType w:start="1"/>
@@ -19771,7 +20231,7 @@
           <w:rPr>
             <w:noProof/>
           </w:rPr>
-          <w:t>15</w:t>
+          <w:t>16</w:t>
         </w:r>
         <w:r>
           <w:rPr>
@@ -21509,6 +21969,119 @@
     </w:lvl>
   </w:abstractNum>
   <w:abstractNum w:abstractNumId="14" w15:restartNumberingAfterBreak="0">
+    <w:nsid w:val="251C61FF"/>
+    <w:multiLevelType w:val="hybridMultilevel"/>
+    <w:tmpl w:val="7FE638B6"/>
+    <w:lvl w:ilvl="0" w:tplc="08160001">
+      <w:start w:val="1"/>
+      <w:numFmt w:val="bullet"/>
+      <w:lvlText w:val=""/>
+      <w:lvlJc w:val="left"/>
+      <w:pPr>
+        <w:ind w:left="1068" w:hanging="360"/>
+      </w:pPr>
+      <w:rPr>
+        <w:rFonts w:ascii="Symbol" w:hAnsi="Symbol" w:hint="default"/>
+      </w:rPr>
+    </w:lvl>
+    <w:lvl w:ilvl="1" w:tplc="08160003" w:tentative="1">
+      <w:start w:val="1"/>
+      <w:numFmt w:val="bullet"/>
+      <w:lvlText w:val="o"/>
+      <w:lvlJc w:val="left"/>
+      <w:pPr>
+        <w:ind w:left="1788" w:hanging="360"/>
+      </w:pPr>
+      <w:rPr>
+        <w:rFonts w:ascii="Courier New" w:hAnsi="Courier New" w:cs="Courier New" w:hint="default"/>
+      </w:rPr>
+    </w:lvl>
+    <w:lvl w:ilvl="2" w:tplc="08160005" w:tentative="1">
+      <w:start w:val="1"/>
+      <w:numFmt w:val="bullet"/>
+      <w:lvlText w:val=""/>
+      <w:lvlJc w:val="left"/>
+      <w:pPr>
+        <w:ind w:left="2508" w:hanging="360"/>
+      </w:pPr>
+      <w:rPr>
+        <w:rFonts w:ascii="Wingdings" w:hAnsi="Wingdings" w:hint="default"/>
+      </w:rPr>
+    </w:lvl>
+    <w:lvl w:ilvl="3" w:tplc="08160001" w:tentative="1">
+      <w:start w:val="1"/>
+      <w:numFmt w:val="bullet"/>
+      <w:lvlText w:val=""/>
+      <w:lvlJc w:val="left"/>
+      <w:pPr>
+        <w:ind w:left="3228" w:hanging="360"/>
+      </w:pPr>
+      <w:rPr>
+        <w:rFonts w:ascii="Symbol" w:hAnsi="Symbol" w:hint="default"/>
+      </w:rPr>
+    </w:lvl>
+    <w:lvl w:ilvl="4" w:tplc="08160003" w:tentative="1">
+      <w:start w:val="1"/>
+      <w:numFmt w:val="bullet"/>
+      <w:lvlText w:val="o"/>
+      <w:lvlJc w:val="left"/>
+      <w:pPr>
+        <w:ind w:left="3948" w:hanging="360"/>
+      </w:pPr>
+      <w:rPr>
+        <w:rFonts w:ascii="Courier New" w:hAnsi="Courier New" w:cs="Courier New" w:hint="default"/>
+      </w:rPr>
+    </w:lvl>
+    <w:lvl w:ilvl="5" w:tplc="08160005" w:tentative="1">
+      <w:start w:val="1"/>
+      <w:numFmt w:val="bullet"/>
+      <w:lvlText w:val=""/>
+      <w:lvlJc w:val="left"/>
+      <w:pPr>
+        <w:ind w:left="4668" w:hanging="360"/>
+      </w:pPr>
+      <w:rPr>
+        <w:rFonts w:ascii="Wingdings" w:hAnsi="Wingdings" w:hint="default"/>
+      </w:rPr>
+    </w:lvl>
+    <w:lvl w:ilvl="6" w:tplc="08160001" w:tentative="1">
+      <w:start w:val="1"/>
+      <w:numFmt w:val="bullet"/>
+      <w:lvlText w:val=""/>
+      <w:lvlJc w:val="left"/>
+      <w:pPr>
+        <w:ind w:left="5388" w:hanging="360"/>
+      </w:pPr>
+      <w:rPr>
+        <w:rFonts w:ascii="Symbol" w:hAnsi="Symbol" w:hint="default"/>
+      </w:rPr>
+    </w:lvl>
+    <w:lvl w:ilvl="7" w:tplc="08160003" w:tentative="1">
+      <w:start w:val="1"/>
+      <w:numFmt w:val="bullet"/>
+      <w:lvlText w:val="o"/>
+      <w:lvlJc w:val="left"/>
+      <w:pPr>
+        <w:ind w:left="6108" w:hanging="360"/>
+      </w:pPr>
+      <w:rPr>
+        <w:rFonts w:ascii="Courier New" w:hAnsi="Courier New" w:cs="Courier New" w:hint="default"/>
+      </w:rPr>
+    </w:lvl>
+    <w:lvl w:ilvl="8" w:tplc="08160005" w:tentative="1">
+      <w:start w:val="1"/>
+      <w:numFmt w:val="bullet"/>
+      <w:lvlText w:val=""/>
+      <w:lvlJc w:val="left"/>
+      <w:pPr>
+        <w:ind w:left="6828" w:hanging="360"/>
+      </w:pPr>
+      <w:rPr>
+        <w:rFonts w:ascii="Wingdings" w:hAnsi="Wingdings" w:hint="default"/>
+      </w:rPr>
+    </w:lvl>
+  </w:abstractNum>
+  <w:abstractNum w:abstractNumId="15" w15:restartNumberingAfterBreak="0">
     <w:nsid w:val="264C745E"/>
     <w:multiLevelType w:val="multilevel"/>
     <w:tmpl w:val="192E4340"/>
@@ -21621,7 +22194,120 @@
       </w:rPr>
     </w:lvl>
   </w:abstractNum>
-  <w:abstractNum w:abstractNumId="15" w15:restartNumberingAfterBreak="0">
+  <w:abstractNum w:abstractNumId="16" w15:restartNumberingAfterBreak="0">
+    <w:nsid w:val="293C2E85"/>
+    <w:multiLevelType w:val="hybridMultilevel"/>
+    <w:tmpl w:val="E6A4B77A"/>
+    <w:lvl w:ilvl="0" w:tplc="08160001">
+      <w:start w:val="1"/>
+      <w:numFmt w:val="bullet"/>
+      <w:lvlText w:val=""/>
+      <w:lvlJc w:val="left"/>
+      <w:pPr>
+        <w:ind w:left="1068" w:hanging="360"/>
+      </w:pPr>
+      <w:rPr>
+        <w:rFonts w:ascii="Symbol" w:hAnsi="Symbol" w:hint="default"/>
+      </w:rPr>
+    </w:lvl>
+    <w:lvl w:ilvl="1" w:tplc="08160003" w:tentative="1">
+      <w:start w:val="1"/>
+      <w:numFmt w:val="bullet"/>
+      <w:lvlText w:val="o"/>
+      <w:lvlJc w:val="left"/>
+      <w:pPr>
+        <w:ind w:left="1788" w:hanging="360"/>
+      </w:pPr>
+      <w:rPr>
+        <w:rFonts w:ascii="Courier New" w:hAnsi="Courier New" w:cs="Courier New" w:hint="default"/>
+      </w:rPr>
+    </w:lvl>
+    <w:lvl w:ilvl="2" w:tplc="08160005" w:tentative="1">
+      <w:start w:val="1"/>
+      <w:numFmt w:val="bullet"/>
+      <w:lvlText w:val=""/>
+      <w:lvlJc w:val="left"/>
+      <w:pPr>
+        <w:ind w:left="2508" w:hanging="360"/>
+      </w:pPr>
+      <w:rPr>
+        <w:rFonts w:ascii="Wingdings" w:hAnsi="Wingdings" w:hint="default"/>
+      </w:rPr>
+    </w:lvl>
+    <w:lvl w:ilvl="3" w:tplc="08160001" w:tentative="1">
+      <w:start w:val="1"/>
+      <w:numFmt w:val="bullet"/>
+      <w:lvlText w:val=""/>
+      <w:lvlJc w:val="left"/>
+      <w:pPr>
+        <w:ind w:left="3228" w:hanging="360"/>
+      </w:pPr>
+      <w:rPr>
+        <w:rFonts w:ascii="Symbol" w:hAnsi="Symbol" w:hint="default"/>
+      </w:rPr>
+    </w:lvl>
+    <w:lvl w:ilvl="4" w:tplc="08160003" w:tentative="1">
+      <w:start w:val="1"/>
+      <w:numFmt w:val="bullet"/>
+      <w:lvlText w:val="o"/>
+      <w:lvlJc w:val="left"/>
+      <w:pPr>
+        <w:ind w:left="3948" w:hanging="360"/>
+      </w:pPr>
+      <w:rPr>
+        <w:rFonts w:ascii="Courier New" w:hAnsi="Courier New" w:cs="Courier New" w:hint="default"/>
+      </w:rPr>
+    </w:lvl>
+    <w:lvl w:ilvl="5" w:tplc="08160005" w:tentative="1">
+      <w:start w:val="1"/>
+      <w:numFmt w:val="bullet"/>
+      <w:lvlText w:val=""/>
+      <w:lvlJc w:val="left"/>
+      <w:pPr>
+        <w:ind w:left="4668" w:hanging="360"/>
+      </w:pPr>
+      <w:rPr>
+        <w:rFonts w:ascii="Wingdings" w:hAnsi="Wingdings" w:hint="default"/>
+      </w:rPr>
+    </w:lvl>
+    <w:lvl w:ilvl="6" w:tplc="08160001" w:tentative="1">
+      <w:start w:val="1"/>
+      <w:numFmt w:val="bullet"/>
+      <w:lvlText w:val=""/>
+      <w:lvlJc w:val="left"/>
+      <w:pPr>
+        <w:ind w:left="5388" w:hanging="360"/>
+      </w:pPr>
+      <w:rPr>
+        <w:rFonts w:ascii="Symbol" w:hAnsi="Symbol" w:hint="default"/>
+      </w:rPr>
+    </w:lvl>
+    <w:lvl w:ilvl="7" w:tplc="08160003" w:tentative="1">
+      <w:start w:val="1"/>
+      <w:numFmt w:val="bullet"/>
+      <w:lvlText w:val="o"/>
+      <w:lvlJc w:val="left"/>
+      <w:pPr>
+        <w:ind w:left="6108" w:hanging="360"/>
+      </w:pPr>
+      <w:rPr>
+        <w:rFonts w:ascii="Courier New" w:hAnsi="Courier New" w:cs="Courier New" w:hint="default"/>
+      </w:rPr>
+    </w:lvl>
+    <w:lvl w:ilvl="8" w:tplc="08160005" w:tentative="1">
+      <w:start w:val="1"/>
+      <w:numFmt w:val="bullet"/>
+      <w:lvlText w:val=""/>
+      <w:lvlJc w:val="left"/>
+      <w:pPr>
+        <w:ind w:left="6828" w:hanging="360"/>
+      </w:pPr>
+      <w:rPr>
+        <w:rFonts w:ascii="Wingdings" w:hAnsi="Wingdings" w:hint="default"/>
+      </w:rPr>
+    </w:lvl>
+  </w:abstractNum>
+  <w:abstractNum w:abstractNumId="17" w15:restartNumberingAfterBreak="0">
     <w:nsid w:val="2E315570"/>
     <w:multiLevelType w:val="hybridMultilevel"/>
     <w:tmpl w:val="D19ABBBE"/>
@@ -21734,7 +22420,7 @@
       </w:rPr>
     </w:lvl>
   </w:abstractNum>
-  <w:abstractNum w:abstractNumId="16" w15:restartNumberingAfterBreak="0">
+  <w:abstractNum w:abstractNumId="18" w15:restartNumberingAfterBreak="0">
     <w:nsid w:val="2F435805"/>
     <w:multiLevelType w:val="hybridMultilevel"/>
     <w:tmpl w:val="1BFACDEA"/>
@@ -21847,7 +22533,7 @@
       </w:rPr>
     </w:lvl>
   </w:abstractNum>
-  <w:abstractNum w:abstractNumId="17" w15:restartNumberingAfterBreak="0">
+  <w:abstractNum w:abstractNumId="19" w15:restartNumberingAfterBreak="0">
     <w:nsid w:val="393A1744"/>
     <w:multiLevelType w:val="hybridMultilevel"/>
     <w:tmpl w:val="7A2C7B6C"/>
@@ -21960,7 +22646,7 @@
       </w:rPr>
     </w:lvl>
   </w:abstractNum>
-  <w:abstractNum w:abstractNumId="18" w15:restartNumberingAfterBreak="0">
+  <w:abstractNum w:abstractNumId="20" w15:restartNumberingAfterBreak="0">
     <w:nsid w:val="3ABE3C72"/>
     <w:multiLevelType w:val="hybridMultilevel"/>
     <w:tmpl w:val="C45CAD4A"/>
@@ -22073,7 +22759,7 @@
       </w:rPr>
     </w:lvl>
   </w:abstractNum>
-  <w:abstractNum w:abstractNumId="19" w15:restartNumberingAfterBreak="0">
+  <w:abstractNum w:abstractNumId="21" w15:restartNumberingAfterBreak="0">
     <w:nsid w:val="3C7C1172"/>
     <w:multiLevelType w:val="hybridMultilevel"/>
     <w:tmpl w:val="DB40D4E4"/>
@@ -22186,7 +22872,7 @@
       </w:rPr>
     </w:lvl>
   </w:abstractNum>
-  <w:abstractNum w:abstractNumId="20" w15:restartNumberingAfterBreak="0">
+  <w:abstractNum w:abstractNumId="22" w15:restartNumberingAfterBreak="0">
     <w:nsid w:val="4B0550B4"/>
     <w:multiLevelType w:val="hybridMultilevel"/>
     <w:tmpl w:val="AA786852"/>
@@ -22299,7 +22985,7 @@
       </w:rPr>
     </w:lvl>
   </w:abstractNum>
-  <w:abstractNum w:abstractNumId="21" w15:restartNumberingAfterBreak="0">
+  <w:abstractNum w:abstractNumId="23" w15:restartNumberingAfterBreak="0">
     <w:nsid w:val="4FB227D5"/>
     <w:multiLevelType w:val="hybridMultilevel"/>
     <w:tmpl w:val="83A82A66"/>
@@ -22412,7 +23098,7 @@
       </w:rPr>
     </w:lvl>
   </w:abstractNum>
-  <w:abstractNum w:abstractNumId="22" w15:restartNumberingAfterBreak="0">
+  <w:abstractNum w:abstractNumId="24" w15:restartNumberingAfterBreak="0">
     <w:nsid w:val="52C5088F"/>
     <w:multiLevelType w:val="hybridMultilevel"/>
     <w:tmpl w:val="E8F46162"/>
@@ -22525,7 +23211,7 @@
       </w:rPr>
     </w:lvl>
   </w:abstractNum>
-  <w:abstractNum w:abstractNumId="23" w15:restartNumberingAfterBreak="0">
+  <w:abstractNum w:abstractNumId="25" w15:restartNumberingAfterBreak="0">
     <w:nsid w:val="52D87F67"/>
     <w:multiLevelType w:val="hybridMultilevel"/>
     <w:tmpl w:val="F2A2C268"/>
@@ -22638,7 +23324,7 @@
       </w:rPr>
     </w:lvl>
   </w:abstractNum>
-  <w:abstractNum w:abstractNumId="24" w15:restartNumberingAfterBreak="0">
+  <w:abstractNum w:abstractNumId="26" w15:restartNumberingAfterBreak="0">
     <w:nsid w:val="53331C53"/>
     <w:multiLevelType w:val="hybridMultilevel"/>
     <w:tmpl w:val="BBF67292"/>
@@ -22751,7 +23437,7 @@
       </w:rPr>
     </w:lvl>
   </w:abstractNum>
-  <w:abstractNum w:abstractNumId="25" w15:restartNumberingAfterBreak="0">
+  <w:abstractNum w:abstractNumId="27" w15:restartNumberingAfterBreak="0">
     <w:nsid w:val="5BF2260D"/>
     <w:multiLevelType w:val="hybridMultilevel"/>
     <w:tmpl w:val="D916AEBE"/>
@@ -22864,7 +23550,7 @@
       </w:rPr>
     </w:lvl>
   </w:abstractNum>
-  <w:abstractNum w:abstractNumId="26" w15:restartNumberingAfterBreak="0">
+  <w:abstractNum w:abstractNumId="28" w15:restartNumberingAfterBreak="0">
     <w:nsid w:val="600F6A78"/>
     <w:multiLevelType w:val="hybridMultilevel"/>
     <w:tmpl w:val="83D867A8"/>
@@ -22977,7 +23663,7 @@
       </w:rPr>
     </w:lvl>
   </w:abstractNum>
-  <w:abstractNum w:abstractNumId="27" w15:restartNumberingAfterBreak="0">
+  <w:abstractNum w:abstractNumId="29" w15:restartNumberingAfterBreak="0">
     <w:nsid w:val="61BB0CFC"/>
     <w:multiLevelType w:val="hybridMultilevel"/>
     <w:tmpl w:val="BC84A6B4"/>
@@ -23090,7 +23776,7 @@
       </w:rPr>
     </w:lvl>
   </w:abstractNum>
-  <w:abstractNum w:abstractNumId="28" w15:restartNumberingAfterBreak="0">
+  <w:abstractNum w:abstractNumId="30" w15:restartNumberingAfterBreak="0">
     <w:nsid w:val="622735D0"/>
     <w:multiLevelType w:val="hybridMultilevel"/>
     <w:tmpl w:val="6D9458B2"/>
@@ -23203,7 +23889,7 @@
       </w:rPr>
     </w:lvl>
   </w:abstractNum>
-  <w:abstractNum w:abstractNumId="29" w15:restartNumberingAfterBreak="0">
+  <w:abstractNum w:abstractNumId="31" w15:restartNumberingAfterBreak="0">
     <w:nsid w:val="63FC7F63"/>
     <w:multiLevelType w:val="singleLevel"/>
     <w:tmpl w:val="8D72B51E"/>
@@ -23223,7 +23909,7 @@
       </w:rPr>
     </w:lvl>
   </w:abstractNum>
-  <w:abstractNum w:abstractNumId="30" w15:restartNumberingAfterBreak="0">
+  <w:abstractNum w:abstractNumId="32" w15:restartNumberingAfterBreak="0">
     <w:nsid w:val="64B838B3"/>
     <w:multiLevelType w:val="hybridMultilevel"/>
     <w:tmpl w:val="A71446EE"/>
@@ -23336,7 +24022,7 @@
       </w:rPr>
     </w:lvl>
   </w:abstractNum>
-  <w:abstractNum w:abstractNumId="31" w15:restartNumberingAfterBreak="0">
+  <w:abstractNum w:abstractNumId="33" w15:restartNumberingAfterBreak="0">
     <w:nsid w:val="65F417A0"/>
     <w:multiLevelType w:val="hybridMultilevel"/>
     <w:tmpl w:val="0E30A328"/>
@@ -23449,7 +24135,7 @@
       </w:rPr>
     </w:lvl>
   </w:abstractNum>
-  <w:abstractNum w:abstractNumId="32" w15:restartNumberingAfterBreak="0">
+  <w:abstractNum w:abstractNumId="34" w15:restartNumberingAfterBreak="0">
     <w:nsid w:val="6993777A"/>
     <w:multiLevelType w:val="hybridMultilevel"/>
     <w:tmpl w:val="8B4A1596"/>
@@ -23562,7 +24248,7 @@
       </w:rPr>
     </w:lvl>
   </w:abstractNum>
-  <w:abstractNum w:abstractNumId="33" w15:restartNumberingAfterBreak="0">
+  <w:abstractNum w:abstractNumId="35" w15:restartNumberingAfterBreak="0">
     <w:nsid w:val="69DB55AA"/>
     <w:multiLevelType w:val="hybridMultilevel"/>
     <w:tmpl w:val="51046616"/>
@@ -23675,7 +24361,7 @@
       </w:rPr>
     </w:lvl>
   </w:abstractNum>
-  <w:abstractNum w:abstractNumId="34" w15:restartNumberingAfterBreak="0">
+  <w:abstractNum w:abstractNumId="36" w15:restartNumberingAfterBreak="0">
     <w:nsid w:val="6A226F16"/>
     <w:multiLevelType w:val="multilevel"/>
     <w:tmpl w:val="0F42A41C"/>
@@ -23788,7 +24474,7 @@
       </w:rPr>
     </w:lvl>
   </w:abstractNum>
-  <w:abstractNum w:abstractNumId="35" w15:restartNumberingAfterBreak="0">
+  <w:abstractNum w:abstractNumId="37" w15:restartNumberingAfterBreak="0">
     <w:nsid w:val="6A8D018A"/>
     <w:multiLevelType w:val="hybridMultilevel"/>
     <w:tmpl w:val="970C10C0"/>
@@ -23901,7 +24587,7 @@
       </w:rPr>
     </w:lvl>
   </w:abstractNum>
-  <w:abstractNum w:abstractNumId="36" w15:restartNumberingAfterBreak="0">
+  <w:abstractNum w:abstractNumId="38" w15:restartNumberingAfterBreak="0">
     <w:nsid w:val="6F08643F"/>
     <w:multiLevelType w:val="multilevel"/>
     <w:tmpl w:val="DD801560"/>
@@ -24014,7 +24700,7 @@
       </w:rPr>
     </w:lvl>
   </w:abstractNum>
-  <w:abstractNum w:abstractNumId="37" w15:restartNumberingAfterBreak="0">
+  <w:abstractNum w:abstractNumId="39" w15:restartNumberingAfterBreak="0">
     <w:nsid w:val="707922B1"/>
     <w:multiLevelType w:val="hybridMultilevel"/>
     <w:tmpl w:val="2B4098A4"/>
@@ -24127,7 +24813,7 @@
       </w:rPr>
     </w:lvl>
   </w:abstractNum>
-  <w:abstractNum w:abstractNumId="38" w15:restartNumberingAfterBreak="0">
+  <w:abstractNum w:abstractNumId="40" w15:restartNumberingAfterBreak="0">
     <w:nsid w:val="73CE74A8"/>
     <w:multiLevelType w:val="multilevel"/>
     <w:tmpl w:val="0F42A41C"/>
@@ -24240,7 +24926,7 @@
       </w:rPr>
     </w:lvl>
   </w:abstractNum>
-  <w:abstractNum w:abstractNumId="39" w15:restartNumberingAfterBreak="0">
+  <w:abstractNum w:abstractNumId="41" w15:restartNumberingAfterBreak="0">
     <w:nsid w:val="79952A6E"/>
     <w:multiLevelType w:val="multilevel"/>
     <w:tmpl w:val="D56C088A"/>
@@ -24361,7 +25047,7 @@
       </w:rPr>
     </w:lvl>
   </w:abstractNum>
-  <w:abstractNum w:abstractNumId="40" w15:restartNumberingAfterBreak="0">
+  <w:abstractNum w:abstractNumId="42" w15:restartNumberingAfterBreak="0">
     <w:nsid w:val="7A9D2E78"/>
     <w:multiLevelType w:val="multilevel"/>
     <w:tmpl w:val="DD801560"/>
@@ -24474,7 +25160,7 @@
       </w:rPr>
     </w:lvl>
   </w:abstractNum>
-  <w:abstractNum w:abstractNumId="41" w15:restartNumberingAfterBreak="0">
+  <w:abstractNum w:abstractNumId="43" w15:restartNumberingAfterBreak="0">
     <w:nsid w:val="7B473330"/>
     <w:multiLevelType w:val="hybridMultilevel"/>
     <w:tmpl w:val="FD8C6A44"/>
@@ -24587,7 +25273,7 @@
       </w:rPr>
     </w:lvl>
   </w:abstractNum>
-  <w:abstractNum w:abstractNumId="42" w15:restartNumberingAfterBreak="0">
+  <w:abstractNum w:abstractNumId="44" w15:restartNumberingAfterBreak="0">
     <w:nsid w:val="7BE014D4"/>
     <w:multiLevelType w:val="hybridMultilevel"/>
     <w:tmpl w:val="CAFCB2A0"/>
@@ -24700,7 +25386,7 @@
       </w:rPr>
     </w:lvl>
   </w:abstractNum>
-  <w:abstractNum w:abstractNumId="43" w15:restartNumberingAfterBreak="0">
+  <w:abstractNum w:abstractNumId="45" w15:restartNumberingAfterBreak="0">
     <w:nsid w:val="7DE76D84"/>
     <w:multiLevelType w:val="hybridMultilevel"/>
     <w:tmpl w:val="6706F018"/>
@@ -24813,7 +25499,7 @@
       </w:rPr>
     </w:lvl>
   </w:abstractNum>
-  <w:abstractNum w:abstractNumId="44" w15:restartNumberingAfterBreak="0">
+  <w:abstractNum w:abstractNumId="46" w15:restartNumberingAfterBreak="0">
     <w:nsid w:val="7F99615F"/>
     <w:multiLevelType w:val="hybridMultilevel"/>
     <w:tmpl w:val="8C646D58"/>
@@ -24936,64 +25622,64 @@
     <w:abstractNumId w:val="8"/>
   </w:num>
   <w:num w:numId="4">
-    <w:abstractNumId w:val="15"/>
+    <w:abstractNumId w:val="17"/>
   </w:num>
   <w:num w:numId="5">
-    <w:abstractNumId w:val="42"/>
+    <w:abstractNumId w:val="44"/>
   </w:num>
   <w:num w:numId="6">
-    <w:abstractNumId w:val="29"/>
+    <w:abstractNumId w:val="31"/>
   </w:num>
   <w:num w:numId="7">
-    <w:abstractNumId w:val="28"/>
+    <w:abstractNumId w:val="30"/>
   </w:num>
   <w:num w:numId="8">
     <w:abstractNumId w:val="13"/>
   </w:num>
   <w:num w:numId="9">
-    <w:abstractNumId w:val="24"/>
+    <w:abstractNumId w:val="26"/>
   </w:num>
   <w:num w:numId="10">
-    <w:abstractNumId w:val="26"/>
+    <w:abstractNumId w:val="28"/>
   </w:num>
   <w:num w:numId="11">
-    <w:abstractNumId w:val="43"/>
+    <w:abstractNumId w:val="45"/>
   </w:num>
   <w:num w:numId="12">
-    <w:abstractNumId w:val="20"/>
+    <w:abstractNumId w:val="22"/>
   </w:num>
   <w:num w:numId="13">
-    <w:abstractNumId w:val="37"/>
+    <w:abstractNumId w:val="39"/>
   </w:num>
   <w:num w:numId="14">
-    <w:abstractNumId w:val="23"/>
+    <w:abstractNumId w:val="25"/>
   </w:num>
   <w:num w:numId="15">
     <w:abstractNumId w:val="10"/>
   </w:num>
   <w:num w:numId="16">
-    <w:abstractNumId w:val="33"/>
+    <w:abstractNumId w:val="35"/>
   </w:num>
   <w:num w:numId="17">
-    <w:abstractNumId w:val="22"/>
+    <w:abstractNumId w:val="24"/>
   </w:num>
   <w:num w:numId="18">
     <w:abstractNumId w:val="0"/>
   </w:num>
   <w:num w:numId="19">
-    <w:abstractNumId w:val="35"/>
+    <w:abstractNumId w:val="37"/>
   </w:num>
   <w:num w:numId="20">
-    <w:abstractNumId w:val="32"/>
+    <w:abstractNumId w:val="34"/>
   </w:num>
   <w:num w:numId="21">
     <w:abstractNumId w:val="9"/>
   </w:num>
   <w:num w:numId="22">
-    <w:abstractNumId w:val="21"/>
+    <w:abstractNumId w:val="23"/>
   </w:num>
   <w:num w:numId="23">
-    <w:abstractNumId w:val="41"/>
+    <w:abstractNumId w:val="43"/>
   </w:num>
   <w:num w:numId="24">
     <w:abstractNumId w:val="2"/>
@@ -25005,61 +25691,67 @@
     <w:abstractNumId w:val="4"/>
   </w:num>
   <w:num w:numId="27">
-    <w:abstractNumId w:val="14"/>
+    <w:abstractNumId w:val="15"/>
   </w:num>
   <w:num w:numId="28">
-    <w:abstractNumId w:val="44"/>
+    <w:abstractNumId w:val="46"/>
   </w:num>
   <w:num w:numId="29">
-    <w:abstractNumId w:val="19"/>
+    <w:abstractNumId w:val="21"/>
   </w:num>
   <w:num w:numId="30">
-    <w:abstractNumId w:val="25"/>
+    <w:abstractNumId w:val="27"/>
   </w:num>
   <w:num w:numId="31">
-    <w:abstractNumId w:val="30"/>
+    <w:abstractNumId w:val="32"/>
   </w:num>
   <w:num w:numId="32">
-    <w:abstractNumId w:val="18"/>
+    <w:abstractNumId w:val="20"/>
   </w:num>
   <w:num w:numId="33">
-    <w:abstractNumId w:val="39"/>
+    <w:abstractNumId w:val="41"/>
   </w:num>
   <w:num w:numId="34">
     <w:abstractNumId w:val="3"/>
   </w:num>
   <w:num w:numId="35">
-    <w:abstractNumId w:val="38"/>
+    <w:abstractNumId w:val="40"/>
   </w:num>
   <w:num w:numId="36">
-    <w:abstractNumId w:val="34"/>
+    <w:abstractNumId w:val="36"/>
   </w:num>
   <w:num w:numId="37">
-    <w:abstractNumId w:val="40"/>
+    <w:abstractNumId w:val="42"/>
   </w:num>
   <w:num w:numId="38">
-    <w:abstractNumId w:val="36"/>
+    <w:abstractNumId w:val="38"/>
   </w:num>
   <w:num w:numId="39">
     <w:abstractNumId w:val="6"/>
   </w:num>
   <w:num w:numId="40">
-    <w:abstractNumId w:val="16"/>
+    <w:abstractNumId w:val="18"/>
   </w:num>
   <w:num w:numId="41">
     <w:abstractNumId w:val="12"/>
   </w:num>
   <w:num w:numId="42">
-    <w:abstractNumId w:val="27"/>
+    <w:abstractNumId w:val="29"/>
   </w:num>
   <w:num w:numId="43">
     <w:abstractNumId w:val="5"/>
   </w:num>
   <w:num w:numId="44">
-    <w:abstractNumId w:val="31"/>
+    <w:abstractNumId w:val="33"/>
   </w:num>
   <w:num w:numId="45">
-    <w:abstractNumId w:val="17"/>
+    <w:abstractNumId w:val="19"/>
+  </w:num>
+  <w:num w:numId="46">
+    <w:abstractNumId w:val="16"/>
+  </w:num>
+  <w:num w:numId="47">
+    <w:abstractNumId w:val="14"/>
   </w:num>
 </w:numbering>
 </file>
@@ -25540,6 +26232,7 @@
   <w:style w:type="character" w:default="1" w:styleId="Tipodeletrapredefinidodopargrafo">
     <w:name w:val="Default Paragraph Font"/>
     <w:uiPriority w:val="1"/>
+    <w:semiHidden/>
     <w:unhideWhenUsed/>
   </w:style>
   <w:style w:type="table" w:default="1" w:styleId="Tabelanormal">
@@ -26461,7 +27154,7 @@
 </file>
 
 <file path=customXml/itemProps1.xml><?xml version="1.0" encoding="utf-8"?>
-<ds:datastoreItem xmlns:ds="http://schemas.openxmlformats.org/officeDocument/2006/customXml" ds:itemID="{3A66D79D-5B3B-4E48-8000-B203D0240E2B}">
+<ds:datastoreItem xmlns:ds="http://schemas.openxmlformats.org/officeDocument/2006/customXml" ds:itemID="{EC8112FC-807C-4155-8828-98FB3FF1EF97}">
   <ds:schemaRefs>
     <ds:schemaRef ds:uri="http://schemas.openxmlformats.org/officeDocument/2006/bibliography"/>
   </ds:schemaRefs>

</xml_diff>